<commit_message>
Added citations and changed a bit description on method part
</commit_message>
<xml_diff>
--- a/project report.docx
+++ b/project report.docx
@@ -76,27 +76,44 @@
         <w:rPr>
           <w:sz w:val="24"/>
           <w:szCs w:val="24"/>
-          <w:highlight w:val="cyan"/>
-        </w:rPr>
-        <w:t>(</w:t>
-      </w:r>
-      <w:proofErr w:type="spellStart"/>
-      <w:r>
-        <w:rPr>
-          <w:sz w:val="24"/>
-          <w:szCs w:val="24"/>
-          <w:highlight w:val="cyan"/>
-        </w:rPr>
-        <w:t>cbn</w:t>
-      </w:r>
-      <w:proofErr w:type="spellEnd"/>
-      <w:r>
-        <w:rPr>
-          <w:sz w:val="24"/>
-          <w:szCs w:val="24"/>
-          <w:highlight w:val="cyan"/>
-        </w:rPr>
-        <w:t xml:space="preserve"> paper).</w:t>
+        </w:rPr>
+        <w:fldChar w:fldCharType="begin" w:fldLock="1"/>
+      </w:r>
+      <w:r>
+        <w:rPr>
+          <w:sz w:val="24"/>
+          <w:szCs w:val="24"/>
+        </w:rPr>
+        <w:instrText>ADDIN CSL_CITATION {"citationItems":[{"id":"ITEM-1","itemData":{"URL":"http://arxiv.org/abs/1707.03017","abstract":"Achieving artificial visual reasoning - the ability to answer image-related questions which require a multi-step, high-level process - is an important step towards artificial general intelligence. This multi-modal task requires learning a question-dependent, structured reasoning process over images from language. Standard deep learning approaches tend to exploit biases in the data rather than learn this underlying structure, while leading methods learn to visually reason successfully but are hand-crafted for reasoning. We show that a general-purpose, Conditional Batch Normalization approach achieves state-of-the-art results on the CLEVR Visual Reasoning benchmark with a 2.4% error rate. We outperform the next best end-to-end method (4.5%) and even methods that use extra supervision (3.1%). We probe our model to shed light on how it reasons, showing it has learned a question-dependent, multi-step process. Previous work has operated under the assumption that visual reasoning calls for a specialized architecture, but we show that a general architecture with proper conditioning can learn to visually reason effectively.","author":[{"dropping-particle":"","family":"Perez","given":"Ethan","non-dropping-particle":"","parse-names":false,"suffix":""},{"dropping-particle":"","family":"Vries","given":"Harm","non-dropping-particle":"de","parse-names":false,"suffix":""},{"dropping-particle":"","family":"Strub","given":"Florian","non-dropping-particle":"","parse-names":false,"suffix":""},{"dropping-particle":"","family":"Dumoulin","given":"Vincent","non-dropping-particle":"","parse-names":false,"suffix":""},{"dropping-particle":"","family":"Courville","given":"Aaron","non-dropping-particle":"","parse-names":false,"suffix":""}],"id":"ITEM-1","issued":{"date-parts":[["2017"]]},"title":"Learning Visual Reasoning Without Strong Priors","type":"webpage"},"uris":["http://www.mendeley.com/documents/?uuid=72e5894f-3ba2-4775-be55-591719e1f89b"]}],"mendeley":{"formattedCitation":"(Perez, de Vries, Strub, Dumoulin, &amp; Courville, 2017)","plainTextFormattedCitation":"(Perez, de Vries, Strub, Dumoulin, &amp; Courville, 2017)","previouslyFormattedCitation":"(Perez, de Vries, Strub, Dumoulin, &amp; Courville, 2017)"},"properties":{"noteIndex":0},"schema":"https://github.com/citation-style-language/schema/raw/master/csl-citation.json"}</w:instrText>
+      </w:r>
+      <w:r>
+        <w:rPr>
+          <w:sz w:val="24"/>
+          <w:szCs w:val="24"/>
+        </w:rPr>
+        <w:fldChar w:fldCharType="separate"/>
+      </w:r>
+      <w:r>
+        <w:rPr>
+          <w:noProof/>
+          <w:sz w:val="24"/>
+          <w:szCs w:val="24"/>
+        </w:rPr>
+        <w:t>(Perez, de Vries, Strub, Dumoulin, &amp; Courville, 2017)</w:t>
+      </w:r>
+      <w:r>
+        <w:rPr>
+          <w:sz w:val="24"/>
+          <w:szCs w:val="24"/>
+        </w:rPr>
+        <w:fldChar w:fldCharType="end"/>
+      </w:r>
+      <w:r>
+        <w:rPr>
+          <w:sz w:val="24"/>
+          <w:szCs w:val="24"/>
+        </w:rPr>
+        <w:t>.</w:t>
       </w:r>
     </w:p>
     <w:p>
@@ -174,24 +191,44 @@
         <w:rPr>
           <w:sz w:val="24"/>
           <w:szCs w:val="24"/>
-          <w:highlight w:val="cyan"/>
-        </w:rPr>
-        <w:t>(film paper)</w:t>
-      </w:r>
-      <w:r>
-        <w:rPr>
-          <w:sz w:val="24"/>
-          <w:szCs w:val="24"/>
-          <w:highlight w:val="cyan"/>
+        </w:rPr>
+        <w:fldChar w:fldCharType="begin" w:fldLock="1"/>
+      </w:r>
+      <w:r>
+        <w:rPr>
+          <w:sz w:val="24"/>
+          <w:szCs w:val="24"/>
+        </w:rPr>
+        <w:instrText>ADDIN CSL_CITATION {"citationItems":[{"id":"ITEM-1","itemData":{"ISBN":"9781577358008","abstract":"We introduce a general-purpose conditioning method for neural networks called FiLM: Feature-wise Linear Modulation. FiLM layers influence neural network computation via a simple, feature-wise affine transformation based on conditioning information. We show that FiLM layers are highly effective for visual reasoning - answering image-related questions which require a multi-step, high-level process - a task which has proven difficult for standard deep learning methods that do not explicitly model reasoning. Specifically, we show on visual reasoning tasks that FiLM layers 1) halve state-of-the-art error for the CLEVR benchmark, 2) modulate features in a coherent manner, 3) are robust to ablations and architectural modifications, and 4) generalize well to challenging, new data from few examples or even zero-shot.","author":[{"dropping-particle":"","family":"Perez","given":"Ethan","non-dropping-particle":"","parse-names":false,"suffix":""},{"dropping-particle":"","family":"Strub","given":"Florian","non-dropping-particle":"","parse-names":false,"suffix":""},{"dropping-particle":"","family":"Vries","given":"Harm","non-dropping-particle":"De","parse-names":false,"suffix":""},{"dropping-particle":"","family":"Dumoulin","given":"Vincent","non-dropping-particle":"","parse-names":false,"suffix":""},{"dropping-particle":"","family":"Courville","given":"Aaron","non-dropping-particle":"","parse-names":false,"suffix":""}],"container-title":"32nd AAAI Conference on Artificial Intelligence, AAAI 2018","id":"ITEM-1","issued":{"date-parts":[["2018"]]},"page":"3942-3951","title":"FiLM: Visual reasoning with a general conditioning layer","type":"article-journal"},"uris":["http://www.mendeley.com/documents/?uuid=c3c59518-39df-4278-adb7-26e2dfe1a186"]}],"mendeley":{"formattedCitation":"(Perez, Strub, De Vries, Dumoulin, &amp; Courville, 2018)","plainTextFormattedCitation":"(Perez, Strub, De Vries, Dumoulin, &amp; Courville, 2018)","previouslyFormattedCitation":"(Perez, Strub, De Vries, Dumoulin, &amp; Courville, 2018)"},"properties":{"noteIndex":0},"schema":"https://github.com/citation-style-language/schema/raw/master/csl-citation.json"}</w:instrText>
+      </w:r>
+      <w:r>
+        <w:rPr>
+          <w:sz w:val="24"/>
+          <w:szCs w:val="24"/>
+        </w:rPr>
+        <w:fldChar w:fldCharType="separate"/>
+      </w:r>
+      <w:r>
+        <w:rPr>
+          <w:noProof/>
+          <w:sz w:val="24"/>
+          <w:szCs w:val="24"/>
+        </w:rPr>
+        <w:t>(Perez, Strub, De Vries, Dumoulin, &amp; Courville, 2018)</w:t>
+      </w:r>
+      <w:r>
+        <w:rPr>
+          <w:sz w:val="24"/>
+          <w:szCs w:val="24"/>
+        </w:rPr>
+        <w:fldChar w:fldCharType="end"/>
+      </w:r>
+      <w:r>
+        <w:rPr>
+          <w:sz w:val="24"/>
+          <w:szCs w:val="24"/>
         </w:rPr>
         <w:t>.</w:t>
-      </w:r>
-      <w:r>
-        <w:rPr>
-          <w:sz w:val="24"/>
-          <w:szCs w:val="24"/>
-        </w:rPr>
-        <w:t xml:space="preserve"> </w:t>
       </w:r>
     </w:p>
     <w:p>
@@ -291,9 +328,37 @@
         <w:rPr>
           <w:sz w:val="24"/>
           <w:szCs w:val="24"/>
-          <w:highlight w:val="cyan"/>
-        </w:rPr>
-        <w:t>(CLEVR website)</w:t>
+        </w:rPr>
+        <w:fldChar w:fldCharType="begin" w:fldLock="1"/>
+      </w:r>
+      <w:r>
+        <w:rPr>
+          <w:sz w:val="24"/>
+          <w:szCs w:val="24"/>
+        </w:rPr>
+        <w:instrText>ADDIN CSL_CITATION {"citationItems":[{"id":"ITEM-1","itemData":{"DOI":"10.1109/CVPR.2017.215","ISBN":"9781538604571","abstract":"When building artificial intelligence systems that can reason and answer questions about visual data, we need diagnostic tests to analyze our progress and discover shortcomings. Existing benchmarks for visual question answering can help, but have strong biases that models can exploit to correctly answer questions without reasoning. They also conflate multiple sources of error, making it hard to pinpoint model weaknesses. We present a diagnostic dataset that tests a range of visual reasoning abilities. It contains minimal biases and has detailed annotations describing the kind of reasoning each question requires. We use this dataset to analyze a variety of modern visual reasoning systems, providing novel insights into their abilities and limitations.","author":[{"dropping-particle":"","family":"Johnson","given":"Justin","non-dropping-particle":"","parse-names":false,"suffix":""},{"dropping-particle":"","family":"Fei-Fei","given":"Li","non-dropping-particle":"","parse-names":false,"suffix":""},{"dropping-particle":"","family":"Hariharan","given":"Bharath","non-dropping-particle":"","parse-names":false,"suffix":""},{"dropping-particle":"","family":"Zitnick","given":"C. Lawrence","non-dropping-particle":"","parse-names":false,"suffix":""},{"dropping-particle":"","family":"Maaten","given":"Laurens","non-dropping-particle":"Van Der","parse-names":false,"suffix":""},{"dropping-particle":"","family":"Girshick","given":"Ross","non-dropping-particle":"","parse-names":false,"suffix":""}],"container-title":"Proceedings - 30th IEEE Conference on Computer Vision and Pattern Recognition, CVPR 2017","id":"ITEM-1","issued":{"date-parts":[["2017"]]},"page":"1988-1997","title":"CLEVR: A diagnostic dataset for compositional language and elementary visual reasoning","type":"article-journal","volume":"2017-Janua"},"uris":["http://www.mendeley.com/documents/?uuid=a2408633-c916-459e-b0f1-49ec2eb26d07"]}],"mendeley":{"formattedCitation":"(Johnson et al., 2017)","plainTextFormattedCitation":"(Johnson et al., 2017)","previouslyFormattedCitation":"(Johnson et al., 2017)"},"properties":{"noteIndex":0},"schema":"https://github.com/citation-style-language/schema/raw/master/csl-citation.json"}</w:instrText>
+      </w:r>
+      <w:r>
+        <w:rPr>
+          <w:sz w:val="24"/>
+          <w:szCs w:val="24"/>
+        </w:rPr>
+        <w:fldChar w:fldCharType="separate"/>
+      </w:r>
+      <w:r>
+        <w:rPr>
+          <w:noProof/>
+          <w:sz w:val="24"/>
+          <w:szCs w:val="24"/>
+        </w:rPr>
+        <w:t>(Johnson et al., 2017)</w:t>
+      </w:r>
+      <w:r>
+        <w:rPr>
+          <w:sz w:val="24"/>
+          <w:szCs w:val="24"/>
+        </w:rPr>
+        <w:fldChar w:fldCharType="end"/>
       </w:r>
       <w:r>
         <w:rPr>
@@ -311,23 +376,6 @@
           <w:szCs w:val="24"/>
         </w:rPr>
       </w:pPr>
-      <w:hyperlink r:id="rId6" w:history="1">
-        <w:r>
-          <w:rPr>
-            <w:rStyle w:val="Hyperlink"/>
-          </w:rPr>
-          <w:t>https://cs.stanford.edu/people/jcjohns/clevr/</w:t>
-        </w:r>
-      </w:hyperlink>
-    </w:p>
-    <w:p>
-      <w:pPr>
-        <w:bidi w:val="0"/>
-        <w:rPr>
-          <w:sz w:val="24"/>
-          <w:szCs w:val="24"/>
-        </w:rPr>
-      </w:pPr>
       <w:r>
         <w:rPr>
           <w:sz w:val="24"/>
@@ -425,7 +473,108 @@
           <w:sz w:val="24"/>
           <w:szCs w:val="24"/>
         </w:rPr>
-        <w:t xml:space="preserve">. However, tests on CLEVR show that these general deep learning approaches struggle to learn structured, multi-step reasoning </w:t>
+        <w:t>. However, tests on CLEVR show that these general deep learning approaches struggle to learn structured, multi-step reasoning</w:t>
+      </w:r>
+      <w:r>
+        <w:rPr>
+          <w:sz w:val="24"/>
+          <w:szCs w:val="24"/>
+        </w:rPr>
+        <w:t xml:space="preserve"> </w:t>
+      </w:r>
+      <w:r>
+        <w:rPr>
+          <w:sz w:val="24"/>
+          <w:szCs w:val="24"/>
+        </w:rPr>
+        <w:fldChar w:fldCharType="begin" w:fldLock="1"/>
+      </w:r>
+      <w:r>
+        <w:rPr>
+          <w:sz w:val="24"/>
+          <w:szCs w:val="24"/>
+        </w:rPr>
+        <w:instrText>ADDIN CSL_CITATION {"citationItems":[{"id":"ITEM-1","itemData":{"DOI":"10.1109/CVPR.2017.215","ISBN":"9781538604571","abstract":"When building artificial intelligence systems that can reason and answer questions about visual data, we need diagnostic tests to analyze our progress and discover shortcomings. Existing benchmarks for visual question answering can help, but have strong biases that models can exploit to correctly answer questions without reasoning. They also conflate multiple sources of error, making it hard to pinpoint model weaknesses. We present a diagnostic dataset that tests a range of visual reasoning abilities. It contains minimal biases and has detailed annotations describing the kind of reasoning each question requires. We use this dataset to analyze a variety of modern visual reasoning systems, providing novel insights into their abilities and limitations.","author":[{"dropping-particle":"","family":"Johnson","given":"Justin","non-dropping-particle":"","parse-names":false,"suffix":""},{"dropping-particle":"","family":"Fei-Fei","given":"Li","non-dropping-particle":"","parse-names":false,"suffix":""},{"dropping-particle":"","family":"Hariharan","given":"Bharath","non-dropping-particle":"","parse-names":false,"suffix":""},{"dropping-particle":"","family":"Zitnick","given":"C. Lawrence","non-dropping-particle":"","parse-names":false,"suffix":""},{"dropping-particle":"","family":"Maaten","given":"Laurens","non-dropping-particle":"Van Der","parse-names":false,"suffix":""},{"dropping-particle":"","family":"Girshick","given":"Ross","non-dropping-particle":"","parse-names":false,"suffix":""}],"container-title":"Proceedings - 30th IEEE Conference on Computer Vision and Pattern Recognition, CVPR 2017","id":"ITEM-1","issued":{"date-parts":[["2017"]]},"page":"1988-1997","title":"CLEVR: A diagnostic dataset for compositional language and elementary visual reasoning","type":"article-journal","volume":"2017-Janua"},"uris":["http://www.mendeley.com/documents/?uuid=a2408633-c916-459e-b0f1-49ec2eb26d07"]}],"mendeley":{"formattedCitation":"(Johnson et al., 2017)","plainTextFormattedCitation":"(Johnson et al., 2017)","previouslyFormattedCitation":"(Johnson et al., 2017)"},"properties":{"noteIndex":0},"schema":"https://github.com/citation-style-language/schema/raw/master/csl-citation.json"}</w:instrText>
+      </w:r>
+      <w:r>
+        <w:rPr>
+          <w:sz w:val="24"/>
+          <w:szCs w:val="24"/>
+        </w:rPr>
+        <w:fldChar w:fldCharType="separate"/>
+      </w:r>
+      <w:r>
+        <w:rPr>
+          <w:noProof/>
+          <w:sz w:val="24"/>
+          <w:szCs w:val="24"/>
+        </w:rPr>
+        <w:t>(Johnson et al., 2017)</w:t>
+      </w:r>
+      <w:r>
+        <w:rPr>
+          <w:sz w:val="24"/>
+          <w:szCs w:val="24"/>
+        </w:rPr>
+        <w:fldChar w:fldCharType="end"/>
+      </w:r>
+      <w:r>
+        <w:rPr>
+          <w:sz w:val="24"/>
+          <w:szCs w:val="24"/>
+        </w:rPr>
+        <w:t>.</w:t>
+      </w:r>
+    </w:p>
+    <w:p>
+      <w:pPr>
+        <w:bidi w:val="0"/>
+        <w:rPr>
+          <w:sz w:val="24"/>
+          <w:szCs w:val="24"/>
+        </w:rPr>
+      </w:pPr>
+      <w:r>
+        <w:rPr>
+          <w:sz w:val="24"/>
+          <w:szCs w:val="24"/>
+        </w:rPr>
+        <w:t>These</w:t>
+      </w:r>
+      <w:r>
+        <w:rPr>
+          <w:sz w:val="24"/>
+          <w:szCs w:val="24"/>
+        </w:rPr>
+        <w:t xml:space="preserve"> </w:t>
+      </w:r>
+      <w:r>
+        <w:rPr>
+          <w:sz w:val="24"/>
+          <w:szCs w:val="24"/>
+        </w:rPr>
+        <w:t>models</w:t>
+      </w:r>
+      <w:r>
+        <w:rPr>
+          <w:sz w:val="24"/>
+          <w:szCs w:val="24"/>
+        </w:rPr>
+        <w:t xml:space="preserve"> tend</w:t>
+      </w:r>
+      <w:r>
+        <w:rPr>
+          <w:sz w:val="24"/>
+          <w:szCs w:val="24"/>
+        </w:rPr>
+        <w:t xml:space="preserve"> </w:t>
+      </w:r>
+      <w:r>
+        <w:rPr>
+          <w:sz w:val="24"/>
+          <w:szCs w:val="24"/>
+        </w:rPr>
+        <w:t xml:space="preserve">to exploit biases in the data rather than capture complex underlying structure behind reasoning </w:t>
       </w:r>
       <w:r>
         <w:rPr>
@@ -433,23 +582,80 @@
           <w:szCs w:val="24"/>
           <w:highlight w:val="yellow"/>
         </w:rPr>
-        <w:t>(Johnson et al. 2017a).</w:t>
-      </w:r>
-    </w:p>
-    <w:p>
-      <w:pPr>
-        <w:bidi w:val="0"/>
-        <w:rPr>
-          <w:sz w:val="24"/>
-          <w:szCs w:val="24"/>
-        </w:rPr>
-      </w:pPr>
-      <w:r>
-        <w:rPr>
-          <w:sz w:val="24"/>
-          <w:szCs w:val="24"/>
-        </w:rPr>
-        <w:t>These</w:t>
+        <w:t>(Goyal et al. 2017)</w:t>
+      </w:r>
+      <w:r>
+        <w:rPr>
+          <w:sz w:val="24"/>
+          <w:szCs w:val="24"/>
+        </w:rPr>
+        <w:t xml:space="preserve">. In </w:t>
+      </w:r>
+      <w:r>
+        <w:rPr>
+          <w:sz w:val="24"/>
+          <w:szCs w:val="24"/>
+        </w:rPr>
+        <w:t xml:space="preserve">order to overcome this problem, </w:t>
+      </w:r>
+      <w:r>
+        <w:rPr>
+          <w:sz w:val="24"/>
+          <w:szCs w:val="24"/>
+        </w:rPr>
+        <w:fldChar w:fldCharType="begin" w:fldLock="1"/>
+      </w:r>
+      <w:r>
+        <w:rPr>
+          <w:sz w:val="24"/>
+          <w:szCs w:val="24"/>
+        </w:rPr>
+        <w:instrText>ADDIN CSL_CITATION {"citationItems":[{"id":"ITEM-1","itemData":{"ISBN":"9781577358008","abstract":"We introduce a general-purpose conditioning method for neural networks called FiLM: Feature-wise Linear Modulation. FiLM layers influence neural network computation via a simple, feature-wise affine transformation based on conditioning information. We show that FiLM layers are highly effective for visual reasoning - answering image-related questions which require a multi-step, high-level process - a task which has proven difficult for standard deep learning methods that do not explicitly model reasoning. Specifically, we show on visual reasoning tasks that FiLM layers 1) halve state-of-the-art error for the CLEVR benchmark, 2) modulate features in a coherent manner, 3) are robust to ablations and architectural modifications, and 4) generalize well to challenging, new data from few examples or even zero-shot.","author":[{"dropping-particle":"","family":"Perez","given":"Ethan","non-dropping-particle":"","parse-names":false,"suffix":""},{"dropping-particle":"","family":"Strub","given":"Florian","non-dropping-particle":"","parse-names":false,"suffix":""},{"dropping-particle":"","family":"Vries","given":"Harm","non-dropping-particle":"De","parse-names":false,"suffix":""},{"dropping-particle":"","family":"Dumoulin","given":"Vincent","non-dropping-particle":"","parse-names":false,"suffix":""},{"dropping-particle":"","family":"Courville","given":"Aaron","non-dropping-particle":"","parse-names":false,"suffix":""}],"container-title":"32nd AAAI Conference on Artificial Intelligence, AAAI 2018","id":"ITEM-1","issued":{"date-parts":[["2018"]]},"page":"3942-3951","title":"FiLM: Visual reasoning with a general conditioning layer","type":"article-journal"},"uris":["http://www.mendeley.com/documents/?uuid=c3c59518-39df-4278-adb7-26e2dfe1a186"]}],"mendeley":{"formattedCitation":"(Perez et al., 2018)","manualFormatting":"Perez et al. (2018","plainTextFormattedCitation":"(Perez et al., 2018)","previouslyFormattedCitation":"(Perez et al., 2018)"},"properties":{"noteIndex":0},"schema":"https://github.com/citation-style-language/schema/raw/master/csl-citation.json"}</w:instrText>
+      </w:r>
+      <w:r>
+        <w:rPr>
+          <w:sz w:val="24"/>
+          <w:szCs w:val="24"/>
+        </w:rPr>
+        <w:fldChar w:fldCharType="separate"/>
+      </w:r>
+      <w:r>
+        <w:rPr>
+          <w:noProof/>
+          <w:sz w:val="24"/>
+          <w:szCs w:val="24"/>
+        </w:rPr>
+        <w:t xml:space="preserve">Perez et al. </w:t>
+      </w:r>
+      <w:r>
+        <w:rPr>
+          <w:noProof/>
+          <w:sz w:val="24"/>
+          <w:szCs w:val="24"/>
+        </w:rPr>
+        <w:t>(</w:t>
+      </w:r>
+      <w:r>
+        <w:rPr>
+          <w:noProof/>
+          <w:sz w:val="24"/>
+          <w:szCs w:val="24"/>
+        </w:rPr>
+        <w:t>2018</w:t>
+      </w:r>
+      <w:r>
+        <w:rPr>
+          <w:sz w:val="24"/>
+          <w:szCs w:val="24"/>
+        </w:rPr>
+        <w:fldChar w:fldCharType="end"/>
+      </w:r>
+      <w:r>
+        <w:rPr>
+          <w:sz w:val="24"/>
+          <w:szCs w:val="24"/>
+        </w:rPr>
+        <w:t>)</w:t>
       </w:r>
       <w:r>
         <w:rPr>
@@ -463,14 +669,7 @@
           <w:sz w:val="24"/>
           <w:szCs w:val="24"/>
         </w:rPr>
-        <w:t>models</w:t>
-      </w:r>
-      <w:r>
-        <w:rPr>
-          <w:sz w:val="24"/>
-          <w:szCs w:val="24"/>
-        </w:rPr>
-        <w:t xml:space="preserve"> tend</w:t>
+        <w:t>developed</w:t>
       </w:r>
       <w:r>
         <w:rPr>
@@ -484,45 +683,97 @@
           <w:sz w:val="24"/>
           <w:szCs w:val="24"/>
         </w:rPr>
-        <w:t xml:space="preserve">to exploit biases in the data rather than capture complex underlying structure behind reasoning </w:t>
-      </w:r>
-      <w:r>
-        <w:rPr>
-          <w:sz w:val="24"/>
-          <w:szCs w:val="24"/>
-          <w:highlight w:val="yellow"/>
-        </w:rPr>
-        <w:t>(Goyal et al. 2017)</w:t>
-      </w:r>
-      <w:r>
-        <w:rPr>
-          <w:sz w:val="24"/>
-          <w:szCs w:val="24"/>
-        </w:rPr>
-        <w:t xml:space="preserve">. In </w:t>
-      </w:r>
-      <w:r>
-        <w:rPr>
-          <w:sz w:val="24"/>
-          <w:szCs w:val="24"/>
-        </w:rPr>
-        <w:t xml:space="preserve">order to overcome this problem, </w:t>
-      </w:r>
-      <w:r>
-        <w:rPr>
-          <w:sz w:val="24"/>
-          <w:szCs w:val="24"/>
-          <w:highlight w:val="cyan"/>
-        </w:rPr>
-        <w:t xml:space="preserve">film </w:t>
-      </w:r>
-      <w:r>
-        <w:rPr>
-          <w:sz w:val="24"/>
-          <w:szCs w:val="24"/>
-          <w:highlight w:val="cyan"/>
-        </w:rPr>
-        <w:t>paper</w:t>
+        <w:t xml:space="preserve">a general model architecture </w:t>
+      </w:r>
+      <w:r>
+        <w:rPr>
+          <w:sz w:val="24"/>
+          <w:szCs w:val="24"/>
+        </w:rPr>
+        <w:t xml:space="preserve">that </w:t>
+      </w:r>
+      <w:r>
+        <w:rPr>
+          <w:sz w:val="24"/>
+          <w:szCs w:val="24"/>
+        </w:rPr>
+        <w:t xml:space="preserve">can achieve strong visual reasoning </w:t>
+      </w:r>
+      <w:r>
+        <w:rPr>
+          <w:sz w:val="24"/>
+          <w:szCs w:val="24"/>
+        </w:rPr>
+        <w:t xml:space="preserve">which they termed as </w:t>
+      </w:r>
+      <w:proofErr w:type="spellStart"/>
+      <w:r>
+        <w:rPr>
+          <w:sz w:val="24"/>
+          <w:szCs w:val="24"/>
+        </w:rPr>
+        <w:t>FiLM</w:t>
+      </w:r>
+      <w:proofErr w:type="spellEnd"/>
+      <w:r>
+        <w:rPr>
+          <w:sz w:val="24"/>
+          <w:szCs w:val="24"/>
+        </w:rPr>
+        <w:t>: Feature-wise Linear Modulation.</w:t>
+      </w:r>
+    </w:p>
+    <w:p>
+      <w:pPr>
+        <w:bidi w:val="0"/>
+        <w:rPr>
+          <w:sz w:val="24"/>
+          <w:szCs w:val="24"/>
+        </w:rPr>
+      </w:pPr>
+      <w:r>
+        <w:rPr>
+          <w:sz w:val="24"/>
+          <w:szCs w:val="24"/>
+        </w:rPr>
+        <w:t xml:space="preserve">Film is a general-purpose conditioning method that is highly effective for visual reasoning, however </w:t>
+      </w:r>
+      <w:r>
+        <w:rPr>
+          <w:sz w:val="24"/>
+          <w:szCs w:val="24"/>
+        </w:rPr>
+        <w:t>one of its drawbacks is that it makes</w:t>
+      </w:r>
+      <w:r>
+        <w:rPr>
+          <w:sz w:val="24"/>
+          <w:szCs w:val="24"/>
+        </w:rPr>
+        <w:t xml:space="preserve"> some logical mistakes that humans won’t do, for example: (example from film paper).</w:t>
+      </w:r>
+    </w:p>
+    <w:p>
+      <w:pPr>
+        <w:bidi w:val="0"/>
+        <w:rPr>
+          <w:sz w:val="24"/>
+          <w:szCs w:val="24"/>
+        </w:rPr>
+      </w:pPr>
+      <w:r>
+        <w:rPr>
+          <w:sz w:val="24"/>
+          <w:szCs w:val="24"/>
+        </w:rPr>
+        <w:t xml:space="preserve">In this project we </w:t>
+      </w:r>
+      <w:r>
+        <w:rPr>
+          <w:sz w:val="24"/>
+          <w:szCs w:val="24"/>
+        </w:rPr>
+        <w:t>want</w:t>
       </w:r>
       <w:r>
         <w:rPr>
@@ -536,7 +787,14 @@
           <w:sz w:val="24"/>
           <w:szCs w:val="24"/>
         </w:rPr>
-        <w:t>developed</w:t>
+        <w:t>to observe whether adding a CBN layer</w:t>
+      </w:r>
+      <w:r>
+        <w:rPr>
+          <w:sz w:val="24"/>
+          <w:szCs w:val="24"/>
+        </w:rPr>
+        <w:t>, which has</w:t>
       </w:r>
       <w:r>
         <w:rPr>
@@ -550,28 +808,64 @@
           <w:sz w:val="24"/>
           <w:szCs w:val="24"/>
         </w:rPr>
-        <w:t xml:space="preserve">a general model architecture </w:t>
-      </w:r>
-      <w:r>
-        <w:rPr>
-          <w:sz w:val="24"/>
-          <w:szCs w:val="24"/>
-        </w:rPr>
-        <w:t xml:space="preserve">that </w:t>
-      </w:r>
-      <w:r>
-        <w:rPr>
-          <w:sz w:val="24"/>
-          <w:szCs w:val="24"/>
-        </w:rPr>
-        <w:t xml:space="preserve">can achieve strong visual reasoning </w:t>
-      </w:r>
-      <w:r>
-        <w:rPr>
-          <w:sz w:val="24"/>
-          <w:szCs w:val="24"/>
-        </w:rPr>
-        <w:t xml:space="preserve">which they termed as </w:t>
+        <w:t>proven highly effective for traditional visual question answering tasks</w:t>
+      </w:r>
+      <w:r>
+        <w:rPr>
+          <w:sz w:val="24"/>
+          <w:szCs w:val="24"/>
+        </w:rPr>
+        <w:t xml:space="preserve"> </w:t>
+      </w:r>
+      <w:r>
+        <w:rPr>
+          <w:sz w:val="24"/>
+          <w:szCs w:val="24"/>
+        </w:rPr>
+        <w:fldChar w:fldCharType="begin" w:fldLock="1"/>
+      </w:r>
+      <w:r>
+        <w:rPr>
+          <w:sz w:val="24"/>
+          <w:szCs w:val="24"/>
+        </w:rPr>
+        <w:instrText>ADDIN CSL_CITATION {"citationItems":[{"id":"ITEM-1","itemData":{"ISSN":"10495258","abstract":"It is commonly assumed that language refers to high-level visual concepts while leaving low-level visual processing unaffected. This view dominates the current literature in computational models for language-vision tasks, where visual and linguistic input are mostly processed independently before being fused into a single representation. In this paper, we deviate from this classic pipeline and propose to modulate the \\emph{entire visual processing} by linguistic input. Specifically, we condition the batch normalization parameters of a pretrained residual network (ResNet) on a language embedding. This approach, which we call MOdulated RESnet (\\MRN), significantly improves strong baselines on two visual question answering tasks. Our ablation study shows that modulating from the early stages of the visual processing is beneficial.","author":[{"dropping-particle":"","family":"Vries","given":"Harm","non-dropping-particle":"De","parse-names":false,"suffix":""},{"dropping-particle":"","family":"Strub","given":"Florian","non-dropping-particle":"","parse-names":false,"suffix":""},{"dropping-particle":"","family":"Mary","given":"Jérémie","non-dropping-particle":"","parse-names":false,"suffix":""},{"dropping-particle":"","family":"Larochelle","given":"Hugo","non-dropping-particle":"","parse-names":false,"suffix":""},{"dropping-particle":"","family":"Pietquin","given":"Olivier","non-dropping-particle":"","parse-names":false,"suffix":""},{"dropping-particle":"","family":"Courville","given":"Aaron","non-dropping-particle":"","parse-names":false,"suffix":""}],"container-title":"Advances in Neural Information Processing Systems","id":"ITEM-1","issued":{"date-parts":[["2017"]]},"page":"6595-6605","title":"Modulating early visual processing by language","type":"article-journal","volume":"2017-Decem"},"uris":["http://www.mendeley.com/documents/?uuid=162118d0-38bc-46a5-b06a-feb727aae2be"]}],"mendeley":{"formattedCitation":"(De Vries et al., 2017)","plainTextFormattedCitation":"(De Vries et al., 2017)","previouslyFormattedCitation":"(De Vries et al., 2017)"},"properties":{"noteIndex":0},"schema":"https://github.com/citation-style-language/schema/raw/master/csl-citation.json"}</w:instrText>
+      </w:r>
+      <w:r>
+        <w:rPr>
+          <w:sz w:val="24"/>
+          <w:szCs w:val="24"/>
+        </w:rPr>
+        <w:fldChar w:fldCharType="separate"/>
+      </w:r>
+      <w:r>
+        <w:rPr>
+          <w:noProof/>
+          <w:sz w:val="24"/>
+          <w:szCs w:val="24"/>
+        </w:rPr>
+        <w:t>(De Vries et al., 2017)</w:t>
+      </w:r>
+      <w:r>
+        <w:rPr>
+          <w:sz w:val="24"/>
+          <w:szCs w:val="24"/>
+        </w:rPr>
+        <w:fldChar w:fldCharType="end"/>
+      </w:r>
+      <w:r>
+        <w:rPr>
+          <w:sz w:val="24"/>
+          <w:szCs w:val="24"/>
+        </w:rPr>
+        <w:t xml:space="preserve"> </w:t>
+      </w:r>
+      <w:r>
+        <w:rPr>
+          <w:sz w:val="24"/>
+          <w:szCs w:val="24"/>
+        </w:rPr>
+        <w:t xml:space="preserve">to a </w:t>
       </w:r>
       <w:proofErr w:type="spellStart"/>
       <w:r>
@@ -587,60 +881,7 @@
           <w:sz w:val="24"/>
           <w:szCs w:val="24"/>
         </w:rPr>
-        <w:t>: Feature-wise Linear Modulation.</w:t>
-      </w:r>
-    </w:p>
-    <w:p>
-      <w:pPr>
-        <w:bidi w:val="0"/>
-        <w:rPr>
-          <w:sz w:val="24"/>
-          <w:szCs w:val="24"/>
-        </w:rPr>
-      </w:pPr>
-      <w:r>
-        <w:rPr>
-          <w:sz w:val="24"/>
-          <w:szCs w:val="24"/>
-        </w:rPr>
-        <w:t xml:space="preserve">Film is a general-purpose conditioning method that is highly effective for visual reasoning, however </w:t>
-      </w:r>
-      <w:r>
-        <w:rPr>
-          <w:sz w:val="24"/>
-          <w:szCs w:val="24"/>
-        </w:rPr>
-        <w:t>one of its drawbacks is that it makes</w:t>
-      </w:r>
-      <w:r>
-        <w:rPr>
-          <w:sz w:val="24"/>
-          <w:szCs w:val="24"/>
-        </w:rPr>
-        <w:t xml:space="preserve"> some logical mistakes that humans won’t do, for example: (example from film paper).</w:t>
-      </w:r>
-    </w:p>
-    <w:p>
-      <w:pPr>
-        <w:bidi w:val="0"/>
-        <w:rPr>
-          <w:sz w:val="24"/>
-          <w:szCs w:val="24"/>
-        </w:rPr>
-      </w:pPr>
-      <w:r>
-        <w:rPr>
-          <w:sz w:val="24"/>
-          <w:szCs w:val="24"/>
-        </w:rPr>
-        <w:t xml:space="preserve">In this project we </w:t>
-      </w:r>
-      <w:r>
-        <w:rPr>
-          <w:sz w:val="24"/>
-          <w:szCs w:val="24"/>
-        </w:rPr>
-        <w:t>want</w:t>
+        <w:t xml:space="preserve"> model</w:t>
       </w:r>
       <w:r>
         <w:rPr>
@@ -654,15 +895,38 @@
           <w:sz w:val="24"/>
           <w:szCs w:val="24"/>
         </w:rPr>
-        <w:t>to observe whether adding a CBN layer</w:t>
-      </w:r>
-      <w:r>
-        <w:rPr>
-          <w:sz w:val="24"/>
-          <w:szCs w:val="24"/>
-        </w:rPr>
-        <w:t>, which has</w:t>
-      </w:r>
+        <w:t>can improve</w:t>
+      </w:r>
+      <w:r>
+        <w:rPr>
+          <w:sz w:val="24"/>
+          <w:szCs w:val="24"/>
+        </w:rPr>
+        <w:t xml:space="preserve"> the performance </w:t>
+      </w:r>
+      <w:r>
+        <w:rPr>
+          <w:sz w:val="24"/>
+          <w:szCs w:val="24"/>
+        </w:rPr>
+        <w:t xml:space="preserve">and solve </w:t>
+      </w:r>
+      <w:r>
+        <w:rPr>
+          <w:sz w:val="24"/>
+          <w:szCs w:val="24"/>
+        </w:rPr>
+        <w:t xml:space="preserve">the above </w:t>
+      </w:r>
+      <w:proofErr w:type="spellStart"/>
+      <w:r>
+        <w:rPr>
+          <w:sz w:val="24"/>
+          <w:szCs w:val="24"/>
+        </w:rPr>
+        <w:t>FiLM’s</w:t>
+      </w:r>
+      <w:proofErr w:type="spellEnd"/>
       <w:r>
         <w:rPr>
           <w:sz w:val="24"/>
@@ -675,101 +939,14 @@
           <w:sz w:val="24"/>
           <w:szCs w:val="24"/>
         </w:rPr>
-        <w:t>proven highly effective for traditional visual question answering tasks</w:t>
-      </w:r>
-      <w:r>
-        <w:rPr>
-          <w:sz w:val="24"/>
-          <w:szCs w:val="24"/>
-        </w:rPr>
-        <w:t>[</w:t>
-      </w:r>
-      <w:r>
-        <w:rPr>
-          <w:highlight w:val="yellow"/>
-        </w:rPr>
-        <w:t xml:space="preserve">H. de Vries, F. </w:t>
-      </w:r>
-      <w:proofErr w:type="spellStart"/>
-      <w:r>
-        <w:rPr>
-          <w:highlight w:val="yellow"/>
-        </w:rPr>
-        <w:t>Strub</w:t>
-      </w:r>
-      <w:proofErr w:type="spellEnd"/>
-      <w:r>
-        <w:rPr>
-          <w:highlight w:val="yellow"/>
-        </w:rPr>
-        <w:t xml:space="preserve">, J. Mary, H. Larochelle, O. </w:t>
-      </w:r>
-      <w:proofErr w:type="spellStart"/>
-      <w:r>
-        <w:rPr>
-          <w:highlight w:val="yellow"/>
-        </w:rPr>
-        <w:t>Pietquin</w:t>
-      </w:r>
-      <w:proofErr w:type="spellEnd"/>
-      <w:r>
-        <w:rPr>
-          <w:highlight w:val="yellow"/>
-        </w:rPr>
-        <w:t xml:space="preserve">, and A. C. Courville, “Modulating early visual processing by language,” </w:t>
-      </w:r>
-      <w:proofErr w:type="spellStart"/>
-      <w:r>
-        <w:rPr>
-          <w:highlight w:val="yellow"/>
-        </w:rPr>
-        <w:t>arXiv</w:t>
-      </w:r>
-      <w:proofErr w:type="spellEnd"/>
-      <w:r>
-        <w:rPr>
-          <w:highlight w:val="yellow"/>
-        </w:rPr>
-        <w:t xml:space="preserve"> preprint arXiv:1707.00683, 2017. [Online]. Available: </w:t>
-      </w:r>
-      <w:hyperlink r:id="rId7" w:history="1">
-        <w:r>
-          <w:rPr>
-            <w:rStyle w:val="Hyperlink"/>
-            <w:highlight w:val="yellow"/>
-          </w:rPr>
-          <w:t>http://arxiv.org/abs/1707.00683</w:t>
-        </w:r>
-      </w:hyperlink>
-      <w:r>
-        <w:rPr>
-          <w:sz w:val="24"/>
-          <w:szCs w:val="24"/>
-        </w:rPr>
-        <w:t xml:space="preserve">] </w:t>
-      </w:r>
-      <w:r>
-        <w:rPr>
-          <w:sz w:val="24"/>
-          <w:szCs w:val="24"/>
-        </w:rPr>
-        <w:t xml:space="preserve">to a </w:t>
-      </w:r>
-      <w:proofErr w:type="spellStart"/>
-      <w:r>
-        <w:rPr>
-          <w:sz w:val="24"/>
-          <w:szCs w:val="24"/>
-        </w:rPr>
-        <w:t>FiLM</w:t>
-      </w:r>
-      <w:proofErr w:type="spellEnd"/>
-      <w:r>
-        <w:rPr>
-          <w:sz w:val="24"/>
-          <w:szCs w:val="24"/>
-        </w:rPr>
-        <w:t xml:space="preserve"> model</w:t>
+        <w:t>drawback</w:t>
+      </w:r>
+      <w:r>
+        <w:rPr>
+          <w:sz w:val="24"/>
+          <w:szCs w:val="24"/>
+        </w:rPr>
+        <w:t>.</w:t>
       </w:r>
       <w:r>
         <w:rPr>
@@ -778,71 +955,15 @@
         </w:rPr>
         <w:t xml:space="preserve"> </w:t>
       </w:r>
-      <w:r>
-        <w:rPr>
-          <w:sz w:val="24"/>
-          <w:szCs w:val="24"/>
-        </w:rPr>
-        <w:t>can improve</w:t>
-      </w:r>
-      <w:r>
-        <w:rPr>
-          <w:sz w:val="24"/>
-          <w:szCs w:val="24"/>
-        </w:rPr>
-        <w:t xml:space="preserve"> the performance </w:t>
-      </w:r>
-      <w:r>
-        <w:rPr>
-          <w:sz w:val="24"/>
-          <w:szCs w:val="24"/>
-        </w:rPr>
-        <w:t xml:space="preserve">and solve </w:t>
-      </w:r>
-      <w:r>
-        <w:rPr>
-          <w:sz w:val="24"/>
-          <w:szCs w:val="24"/>
-        </w:rPr>
-        <w:t xml:space="preserve">the above </w:t>
-      </w:r>
-      <w:proofErr w:type="spellStart"/>
-      <w:r>
-        <w:rPr>
-          <w:sz w:val="24"/>
-          <w:szCs w:val="24"/>
-        </w:rPr>
-        <w:t>FiLM’s</w:t>
-      </w:r>
-      <w:proofErr w:type="spellEnd"/>
-      <w:r>
-        <w:rPr>
-          <w:sz w:val="24"/>
-          <w:szCs w:val="24"/>
-        </w:rPr>
-        <w:t xml:space="preserve"> </w:t>
-      </w:r>
-      <w:r>
-        <w:rPr>
-          <w:sz w:val="24"/>
-          <w:szCs w:val="24"/>
-        </w:rPr>
-        <w:t>drawback</w:t>
-      </w:r>
-      <w:r>
-        <w:rPr>
-          <w:sz w:val="24"/>
-          <w:szCs w:val="24"/>
-        </w:rPr>
-        <w:t>.</w:t>
-      </w:r>
-      <w:r>
-        <w:rPr>
-          <w:sz w:val="24"/>
-          <w:szCs w:val="24"/>
-        </w:rPr>
-        <w:t xml:space="preserve"> </w:t>
-      </w:r>
+    </w:p>
+    <w:p>
+      <w:pPr>
+        <w:bidi w:val="0"/>
+        <w:rPr>
+          <w:sz w:val="24"/>
+          <w:szCs w:val="24"/>
+        </w:rPr>
+      </w:pPr>
     </w:p>
     <w:p>
       <w:pPr>
@@ -901,6 +1022,13 @@
         </w:rPr>
         <w:t>Method</w:t>
       </w:r>
+      <w:r>
+        <w:rPr>
+          <w:sz w:val="32"/>
+          <w:szCs w:val="32"/>
+        </w:rPr>
+        <w:t xml:space="preserve"> and Implementation </w:t>
+      </w:r>
     </w:p>
     <w:p>
       <w:pPr>
@@ -919,15 +1047,9 @@
           <w:sz w:val="24"/>
           <w:szCs w:val="24"/>
         </w:rPr>
-        <w:t>Our model processes the multi-modal question-image input using</w:t>
-      </w:r>
-      <w:r>
-        <w:rPr>
-          <w:sz w:val="24"/>
-          <w:szCs w:val="24"/>
-        </w:rPr>
-        <w:t xml:space="preserve"> </w:t>
-      </w:r>
+        <w:t xml:space="preserve">Our model processes the multi-modal question-image input using </w:t>
+      </w:r>
+      <w:proofErr w:type="gramStart"/>
       <w:r>
         <w:rPr>
           <w:sz w:val="24"/>
@@ -935,6 +1057,7 @@
         </w:rPr>
         <w:t>a</w:t>
       </w:r>
+      <w:proofErr w:type="gramEnd"/>
       <w:r>
         <w:rPr>
           <w:sz w:val="24"/>
@@ -1004,7 +1127,21 @@
           <w:sz w:val="24"/>
           <w:szCs w:val="24"/>
         </w:rPr>
-        <w:t xml:space="preserve">We start by explaining </w:t>
+        <w:t>Firstly,</w:t>
+      </w:r>
+      <w:r>
+        <w:rPr>
+          <w:sz w:val="24"/>
+          <w:szCs w:val="24"/>
+        </w:rPr>
+        <w:t xml:space="preserve"> we will</w:t>
+      </w:r>
+      <w:r>
+        <w:rPr>
+          <w:sz w:val="24"/>
+          <w:szCs w:val="24"/>
+        </w:rPr>
+        <w:t xml:space="preserve"> start by explaining </w:t>
       </w:r>
       <w:proofErr w:type="spellStart"/>
       <w:r>
@@ -1034,14 +1171,7 @@
           <w:sz w:val="24"/>
           <w:szCs w:val="24"/>
         </w:rPr>
-        <w:t>then</w:t>
-      </w:r>
-      <w:r>
-        <w:rPr>
-          <w:sz w:val="24"/>
-          <w:szCs w:val="24"/>
-        </w:rPr>
-        <w:t xml:space="preserve"> </w:t>
+        <w:t xml:space="preserve">next in order we will </w:t>
       </w:r>
       <w:r>
         <w:rPr>
@@ -1055,14 +1185,35 @@
           <w:sz w:val="24"/>
           <w:szCs w:val="24"/>
         </w:rPr>
-        <w:t>model</w:t>
-      </w:r>
-      <w:r>
-        <w:rPr>
-          <w:sz w:val="24"/>
-          <w:szCs w:val="24"/>
-        </w:rPr>
-        <w:t xml:space="preserve"> for visual reasoning.</w:t>
+        <w:t>mode</w:t>
+      </w:r>
+      <w:r>
+        <w:rPr>
+          <w:sz w:val="24"/>
+          <w:szCs w:val="24"/>
+        </w:rPr>
+        <w:t>l</w:t>
+      </w:r>
+      <w:r>
+        <w:rPr>
+          <w:sz w:val="24"/>
+          <w:szCs w:val="24"/>
+        </w:rPr>
+        <w:t xml:space="preserve"> with its modifications</w:t>
+      </w:r>
+      <w:r>
+        <w:rPr>
+          <w:sz w:val="24"/>
+          <w:szCs w:val="24"/>
+        </w:rPr>
+        <w:t xml:space="preserve"> and additions</w:t>
+      </w:r>
+      <w:r>
+        <w:rPr>
+          <w:sz w:val="24"/>
+          <w:szCs w:val="24"/>
+        </w:rPr>
+        <w:t>.</w:t>
       </w:r>
     </w:p>
     <w:p>
@@ -1081,7 +1232,6 @@
           <w:rFonts w:ascii="NimbusRomNo9L-Medi" w:hAnsi="NimbusRomNo9L-Medi" w:cs="NimbusRomNo9L-Medi"/>
           <w:sz w:val="26"/>
           <w:szCs w:val="26"/>
-          <w:lang/>
         </w:rPr>
       </w:pPr>
       <w:r>
@@ -1100,12 +1250,29 @@
         </w:rPr>
         <w:tab/>
       </w:r>
+      <w:proofErr w:type="spellStart"/>
       <w:r>
         <w:rPr>
           <w:rFonts w:ascii="NimbusRomNo9L-Medi" w:hAnsi="NimbusRomNo9L-Medi" w:cs="NimbusRomNo9L-Medi"/>
           <w:sz w:val="26"/>
           <w:szCs w:val="26"/>
-          <w:lang/>
+        </w:rPr>
+        <w:t>FiLM</w:t>
+      </w:r>
+      <w:proofErr w:type="spellEnd"/>
+      <w:r>
+        <w:rPr>
+          <w:rFonts w:ascii="NimbusRomNo9L-Medi" w:hAnsi="NimbusRomNo9L-Medi" w:cs="NimbusRomNo9L-Medi"/>
+          <w:sz w:val="26"/>
+          <w:szCs w:val="26"/>
+        </w:rPr>
+        <w:t xml:space="preserve">: </w:t>
+      </w:r>
+      <w:r>
+        <w:rPr>
+          <w:rFonts w:ascii="NimbusRomNo9L-Medi" w:hAnsi="NimbusRomNo9L-Medi" w:cs="NimbusRomNo9L-Medi"/>
+          <w:sz w:val="26"/>
+          <w:szCs w:val="26"/>
         </w:rPr>
         <w:t>Feature-wise Linear Modulation</w:t>
       </w:r>
@@ -1141,23 +1308,7 @@
           <w:sz w:val="24"/>
           <w:szCs w:val="24"/>
         </w:rPr>
-        <w:t xml:space="preserve">network by applying an affine transformation, or </w:t>
-      </w:r>
-      <w:proofErr w:type="spellStart"/>
-      <w:r>
-        <w:rPr>
-          <w:sz w:val="24"/>
-          <w:szCs w:val="24"/>
-        </w:rPr>
-        <w:t>FiLM</w:t>
-      </w:r>
-      <w:proofErr w:type="spellEnd"/>
-      <w:r>
-        <w:rPr>
-          <w:sz w:val="24"/>
-          <w:szCs w:val="24"/>
-        </w:rPr>
-        <w:t>, to</w:t>
+        <w:t>network by applying an affine transformation, to</w:t>
       </w:r>
       <w:r>
         <w:rPr>
@@ -2189,22 +2340,57 @@
           <w:sz w:val="24"/>
           <w:szCs w:val="24"/>
         </w:rPr>
-        <w:t>f and h can be arbitrary functions such as neural networks.</w:t>
-      </w:r>
-      <w:r>
-        <w:rPr>
-          <w:sz w:val="24"/>
-          <w:szCs w:val="24"/>
-        </w:rPr>
-        <w:t xml:space="preserve"> </w:t>
-      </w:r>
-      <w:r>
-        <w:rPr>
-          <w:sz w:val="24"/>
-          <w:szCs w:val="24"/>
-          <w:highlight w:val="cyan"/>
-        </w:rPr>
-        <w:t>(film paper)</w:t>
+        <w:t>f and h can be arbitrary functions such as neural networks</w:t>
+      </w:r>
+      <w:r>
+        <w:rPr>
+          <w:sz w:val="24"/>
+          <w:szCs w:val="24"/>
+        </w:rPr>
+        <w:t>.</w:t>
+      </w:r>
+      <w:r>
+        <w:rPr>
+          <w:sz w:val="24"/>
+          <w:szCs w:val="24"/>
+        </w:rPr>
+        <w:br/>
+      </w:r>
+      <w:r>
+        <w:rPr>
+          <w:sz w:val="24"/>
+          <w:szCs w:val="24"/>
+        </w:rPr>
+        <w:fldChar w:fldCharType="begin" w:fldLock="1"/>
+      </w:r>
+      <w:r>
+        <w:rPr>
+          <w:sz w:val="24"/>
+          <w:szCs w:val="24"/>
+        </w:rPr>
+        <w:instrText>ADDIN CSL_CITATION {"citationItems":[{"id":"ITEM-1","itemData":{"ISBN":"9781577358008","abstract":"We introduce a general-purpose conditioning method for neural networks called FiLM: Feature-wise Linear Modulation. FiLM layers influence neural network computation via a simple, feature-wise affine transformation based on conditioning information. We show that FiLM layers are highly effective for visual reasoning - answering image-related questions which require a multi-step, high-level process - a task which has proven difficult for standard deep learning methods that do not explicitly model reasoning. Specifically, we show on visual reasoning tasks that FiLM layers 1) halve state-of-the-art error for the CLEVR benchmark, 2) modulate features in a coherent manner, 3) are robust to ablations and architectural modifications, and 4) generalize well to challenging, new data from few examples or even zero-shot.","author":[{"dropping-particle":"","family":"Perez","given":"Ethan","non-dropping-particle":"","parse-names":false,"suffix":""},{"dropping-particle":"","family":"Strub","given":"Florian","non-dropping-particle":"","parse-names":false,"suffix":""},{"dropping-particle":"","family":"Vries","given":"Harm","non-dropping-particle":"De","parse-names":false,"suffix":""},{"dropping-particle":"","family":"Dumoulin","given":"Vincent","non-dropping-particle":"","parse-names":false,"suffix":""},{"dropping-particle":"","family":"Courville","given":"Aaron","non-dropping-particle":"","parse-names":false,"suffix":""}],"container-title":"32nd AAAI Conference on Artificial Intelligence, AAAI 2018","id":"ITEM-1","issued":{"date-parts":[["2018"]]},"page":"3942-3951","title":"FiLM: Visual reasoning with a general conditioning layer","type":"article-journal"},"uris":["http://www.mendeley.com/documents/?uuid=c3c59518-39df-4278-adb7-26e2dfe1a186"]}],"mendeley":{"formattedCitation":"(Perez et al., 2018)","plainTextFormattedCitation":"(Perez et al., 2018)","previouslyFormattedCitation":"(Perez et al., 2018)"},"properties":{"noteIndex":0},"schema":"https://github.com/citation-style-language/schema/raw/master/csl-citation.json"}</w:instrText>
+      </w:r>
+      <w:r>
+        <w:rPr>
+          <w:sz w:val="24"/>
+          <w:szCs w:val="24"/>
+        </w:rPr>
+        <w:fldChar w:fldCharType="separate"/>
+      </w:r>
+      <w:r>
+        <w:rPr>
+          <w:noProof/>
+          <w:sz w:val="24"/>
+          <w:szCs w:val="24"/>
+        </w:rPr>
+        <w:t>(Perez et al., 2018)</w:t>
+      </w:r>
+      <w:r>
+        <w:rPr>
+          <w:sz w:val="24"/>
+          <w:szCs w:val="24"/>
+        </w:rPr>
+        <w:fldChar w:fldCharType="end"/>
       </w:r>
     </w:p>
     <w:p>
@@ -2223,7 +2409,6 @@
           <w:rFonts w:ascii="NimbusRomNo9L-Medi" w:hAnsi="NimbusRomNo9L-Medi" w:cs="NimbusRomNo9L-Medi"/>
           <w:sz w:val="26"/>
           <w:szCs w:val="26"/>
-          <w:lang/>
         </w:rPr>
       </w:pPr>
       <w:r>
@@ -2247,7 +2432,14 @@
           <w:rFonts w:ascii="NimbusRomNo9L-Medi" w:hAnsi="NimbusRomNo9L-Medi" w:cs="NimbusRomNo9L-Medi"/>
           <w:sz w:val="26"/>
           <w:szCs w:val="26"/>
-          <w:lang/>
+        </w:rPr>
+        <w:t xml:space="preserve">CBN: </w:t>
+      </w:r>
+      <w:r>
+        <w:rPr>
+          <w:rFonts w:ascii="NimbusRomNo9L-Medi" w:hAnsi="NimbusRomNo9L-Medi" w:cs="NimbusRomNo9L-Medi"/>
+          <w:sz w:val="26"/>
+          <w:szCs w:val="26"/>
         </w:rPr>
         <w:t>Conditional batch normalization</w:t>
       </w:r>
@@ -3029,23 +3221,7 @@
                         <w:sz w:val="24"/>
                         <w:szCs w:val="24"/>
                       </w:rPr>
-                      <m:t>∙,</m:t>
-                    </m:r>
-                    <m:r>
-                      <w:rPr>
-                        <w:rFonts w:ascii="Cambria Math" w:hAnsi="Cambria Math"/>
-                        <w:sz w:val="24"/>
-                        <w:szCs w:val="24"/>
-                      </w:rPr>
-                      <m:t xml:space="preserve">  c</m:t>
-                    </m:r>
-                    <m:r>
-                      <w:rPr>
-                        <w:rFonts w:ascii="Cambria Math" w:hAnsi="Cambria Math"/>
-                        <w:sz w:val="24"/>
-                        <w:szCs w:val="24"/>
-                      </w:rPr>
-                      <m:t>,∙,∙</m:t>
+                      <m:t>∙,  c,∙,∙</m:t>
                     </m:r>
                   </m:sub>
                 </m:sSub>
@@ -3727,52 +3903,44 @@
           <w:sz w:val="24"/>
           <w:szCs w:val="24"/>
         </w:rPr>
-        <w:t xml:space="preserve"> </w:t>
-      </w:r>
-      <w:r>
-        <w:rPr>
-          <w:sz w:val="24"/>
-          <w:szCs w:val="24"/>
-          <w:highlight w:val="cyan"/>
-        </w:rPr>
-        <w:t>(</w:t>
-      </w:r>
-      <w:proofErr w:type="spellStart"/>
-      <w:r>
-        <w:rPr>
-          <w:sz w:val="24"/>
-          <w:szCs w:val="24"/>
-          <w:highlight w:val="cyan"/>
-        </w:rPr>
-        <w:t>cbn</w:t>
-      </w:r>
-      <w:proofErr w:type="spellEnd"/>
-      <w:r>
-        <w:rPr>
-          <w:sz w:val="24"/>
-          <w:szCs w:val="24"/>
-          <w:highlight w:val="cyan"/>
-        </w:rPr>
-        <w:t xml:space="preserve"> paper)</w:t>
-      </w:r>
-    </w:p>
-    <w:p>
-      <w:pPr>
-        <w:bidi w:val="0"/>
-        <w:rPr>
-          <w:sz w:val="24"/>
-          <w:szCs w:val="24"/>
-        </w:rPr>
-      </w:pPr>
-    </w:p>
-    <w:p>
-      <w:pPr>
-        <w:bidi w:val="0"/>
-        <w:rPr>
-          <w:sz w:val="24"/>
-          <w:szCs w:val="24"/>
-        </w:rPr>
-      </w:pPr>
+        <w:br/>
+      </w:r>
+      <w:r>
+        <w:rPr>
+          <w:sz w:val="24"/>
+          <w:szCs w:val="24"/>
+        </w:rPr>
+        <w:fldChar w:fldCharType="begin" w:fldLock="1"/>
+      </w:r>
+      <w:r>
+        <w:rPr>
+          <w:sz w:val="24"/>
+          <w:szCs w:val="24"/>
+        </w:rPr>
+        <w:instrText>ADDIN CSL_CITATION {"citationItems":[{"id":"ITEM-1","itemData":{"URL":"http://arxiv.org/abs/1707.03017","abstract":"Achieving artificial visual reasoning - the ability to answer image-related questions which require a multi-step, high-level process - is an important step towards artificial general intelligence. This multi-modal task requires learning a question-dependent, structured reasoning process over images from language. Standard deep learning approaches tend to exploit biases in the data rather than learn this underlying structure, while leading methods learn to visually reason successfully but are hand-crafted for reasoning. We show that a general-purpose, Conditional Batch Normalization approach achieves state-of-the-art results on the CLEVR Visual Reasoning benchmark with a 2.4% error rate. We outperform the next best end-to-end method (4.5%) and even methods that use extra supervision (3.1%). We probe our model to shed light on how it reasons, showing it has learned a question-dependent, multi-step process. Previous work has operated under the assumption that visual reasoning calls for a specialized architecture, but we show that a general architecture with proper conditioning can learn to visually reason effectively.","author":[{"dropping-particle":"","family":"Perez","given":"Ethan","non-dropping-particle":"","parse-names":false,"suffix":""},{"dropping-particle":"","family":"Vries","given":"Harm","non-dropping-particle":"de","parse-names":false,"suffix":""},{"dropping-particle":"","family":"Strub","given":"Florian","non-dropping-particle":"","parse-names":false,"suffix":""},{"dropping-particle":"","family":"Dumoulin","given":"Vincent","non-dropping-particle":"","parse-names":false,"suffix":""},{"dropping-particle":"","family":"Courville","given":"Aaron","non-dropping-particle":"","parse-names":false,"suffix":""}],"id":"ITEM-1","issued":{"date-parts":[["2017"]]},"title":"Learning Visual Reasoning Without Strong Priors","type":"webpage"},"uris":["http://www.mendeley.com/documents/?uuid=72e5894f-3ba2-4775-be55-591719e1f89b"]}],"mendeley":{"formattedCitation":"(Perez et al., 2017)","plainTextFormattedCitation":"(Perez et al., 2017)","previouslyFormattedCitation":"(Perez et al., 2017)"},"properties":{"noteIndex":0},"schema":"https://github.com/citation-style-language/schema/raw/master/csl-citation.json"}</w:instrText>
+      </w:r>
+      <w:r>
+        <w:rPr>
+          <w:sz w:val="24"/>
+          <w:szCs w:val="24"/>
+        </w:rPr>
+        <w:fldChar w:fldCharType="separate"/>
+      </w:r>
+      <w:r>
+        <w:rPr>
+          <w:noProof/>
+          <w:sz w:val="24"/>
+          <w:szCs w:val="24"/>
+        </w:rPr>
+        <w:t>(Perez et al., 2017)</w:t>
+      </w:r>
+      <w:r>
+        <w:rPr>
+          <w:sz w:val="24"/>
+          <w:szCs w:val="24"/>
+        </w:rPr>
+        <w:fldChar w:fldCharType="end"/>
+      </w:r>
     </w:p>
     <w:p>
       <w:pPr>
@@ -3829,6 +3997,13 @@
           <w:sz w:val="24"/>
           <w:szCs w:val="24"/>
         </w:rPr>
+        <w:t xml:space="preserve">Our </w:t>
+      </w:r>
+      <w:r>
+        <w:rPr>
+          <w:sz w:val="24"/>
+          <w:szCs w:val="24"/>
+        </w:rPr>
         <w:t>Model</w:t>
       </w:r>
     </w:p>
@@ -3960,6 +4135,13 @@
       </w:r>
       <w:r>
         <w:rPr>
+          <w:sz w:val="24"/>
+          <w:szCs w:val="24"/>
+        </w:rPr>
+        <w:br/>
+      </w:r>
+      <w:r>
+        <w:rPr>
           <w:color w:val="FF0000"/>
           <w:sz w:val="24"/>
           <w:szCs w:val="24"/>
@@ -3971,27 +4153,7 @@
           <w:sz w:val="24"/>
           <w:szCs w:val="24"/>
         </w:rPr>
-        <w:t>-</w:t>
-      </w:r>
-    </w:p>
-    <w:p>
-      <w:pPr>
-        <w:autoSpaceDE w:val="0"/>
-        <w:autoSpaceDN w:val="0"/>
-        <w:bidi w:val="0"/>
-        <w:adjustRightInd w:val="0"/>
-        <w:spacing w:after="0" w:line="240" w:lineRule="auto"/>
-        <w:rPr>
-          <w:sz w:val="24"/>
-          <w:szCs w:val="24"/>
-        </w:rPr>
-      </w:pPr>
-      <w:r>
-        <w:rPr>
-          <w:sz w:val="24"/>
-          <w:szCs w:val="24"/>
-        </w:rPr>
-        <w:t>dimensional word embeddings. The final GRU hidden state</w:t>
+        <w:t>-dimensional word embeddings. The final GRU hidden state</w:t>
       </w:r>
       <w:r>
         <w:rPr>
@@ -4438,22 +4600,179 @@
           <w:sz w:val="24"/>
           <w:szCs w:val="24"/>
         </w:rPr>
-        <w:t xml:space="preserve">. The classifier is implemented as mentioned in </w:t>
-      </w:r>
-      <w:r>
-        <w:rPr>
-          <w:sz w:val="24"/>
-          <w:szCs w:val="24"/>
-          <w:highlight w:val="cyan"/>
-        </w:rPr>
-        <w:t>film paper</w:t>
-      </w:r>
-      <w:r>
-        <w:rPr>
-          <w:sz w:val="24"/>
-          <w:szCs w:val="24"/>
-        </w:rPr>
-        <w:t>.</w:t>
+        <w:t xml:space="preserve">. The classifier is implemented as </w:t>
+      </w:r>
+      <w:r>
+        <w:rPr>
+          <w:sz w:val="24"/>
+          <w:szCs w:val="24"/>
+        </w:rPr>
+        <w:t xml:space="preserve">was </w:t>
+      </w:r>
+      <w:r>
+        <w:rPr>
+          <w:sz w:val="24"/>
+          <w:szCs w:val="24"/>
+        </w:rPr>
+        <w:t>presented</w:t>
+      </w:r>
+      <w:r>
+        <w:rPr>
+          <w:sz w:val="24"/>
+          <w:szCs w:val="24"/>
+        </w:rPr>
+        <w:t xml:space="preserve"> </w:t>
+      </w:r>
+      <w:r>
+        <w:rPr>
+          <w:sz w:val="24"/>
+          <w:szCs w:val="24"/>
+        </w:rPr>
+        <w:t>by</w:t>
+      </w:r>
+      <w:r>
+        <w:rPr>
+          <w:sz w:val="24"/>
+          <w:szCs w:val="24"/>
+        </w:rPr>
+        <w:t xml:space="preserve"> </w:t>
+      </w:r>
+      <w:r>
+        <w:rPr>
+          <w:sz w:val="24"/>
+          <w:szCs w:val="24"/>
+        </w:rPr>
+        <w:fldChar w:fldCharType="begin" w:fldLock="1"/>
+      </w:r>
+      <w:r>
+        <w:rPr>
+          <w:sz w:val="24"/>
+          <w:szCs w:val="24"/>
+        </w:rPr>
+        <w:instrText>ADDIN CSL_CITATION {"citationItems":[{"id":"ITEM-1","itemData":{"ISBN":"9781577358008","abstract":"We introduce a general-purpose conditioning method for neural networks called FiLM: Feature-wise Linear Modulation. FiLM layers influence neural network computation via a simple, feature-wise affine transformation based on conditioning information. We show that FiLM layers are highly effective for visual reasoning - answering image-related questions which require a multi-step, high-level process - a task which has proven difficult for standard deep learning methods that do not explicitly model reasoning. Specifically, we show on visual reasoning tasks that FiLM layers 1) halve state-of-the-art error for the CLEVR benchmark, 2) modulate features in a coherent manner, 3) are robust to ablations and architectural modifications, and 4) generalize well to challenging, new data from few examples or even zero-shot.","author":[{"dropping-particle":"","family":"Perez","given":"Ethan","non-dropping-particle":"","parse-names":false,"suffix":""},{"dropping-particle":"","family":"Strub","given":"Florian","non-dropping-particle":"","parse-names":false,"suffix":""},{"dropping-particle":"","family":"Vries","given":"Harm","non-dropping-particle":"De","parse-names":false,"suffix":""},{"dropping-particle":"","family":"Dumoulin","given":"Vincent","non-dropping-particle":"","parse-names":false,"suffix":""},{"dropping-particle":"","family":"Courville","given":"Aaron","non-dropping-particle":"","parse-names":false,"suffix":""}],"container-title":"32nd AAAI Conference on Artificial Intelligence, AAAI 2018","id":"ITEM-1","issued":{"date-parts":[["2018"]]},"page":"3942-3951","title":"FiLM: Visual reasoning with a general conditioning layer","type":"article-journal"},"uris":["http://www.mendeley.com/documents/?uuid=c3c59518-39df-4278-adb7-26e2dfe1a186"]}],"mendeley":{"formattedCitation":"(Perez et al., 2018)","manualFormatting":"Perez and his collegues (2018","plainTextFormattedCitation":"(Perez et al., 2018)","previouslyFormattedCitation":"(Perez et al., 2018)"},"properties":{"noteIndex":0},"schema":"https://github.com/citation-style-language/schema/raw/master/csl-citation.json"}</w:instrText>
+      </w:r>
+      <w:r>
+        <w:rPr>
+          <w:sz w:val="24"/>
+          <w:szCs w:val="24"/>
+        </w:rPr>
+        <w:fldChar w:fldCharType="separate"/>
+      </w:r>
+      <w:r>
+        <w:rPr>
+          <w:noProof/>
+          <w:sz w:val="24"/>
+          <w:szCs w:val="24"/>
+        </w:rPr>
+        <w:t xml:space="preserve">Perez </w:t>
+      </w:r>
+      <w:r>
+        <w:rPr>
+          <w:noProof/>
+          <w:sz w:val="24"/>
+          <w:szCs w:val="24"/>
+        </w:rPr>
+        <w:t>and his collegues</w:t>
+      </w:r>
+      <w:r>
+        <w:rPr>
+          <w:noProof/>
+          <w:sz w:val="24"/>
+          <w:szCs w:val="24"/>
+        </w:rPr>
+        <w:t xml:space="preserve"> </w:t>
+      </w:r>
+      <w:r>
+        <w:rPr>
+          <w:noProof/>
+          <w:sz w:val="24"/>
+          <w:szCs w:val="24"/>
+        </w:rPr>
+        <w:t>(</w:t>
+      </w:r>
+      <w:r>
+        <w:rPr>
+          <w:noProof/>
+          <w:sz w:val="24"/>
+          <w:szCs w:val="24"/>
+        </w:rPr>
+        <w:t>2018</w:t>
+      </w:r>
+      <w:r>
+        <w:rPr>
+          <w:sz w:val="24"/>
+          <w:szCs w:val="24"/>
+        </w:rPr>
+        <w:fldChar w:fldCharType="end"/>
+      </w:r>
+      <w:r>
+        <w:rPr>
+          <w:sz w:val="24"/>
+          <w:szCs w:val="24"/>
+        </w:rPr>
+        <w:t>).</w:t>
+      </w:r>
+    </w:p>
+    <w:p>
+      <w:pPr>
+        <w:autoSpaceDE w:val="0"/>
+        <w:autoSpaceDN w:val="0"/>
+        <w:bidi w:val="0"/>
+        <w:adjustRightInd w:val="0"/>
+        <w:spacing w:after="0" w:line="240" w:lineRule="auto"/>
+        <w:rPr>
+          <w:sz w:val="24"/>
+          <w:szCs w:val="24"/>
+        </w:rPr>
+      </w:pPr>
+      <w:r>
+        <w:rPr>
+          <w:sz w:val="24"/>
+          <w:szCs w:val="24"/>
+        </w:rPr>
+        <w:t xml:space="preserve">Furthermore, we had to </w:t>
+      </w:r>
+      <w:r>
+        <w:rPr>
+          <w:sz w:val="24"/>
+          <w:szCs w:val="24"/>
+        </w:rPr>
+        <w:t>adjust</w:t>
+      </w:r>
+      <w:r>
+        <w:rPr>
+          <w:sz w:val="24"/>
+          <w:szCs w:val="24"/>
+        </w:rPr>
+        <w:t xml:space="preserve"> the dataset, </w:t>
+      </w:r>
+      <w:r>
+        <w:rPr>
+          <w:sz w:val="24"/>
+          <w:szCs w:val="24"/>
+        </w:rPr>
+        <w:t xml:space="preserve">in the sense that </w:t>
+      </w:r>
+      <w:r>
+        <w:rPr>
+          <w:sz w:val="24"/>
+          <w:szCs w:val="24"/>
+        </w:rPr>
+        <w:t xml:space="preserve">we have reduced the data type to int32 down from int64 and used around half the dataset instead of all of it. These adjustments were necessary because of server limitations. The server wouldn’t let us </w:t>
+      </w:r>
+      <w:r>
+        <w:rPr>
+          <w:sz w:val="24"/>
+          <w:szCs w:val="24"/>
+        </w:rPr>
+        <w:t>run</w:t>
+      </w:r>
+      <w:r>
+        <w:rPr>
+          <w:sz w:val="24"/>
+          <w:szCs w:val="24"/>
+        </w:rPr>
+        <w:t xml:space="preserve"> the model for more than 24hrs.</w:t>
       </w:r>
     </w:p>
     <w:p>
@@ -4503,7 +4822,7 @@
                     <pic:cNvPicPr/>
                   </pic:nvPicPr>
                   <pic:blipFill>
-                    <a:blip r:embed="rId8">
+                    <a:blip r:embed="rId6">
                       <a:extLst>
                         <a:ext uri="{28A0092B-C50C-407E-A947-70E740481C1C}">
                           <a14:useLocalDpi xmlns:a14="http://schemas.microsoft.com/office/drawing/2010/main" val="0"/>
@@ -4635,11 +4954,90 @@
           <w:szCs w:val="24"/>
         </w:rPr>
       </w:pPr>
-      <w:r>
-        <w:rPr>
-          <w:sz w:val="24"/>
-          <w:szCs w:val="24"/>
-        </w:rPr>
+    </w:p>
+    <w:p>
+      <w:pPr>
+        <w:autoSpaceDE w:val="0"/>
+        <w:autoSpaceDN w:val="0"/>
+        <w:bidi w:val="0"/>
+        <w:adjustRightInd w:val="0"/>
+        <w:spacing w:after="0" w:line="240" w:lineRule="auto"/>
+        <w:rPr>
+          <w:sz w:val="24"/>
+          <w:szCs w:val="24"/>
+        </w:rPr>
+      </w:pPr>
+    </w:p>
+    <w:p>
+      <w:pPr>
+        <w:autoSpaceDE w:val="0"/>
+        <w:autoSpaceDN w:val="0"/>
+        <w:bidi w:val="0"/>
+        <w:adjustRightInd w:val="0"/>
+        <w:spacing w:after="0" w:line="240" w:lineRule="auto"/>
+        <w:rPr>
+          <w:sz w:val="24"/>
+          <w:szCs w:val="24"/>
+        </w:rPr>
+      </w:pPr>
+    </w:p>
+    <w:p>
+      <w:pPr>
+        <w:autoSpaceDE w:val="0"/>
+        <w:autoSpaceDN w:val="0"/>
+        <w:bidi w:val="0"/>
+        <w:adjustRightInd w:val="0"/>
+        <w:spacing w:after="0" w:line="240" w:lineRule="auto"/>
+        <w:rPr>
+          <w:sz w:val="24"/>
+          <w:szCs w:val="24"/>
+        </w:rPr>
+      </w:pPr>
+    </w:p>
+    <w:p>
+      <w:pPr>
+        <w:autoSpaceDE w:val="0"/>
+        <w:autoSpaceDN w:val="0"/>
+        <w:bidi w:val="0"/>
+        <w:adjustRightInd w:val="0"/>
+        <w:spacing w:after="0" w:line="240" w:lineRule="auto"/>
+        <w:rPr>
+          <w:sz w:val="24"/>
+          <w:szCs w:val="24"/>
+        </w:rPr>
+      </w:pPr>
+    </w:p>
+    <w:p>
+      <w:pPr>
+        <w:autoSpaceDE w:val="0"/>
+        <w:autoSpaceDN w:val="0"/>
+        <w:bidi w:val="0"/>
+        <w:adjustRightInd w:val="0"/>
+        <w:spacing w:after="0" w:line="240" w:lineRule="auto"/>
+        <w:rPr>
+          <w:sz w:val="24"/>
+          <w:szCs w:val="24"/>
+        </w:rPr>
+      </w:pPr>
+    </w:p>
+    <w:p>
+      <w:pPr>
+        <w:autoSpaceDE w:val="0"/>
+        <w:autoSpaceDN w:val="0"/>
+        <w:bidi w:val="0"/>
+        <w:adjustRightInd w:val="0"/>
+        <w:spacing w:after="0" w:line="240" w:lineRule="auto"/>
+        <w:rPr>
+          <w:sz w:val="24"/>
+          <w:szCs w:val="24"/>
+        </w:rPr>
+      </w:pPr>
+      <w:r>
+        <w:rPr>
+          <w:sz w:val="24"/>
+          <w:szCs w:val="24"/>
+        </w:rPr>
+        <w:lastRenderedPageBreak/>
         <w:t>2.4</w:t>
       </w:r>
       <w:r>
@@ -4663,236 +5061,6 @@
           <w:szCs w:val="24"/>
         </w:rPr>
       </w:pPr>
-      <w:r>
-        <w:rPr>
-          <w:sz w:val="24"/>
-          <w:szCs w:val="24"/>
-        </w:rPr>
-        <w:t xml:space="preserve">Both </w:t>
-      </w:r>
-      <w:proofErr w:type="spellStart"/>
-      <w:r>
-        <w:rPr>
-          <w:sz w:val="24"/>
-          <w:szCs w:val="24"/>
-        </w:rPr>
-        <w:t>FiLM</w:t>
-      </w:r>
-      <w:proofErr w:type="spellEnd"/>
-      <w:r>
-        <w:rPr>
-          <w:sz w:val="24"/>
-          <w:szCs w:val="24"/>
-        </w:rPr>
-        <w:t xml:space="preserve"> and </w:t>
-      </w:r>
-      <w:r>
-        <w:rPr>
-          <w:sz w:val="24"/>
-          <w:szCs w:val="24"/>
-        </w:rPr>
-        <w:t>CBN</w:t>
-      </w:r>
-      <w:r>
-        <w:rPr>
-          <w:sz w:val="24"/>
-          <w:szCs w:val="24"/>
-        </w:rPr>
-        <w:t xml:space="preserve"> have comparable performances on the </w:t>
-      </w:r>
-      <w:r>
-        <w:rPr>
-          <w:sz w:val="24"/>
-          <w:szCs w:val="24"/>
-        </w:rPr>
-        <w:t>CLEVR</w:t>
-      </w:r>
-      <w:r>
-        <w:rPr>
-          <w:sz w:val="24"/>
-          <w:szCs w:val="24"/>
-        </w:rPr>
-        <w:t xml:space="preserve"> dataset. However, each of them is slightly better </w:t>
-      </w:r>
-      <w:r>
-        <w:rPr>
-          <w:sz w:val="24"/>
-          <w:szCs w:val="24"/>
-        </w:rPr>
-        <w:t>than</w:t>
-      </w:r>
-      <w:r>
-        <w:rPr>
-          <w:sz w:val="24"/>
-          <w:szCs w:val="24"/>
-        </w:rPr>
-        <w:t xml:space="preserve"> the other in different questions, for example </w:t>
-      </w:r>
-      <w:proofErr w:type="spellStart"/>
-      <w:r>
-        <w:rPr>
-          <w:sz w:val="24"/>
-          <w:szCs w:val="24"/>
-        </w:rPr>
-        <w:t>FiLM</w:t>
-      </w:r>
-      <w:proofErr w:type="spellEnd"/>
-      <w:r>
-        <w:rPr>
-          <w:sz w:val="24"/>
-          <w:szCs w:val="24"/>
-        </w:rPr>
-        <w:t xml:space="preserve"> has better accuracy with comparing questions but on the other hand, </w:t>
-      </w:r>
-      <w:r>
-        <w:rPr>
-          <w:sz w:val="24"/>
-          <w:szCs w:val="24"/>
-        </w:rPr>
-        <w:t>CBN</w:t>
-      </w:r>
-      <w:r>
-        <w:rPr>
-          <w:sz w:val="24"/>
-          <w:szCs w:val="24"/>
-        </w:rPr>
-        <w:t xml:space="preserve"> is better for counting. </w:t>
-      </w:r>
-      <w:r>
-        <w:rPr>
-          <w:sz w:val="24"/>
-          <w:szCs w:val="24"/>
-        </w:rPr>
-        <w:t xml:space="preserve">We believe the accuracy difference is caused by the </w:t>
-      </w:r>
-      <w:r>
-        <w:rPr>
-          <w:sz w:val="24"/>
-          <w:szCs w:val="24"/>
-        </w:rPr>
-        <w:t xml:space="preserve">difference in </w:t>
-      </w:r>
-      <w:r>
-        <w:rPr>
-          <w:sz w:val="24"/>
-          <w:szCs w:val="24"/>
-        </w:rPr>
-        <w:t>spatial</w:t>
-      </w:r>
-      <w:r>
-        <w:rPr>
-          <w:sz w:val="24"/>
-          <w:szCs w:val="24"/>
-        </w:rPr>
-        <w:t xml:space="preserve"> reasoning of </w:t>
-      </w:r>
-      <w:r>
-        <w:rPr>
-          <w:sz w:val="24"/>
-          <w:szCs w:val="24"/>
-        </w:rPr>
-        <w:t>CBN and FiLM</w:t>
-      </w:r>
-      <w:r>
-        <w:rPr>
-          <w:sz w:val="24"/>
-          <w:szCs w:val="24"/>
-        </w:rPr>
-        <w:t xml:space="preserve"> (</w:t>
-      </w:r>
-      <w:r>
-        <w:rPr>
-          <w:sz w:val="24"/>
-          <w:szCs w:val="24"/>
-          <w:highlight w:val="cyan"/>
-        </w:rPr>
-        <w:t>see figures from both papers</w:t>
-      </w:r>
-      <w:r>
-        <w:rPr>
-          <w:sz w:val="24"/>
-          <w:szCs w:val="24"/>
-        </w:rPr>
-        <w:t xml:space="preserve">). </w:t>
-      </w:r>
-      <w:r>
-        <w:rPr>
-          <w:sz w:val="24"/>
-          <w:szCs w:val="24"/>
-        </w:rPr>
-        <w:br/>
-        <w:t>From that</w:t>
-      </w:r>
-      <w:r>
-        <w:rPr>
-          <w:sz w:val="24"/>
-          <w:szCs w:val="24"/>
-        </w:rPr>
-        <w:t>,</w:t>
-      </w:r>
-      <w:r>
-        <w:rPr>
-          <w:sz w:val="24"/>
-          <w:szCs w:val="24"/>
-        </w:rPr>
-        <w:t xml:space="preserve"> we assume that the combination of the two layers might </w:t>
-      </w:r>
-      <w:r>
-        <w:rPr>
-          <w:sz w:val="24"/>
-          <w:szCs w:val="24"/>
-        </w:rPr>
-        <w:t>result</w:t>
-      </w:r>
-      <w:r>
-        <w:rPr>
-          <w:sz w:val="24"/>
-          <w:szCs w:val="24"/>
-        </w:rPr>
-        <w:t xml:space="preserve"> in a different </w:t>
-      </w:r>
-      <w:r>
-        <w:rPr>
-          <w:sz w:val="24"/>
-          <w:szCs w:val="24"/>
-        </w:rPr>
-        <w:t>spatial</w:t>
-      </w:r>
-      <w:r>
-        <w:rPr>
-          <w:sz w:val="24"/>
-          <w:szCs w:val="24"/>
-        </w:rPr>
-        <w:t xml:space="preserve"> reasoning all together and as a result there will be an </w:t>
-      </w:r>
-      <w:r>
-        <w:rPr>
-          <w:sz w:val="24"/>
-          <w:szCs w:val="24"/>
-        </w:rPr>
-        <w:t>improvement</w:t>
-      </w:r>
-      <w:r>
-        <w:rPr>
-          <w:sz w:val="24"/>
-          <w:szCs w:val="24"/>
-        </w:rPr>
-        <w:t xml:space="preserve"> in </w:t>
-      </w:r>
-      <w:r>
-        <w:rPr>
-          <w:sz w:val="24"/>
-          <w:szCs w:val="24"/>
-        </w:rPr>
-        <w:t>performances</w:t>
-      </w:r>
-      <w:r>
-        <w:rPr>
-          <w:sz w:val="24"/>
-          <w:szCs w:val="24"/>
-        </w:rPr>
-        <w:t>.</w:t>
-      </w:r>
     </w:p>
     <w:p>
       <w:pPr>
@@ -4906,8 +5074,152 @@
           <w:szCs w:val="24"/>
         </w:rPr>
       </w:pPr>
-      <w:bookmarkStart w:id="0" w:name="_GoBack"/>
-      <w:bookmarkEnd w:id="0"/>
+      <w:r>
+        <w:rPr>
+          <w:sz w:val="24"/>
+          <w:szCs w:val="24"/>
+        </w:rPr>
+        <w:t xml:space="preserve">Both </w:t>
+      </w:r>
+      <w:proofErr w:type="spellStart"/>
+      <w:r>
+        <w:rPr>
+          <w:sz w:val="24"/>
+          <w:szCs w:val="24"/>
+        </w:rPr>
+        <w:t>FiLM</w:t>
+      </w:r>
+      <w:proofErr w:type="spellEnd"/>
+      <w:r>
+        <w:rPr>
+          <w:sz w:val="24"/>
+          <w:szCs w:val="24"/>
+        </w:rPr>
+        <w:t xml:space="preserve"> and </w:t>
+      </w:r>
+      <w:r>
+        <w:rPr>
+          <w:sz w:val="24"/>
+          <w:szCs w:val="24"/>
+        </w:rPr>
+        <w:t>CBN</w:t>
+      </w:r>
+      <w:r>
+        <w:rPr>
+          <w:sz w:val="24"/>
+          <w:szCs w:val="24"/>
+        </w:rPr>
+        <w:t xml:space="preserve"> have comparable performances on the </w:t>
+      </w:r>
+      <w:r>
+        <w:rPr>
+          <w:sz w:val="24"/>
+          <w:szCs w:val="24"/>
+        </w:rPr>
+        <w:t>CLEVR</w:t>
+      </w:r>
+      <w:r>
+        <w:rPr>
+          <w:sz w:val="24"/>
+          <w:szCs w:val="24"/>
+        </w:rPr>
+        <w:t xml:space="preserve"> dataset. However, each of them is slightly better </w:t>
+      </w:r>
+      <w:r>
+        <w:rPr>
+          <w:sz w:val="24"/>
+          <w:szCs w:val="24"/>
+        </w:rPr>
+        <w:t>than</w:t>
+      </w:r>
+      <w:r>
+        <w:rPr>
+          <w:sz w:val="24"/>
+          <w:szCs w:val="24"/>
+        </w:rPr>
+        <w:t xml:space="preserve"> the other in different questions, for example </w:t>
+      </w:r>
+      <w:proofErr w:type="spellStart"/>
+      <w:r>
+        <w:rPr>
+          <w:sz w:val="24"/>
+          <w:szCs w:val="24"/>
+        </w:rPr>
+        <w:t>FiLM</w:t>
+      </w:r>
+      <w:proofErr w:type="spellEnd"/>
+      <w:r>
+        <w:rPr>
+          <w:sz w:val="24"/>
+          <w:szCs w:val="24"/>
+        </w:rPr>
+        <w:t xml:space="preserve"> has better accuracy with comparing questions but on the other hand, </w:t>
+      </w:r>
+      <w:r>
+        <w:rPr>
+          <w:sz w:val="24"/>
+          <w:szCs w:val="24"/>
+        </w:rPr>
+        <w:t>CBN</w:t>
+      </w:r>
+      <w:r>
+        <w:rPr>
+          <w:sz w:val="24"/>
+          <w:szCs w:val="24"/>
+        </w:rPr>
+        <w:t xml:space="preserve"> is better for counting. </w:t>
+      </w:r>
+      <w:r>
+        <w:rPr>
+          <w:sz w:val="24"/>
+          <w:szCs w:val="24"/>
+        </w:rPr>
+        <w:t xml:space="preserve">We believe the accuracy difference is caused by the </w:t>
+      </w:r>
+      <w:r>
+        <w:rPr>
+          <w:sz w:val="24"/>
+          <w:szCs w:val="24"/>
+        </w:rPr>
+        <w:t xml:space="preserve">difference in </w:t>
+      </w:r>
+      <w:r>
+        <w:rPr>
+          <w:sz w:val="24"/>
+          <w:szCs w:val="24"/>
+        </w:rPr>
+        <w:t>spatial</w:t>
+      </w:r>
+      <w:r>
+        <w:rPr>
+          <w:sz w:val="24"/>
+          <w:szCs w:val="24"/>
+        </w:rPr>
+        <w:t xml:space="preserve"> reasoning of </w:t>
+      </w:r>
+      <w:r>
+        <w:rPr>
+          <w:sz w:val="24"/>
+          <w:szCs w:val="24"/>
+        </w:rPr>
+        <w:t xml:space="preserve">CBN and </w:t>
+      </w:r>
+      <w:proofErr w:type="spellStart"/>
+      <w:r>
+        <w:rPr>
+          <w:sz w:val="24"/>
+          <w:szCs w:val="24"/>
+        </w:rPr>
+        <w:t>FiLM</w:t>
+      </w:r>
+      <w:proofErr w:type="spellEnd"/>
+      <w:r>
+        <w:rPr>
+          <w:sz w:val="24"/>
+          <w:szCs w:val="24"/>
+        </w:rPr>
+        <w:t>.</w:t>
+      </w:r>
     </w:p>
     <w:p>
       <w:pPr>
@@ -4921,6 +5233,300 @@
           <w:szCs w:val="24"/>
         </w:rPr>
       </w:pPr>
+    </w:p>
+    <w:p>
+      <w:pPr>
+        <w:autoSpaceDE w:val="0"/>
+        <w:autoSpaceDN w:val="0"/>
+        <w:bidi w:val="0"/>
+        <w:adjustRightInd w:val="0"/>
+        <w:spacing w:after="0" w:line="240" w:lineRule="auto"/>
+        <w:rPr>
+          <w:sz w:val="24"/>
+          <w:szCs w:val="24"/>
+        </w:rPr>
+      </w:pPr>
+      <w:r>
+        <w:rPr>
+          <w:noProof/>
+        </w:rPr>
+        <w:drawing>
+          <wp:inline distT="0" distB="0" distL="0" distR="0" wp14:anchorId="39FC78A2" wp14:editId="37C95A89">
+            <wp:extent cx="4796393" cy="2693279"/>
+            <wp:effectExtent l="0" t="0" r="4445" b="0"/>
+            <wp:docPr id="1" name="Picture 1"/>
+            <wp:cNvGraphicFramePr>
+              <a:graphicFrameLocks xmlns:a="http://schemas.openxmlformats.org/drawingml/2006/main" noChangeAspect="1"/>
+            </wp:cNvGraphicFramePr>
+            <a:graphic xmlns:a="http://schemas.openxmlformats.org/drawingml/2006/main">
+              <a:graphicData uri="http://schemas.openxmlformats.org/drawingml/2006/picture">
+                <pic:pic xmlns:pic="http://schemas.openxmlformats.org/drawingml/2006/picture">
+                  <pic:nvPicPr>
+                    <pic:cNvPr id="1" name=""/>
+                    <pic:cNvPicPr/>
+                  </pic:nvPicPr>
+                  <pic:blipFill>
+                    <a:blip r:embed="rId7"/>
+                    <a:stretch>
+                      <a:fillRect/>
+                    </a:stretch>
+                  </pic:blipFill>
+                  <pic:spPr>
+                    <a:xfrm>
+                      <a:off x="0" y="0"/>
+                      <a:ext cx="4885258" cy="2743179"/>
+                    </a:xfrm>
+                    <a:prstGeom prst="rect">
+                      <a:avLst/>
+                    </a:prstGeom>
+                  </pic:spPr>
+                </pic:pic>
+              </a:graphicData>
+            </a:graphic>
+          </wp:inline>
+        </w:drawing>
+      </w:r>
+    </w:p>
+    <w:p>
+      <w:pPr>
+        <w:autoSpaceDE w:val="0"/>
+        <w:autoSpaceDN w:val="0"/>
+        <w:bidi w:val="0"/>
+        <w:adjustRightInd w:val="0"/>
+        <w:spacing w:after="0" w:line="240" w:lineRule="auto"/>
+        <w:rPr>
+          <w:sz w:val="24"/>
+          <w:szCs w:val="24"/>
+        </w:rPr>
+      </w:pPr>
+    </w:p>
+    <w:p>
+      <w:pPr>
+        <w:autoSpaceDE w:val="0"/>
+        <w:autoSpaceDN w:val="0"/>
+        <w:bidi w:val="0"/>
+        <w:adjustRightInd w:val="0"/>
+        <w:spacing w:after="0" w:line="240" w:lineRule="auto"/>
+        <w:rPr>
+          <w:sz w:val="24"/>
+          <w:szCs w:val="24"/>
+        </w:rPr>
+      </w:pPr>
+      <w:r>
+        <w:rPr>
+          <w:noProof/>
+        </w:rPr>
+        <w:drawing>
+          <wp:inline distT="0" distB="0" distL="0" distR="0" wp14:anchorId="1DF90694" wp14:editId="13335FDD">
+            <wp:extent cx="4560293" cy="2681492"/>
+            <wp:effectExtent l="0" t="0" r="0" b="5080"/>
+            <wp:docPr id="3" name="Picture 3"/>
+            <wp:cNvGraphicFramePr>
+              <a:graphicFrameLocks xmlns:a="http://schemas.openxmlformats.org/drawingml/2006/main" noChangeAspect="1"/>
+            </wp:cNvGraphicFramePr>
+            <a:graphic xmlns:a="http://schemas.openxmlformats.org/drawingml/2006/main">
+              <a:graphicData uri="http://schemas.openxmlformats.org/drawingml/2006/picture">
+                <pic:pic xmlns:pic="http://schemas.openxmlformats.org/drawingml/2006/picture">
+                  <pic:nvPicPr>
+                    <pic:cNvPr id="1" name=""/>
+                    <pic:cNvPicPr/>
+                  </pic:nvPicPr>
+                  <pic:blipFill>
+                    <a:blip r:embed="rId8"/>
+                    <a:stretch>
+                      <a:fillRect/>
+                    </a:stretch>
+                  </pic:blipFill>
+                  <pic:spPr>
+                    <a:xfrm>
+                      <a:off x="0" y="0"/>
+                      <a:ext cx="4753255" cy="2794955"/>
+                    </a:xfrm>
+                    <a:prstGeom prst="rect">
+                      <a:avLst/>
+                    </a:prstGeom>
+                  </pic:spPr>
+                </pic:pic>
+              </a:graphicData>
+            </a:graphic>
+          </wp:inline>
+        </w:drawing>
+      </w:r>
+      <w:r>
+        <w:rPr>
+          <w:sz w:val="24"/>
+          <w:szCs w:val="24"/>
+        </w:rPr>
+        <w:br/>
+      </w:r>
+    </w:p>
+    <w:p>
+      <w:pPr>
+        <w:autoSpaceDE w:val="0"/>
+        <w:autoSpaceDN w:val="0"/>
+        <w:bidi w:val="0"/>
+        <w:adjustRightInd w:val="0"/>
+        <w:spacing w:after="0" w:line="240" w:lineRule="auto"/>
+        <w:rPr>
+          <w:sz w:val="24"/>
+          <w:szCs w:val="24"/>
+        </w:rPr>
+      </w:pPr>
+      <w:r>
+        <w:rPr>
+          <w:sz w:val="24"/>
+          <w:szCs w:val="24"/>
+        </w:rPr>
+        <w:t>From that</w:t>
+      </w:r>
+      <w:r>
+        <w:rPr>
+          <w:sz w:val="24"/>
+          <w:szCs w:val="24"/>
+        </w:rPr>
+        <w:t>,</w:t>
+      </w:r>
+      <w:r>
+        <w:rPr>
+          <w:sz w:val="24"/>
+          <w:szCs w:val="24"/>
+        </w:rPr>
+        <w:t xml:space="preserve"> we assume that the combination of the two layers might </w:t>
+      </w:r>
+      <w:r>
+        <w:rPr>
+          <w:sz w:val="24"/>
+          <w:szCs w:val="24"/>
+        </w:rPr>
+        <w:t>result</w:t>
+      </w:r>
+      <w:r>
+        <w:rPr>
+          <w:sz w:val="24"/>
+          <w:szCs w:val="24"/>
+        </w:rPr>
+        <w:t xml:space="preserve"> in a different </w:t>
+      </w:r>
+      <w:r>
+        <w:rPr>
+          <w:sz w:val="24"/>
+          <w:szCs w:val="24"/>
+        </w:rPr>
+        <w:t>spatial</w:t>
+      </w:r>
+      <w:r>
+        <w:rPr>
+          <w:sz w:val="24"/>
+          <w:szCs w:val="24"/>
+        </w:rPr>
+        <w:t xml:space="preserve"> reasoning all together and as a result there will be an </w:t>
+      </w:r>
+      <w:r>
+        <w:rPr>
+          <w:sz w:val="24"/>
+          <w:szCs w:val="24"/>
+        </w:rPr>
+        <w:t>improvement</w:t>
+      </w:r>
+      <w:r>
+        <w:rPr>
+          <w:sz w:val="24"/>
+          <w:szCs w:val="24"/>
+        </w:rPr>
+        <w:t xml:space="preserve"> in </w:t>
+      </w:r>
+      <w:r>
+        <w:rPr>
+          <w:sz w:val="24"/>
+          <w:szCs w:val="24"/>
+        </w:rPr>
+        <w:t>performances</w:t>
+      </w:r>
+      <w:r>
+        <w:rPr>
+          <w:sz w:val="24"/>
+          <w:szCs w:val="24"/>
+        </w:rPr>
+        <w:t>.</w:t>
+      </w:r>
+    </w:p>
+    <w:p>
+      <w:pPr>
+        <w:autoSpaceDE w:val="0"/>
+        <w:autoSpaceDN w:val="0"/>
+        <w:bidi w:val="0"/>
+        <w:adjustRightInd w:val="0"/>
+        <w:spacing w:after="0" w:line="240" w:lineRule="auto"/>
+        <w:rPr>
+          <w:sz w:val="24"/>
+          <w:szCs w:val="24"/>
+        </w:rPr>
+      </w:pPr>
+    </w:p>
+    <w:p>
+      <w:pPr>
+        <w:autoSpaceDE w:val="0"/>
+        <w:autoSpaceDN w:val="0"/>
+        <w:bidi w:val="0"/>
+        <w:adjustRightInd w:val="0"/>
+        <w:spacing w:after="0" w:line="240" w:lineRule="auto"/>
+        <w:rPr>
+          <w:sz w:val="24"/>
+          <w:szCs w:val="24"/>
+        </w:rPr>
+      </w:pPr>
+    </w:p>
+    <w:p>
+      <w:pPr>
+        <w:autoSpaceDE w:val="0"/>
+        <w:autoSpaceDN w:val="0"/>
+        <w:bidi w:val="0"/>
+        <w:adjustRightInd w:val="0"/>
+        <w:spacing w:after="0" w:line="240" w:lineRule="auto"/>
+        <w:rPr>
+          <w:sz w:val="24"/>
+          <w:szCs w:val="24"/>
+        </w:rPr>
+      </w:pPr>
+    </w:p>
+    <w:p>
+      <w:pPr>
+        <w:autoSpaceDE w:val="0"/>
+        <w:autoSpaceDN w:val="0"/>
+        <w:bidi w:val="0"/>
+        <w:adjustRightInd w:val="0"/>
+        <w:spacing w:after="0" w:line="240" w:lineRule="auto"/>
+        <w:rPr>
+          <w:sz w:val="24"/>
+          <w:szCs w:val="24"/>
+        </w:rPr>
+      </w:pPr>
+    </w:p>
+    <w:p>
+      <w:pPr>
+        <w:autoSpaceDE w:val="0"/>
+        <w:autoSpaceDN w:val="0"/>
+        <w:bidi w:val="0"/>
+        <w:adjustRightInd w:val="0"/>
+        <w:spacing w:after="0" w:line="240" w:lineRule="auto"/>
+        <w:rPr>
+          <w:sz w:val="24"/>
+          <w:szCs w:val="24"/>
+        </w:rPr>
+      </w:pPr>
+    </w:p>
+    <w:p>
+      <w:pPr>
+        <w:autoSpaceDE w:val="0"/>
+        <w:autoSpaceDN w:val="0"/>
+        <w:bidi w:val="0"/>
+        <w:adjustRightInd w:val="0"/>
+        <w:spacing w:after="0" w:line="240" w:lineRule="auto"/>
+        <w:rPr>
+          <w:sz w:val="24"/>
+          <w:szCs w:val="24"/>
+        </w:rPr>
+      </w:pPr>
       <w:r>
         <w:rPr>
           <w:sz w:val="24"/>
@@ -4996,35 +5602,71 @@
           <w:sz w:val="24"/>
           <w:szCs w:val="24"/>
         </w:rPr>
-        <w:t xml:space="preserve"> a diagnostic dataset that tests a range of visual reasoning abilities. It contains minimal biases and has detailed annotations describing the kind of reasoning each question </w:t>
-      </w:r>
-      <w:r>
-        <w:rPr>
-          <w:sz w:val="24"/>
-          <w:szCs w:val="24"/>
-        </w:rPr>
-        <w:t>requires</w:t>
-      </w:r>
-      <w:r>
-        <w:rPr>
-          <w:sz w:val="24"/>
-          <w:szCs w:val="24"/>
-        </w:rPr>
-        <w:t xml:space="preserve"> and</w:t>
-      </w:r>
-      <w:r>
-        <w:rPr>
-          <w:sz w:val="24"/>
-          <w:szCs w:val="24"/>
-        </w:rPr>
-        <w:t xml:space="preserve"> can be used </w:t>
-      </w:r>
-      <w:r>
-        <w:rPr>
-          <w:sz w:val="24"/>
-          <w:szCs w:val="24"/>
-        </w:rPr>
-        <w:t>to analyze a variety of modern visual reasoning systems, providing novel insights into their abilities and limitations.</w:t>
+        <w:t xml:space="preserve"> a diagnostic dataset that tests a range of visual reasoning abilities. It contains minimal biases and has detailed annotations describing the kind of reasoning each question requires</w:t>
+      </w:r>
+      <w:r>
+        <w:rPr>
+          <w:sz w:val="24"/>
+          <w:szCs w:val="24"/>
+        </w:rPr>
+        <w:t xml:space="preserve"> and can be used </w:t>
+      </w:r>
+      <w:r>
+        <w:rPr>
+          <w:sz w:val="24"/>
+          <w:szCs w:val="24"/>
+        </w:rPr>
+        <w:t>to analyze a variety of modern visual reasoning systems, providing novel insights into their abilities and limitations</w:t>
+      </w:r>
+      <w:r>
+        <w:rPr>
+          <w:sz w:val="24"/>
+          <w:szCs w:val="24"/>
+        </w:rPr>
+        <w:t xml:space="preserve"> </w:t>
+      </w:r>
+      <w:r>
+        <w:rPr>
+          <w:sz w:val="24"/>
+          <w:szCs w:val="24"/>
+        </w:rPr>
+        <w:fldChar w:fldCharType="begin" w:fldLock="1"/>
+      </w:r>
+      <w:r>
+        <w:rPr>
+          <w:sz w:val="24"/>
+          <w:szCs w:val="24"/>
+        </w:rPr>
+        <w:instrText>ADDIN CSL_CITATION {"citationItems":[{"id":"ITEM-1","itemData":{"DOI":"10.1109/CVPR.2017.215","ISBN":"9781538604571","abstract":"When building artificial intelligence systems that can reason and answer questions about visual data, we need diagnostic tests to analyze our progress and discover shortcomings. Existing benchmarks for visual question answering can help, but have strong biases that models can exploit to correctly answer questions without reasoning. They also conflate multiple sources of error, making it hard to pinpoint model weaknesses. We present a diagnostic dataset that tests a range of visual reasoning abilities. It contains minimal biases and has detailed annotations describing the kind of reasoning each question requires. We use this dataset to analyze a variety of modern visual reasoning systems, providing novel insights into their abilities and limitations.","author":[{"dropping-particle":"","family":"Johnson","given":"Justin","non-dropping-particle":"","parse-names":false,"suffix":""},{"dropping-particle":"","family":"Fei-Fei","given":"Li","non-dropping-particle":"","parse-names":false,"suffix":""},{"dropping-particle":"","family":"Hariharan","given":"Bharath","non-dropping-particle":"","parse-names":false,"suffix":""},{"dropping-particle":"","family":"Zitnick","given":"C. Lawrence","non-dropping-particle":"","parse-names":false,"suffix":""},{"dropping-particle":"","family":"Maaten","given":"Laurens","non-dropping-particle":"Van Der","parse-names":false,"suffix":""},{"dropping-particle":"","family":"Girshick","given":"Ross","non-dropping-particle":"","parse-names":false,"suffix":""}],"container-title":"Proceedings - 30th IEEE Conference on Computer Vision and Pattern Recognition, CVPR 2017","id":"ITEM-1","issued":{"date-parts":[["2017"]]},"page":"1988-1997","title":"CLEVR: A diagnostic dataset for compositional language and elementary visual reasoning","type":"article-journal","volume":"2017-Janua"},"uris":["http://www.mendeley.com/documents/?uuid=a2408633-c916-459e-b0f1-49ec2eb26d07"]}],"mendeley":{"formattedCitation":"(Johnson et al., 2017)","plainTextFormattedCitation":"(Johnson et al., 2017)","previouslyFormattedCitation":"(Johnson et al., 2017)"},"properties":{"noteIndex":0},"schema":"https://github.com/citation-style-language/schema/raw/master/csl-citation.json"}</w:instrText>
+      </w:r>
+      <w:r>
+        <w:rPr>
+          <w:sz w:val="24"/>
+          <w:szCs w:val="24"/>
+        </w:rPr>
+        <w:fldChar w:fldCharType="separate"/>
+      </w:r>
+      <w:r>
+        <w:rPr>
+          <w:noProof/>
+          <w:sz w:val="24"/>
+          <w:szCs w:val="24"/>
+        </w:rPr>
+        <w:t>(Johnson et al., 2017)</w:t>
+      </w:r>
+      <w:r>
+        <w:rPr>
+          <w:sz w:val="24"/>
+          <w:szCs w:val="24"/>
+        </w:rPr>
+        <w:fldChar w:fldCharType="end"/>
+      </w:r>
+      <w:r>
+        <w:rPr>
+          <w:sz w:val="24"/>
+          <w:szCs w:val="24"/>
+        </w:rPr>
+        <w:t>.</w:t>
       </w:r>
     </w:p>
     <w:p>
@@ -5114,7 +5756,6 @@
           <w:rFonts w:ascii="NimbusRomNo9L-Regu" w:hAnsi="NimbusRomNo9L-Regu" w:cs="NimbusRomNo9L-Regu"/>
           <w:sz w:val="18"/>
           <w:szCs w:val="18"/>
-          <w:lang/>
         </w:rPr>
         <w:t xml:space="preserve"> </w:t>
       </w:r>
@@ -5185,7 +5826,57 @@
           <w:sz w:val="24"/>
           <w:szCs w:val="24"/>
         </w:rPr>
-        <w:t>one word from a set of 28 possible answers.</w:t>
+        <w:t>one word from a set of 28 possible answers</w:t>
+      </w:r>
+      <w:r>
+        <w:rPr>
+          <w:sz w:val="24"/>
+          <w:szCs w:val="24"/>
+        </w:rPr>
+        <w:t xml:space="preserve"> </w:t>
+      </w:r>
+      <w:r>
+        <w:rPr>
+          <w:sz w:val="24"/>
+          <w:szCs w:val="24"/>
+        </w:rPr>
+        <w:fldChar w:fldCharType="begin" w:fldLock="1"/>
+      </w:r>
+      <w:r>
+        <w:rPr>
+          <w:sz w:val="24"/>
+          <w:szCs w:val="24"/>
+        </w:rPr>
+        <w:instrText>ADDIN CSL_CITATION {"citationItems":[{"id":"ITEM-1","itemData":{"URL":"http://arxiv.org/abs/1707.03017","abstract":"Achieving artificial visual reasoning - the ability to answer image-related questions which require a multi-step, high-level process - is an important step towards artificial general intelligence. This multi-modal task requires learning a question-dependent, structured reasoning process over images from language. Standard deep learning approaches tend to exploit biases in the data rather than learn this underlying structure, while leading methods learn to visually reason successfully but are hand-crafted for reasoning. We show that a general-purpose, Conditional Batch Normalization approach achieves state-of-the-art results on the CLEVR Visual Reasoning benchmark with a 2.4% error rate. We outperform the next best end-to-end method (4.5%) and even methods that use extra supervision (3.1%). We probe our model to shed light on how it reasons, showing it has learned a question-dependent, multi-step process. Previous work has operated under the assumption that visual reasoning calls for a specialized architecture, but we show that a general architecture with proper conditioning can learn to visually reason effectively.","author":[{"dropping-particle":"","family":"Perez","given":"Ethan","non-dropping-particle":"","parse-names":false,"suffix":""},{"dropping-particle":"","family":"Vries","given":"Harm","non-dropping-particle":"de","parse-names":false,"suffix":""},{"dropping-particle":"","family":"Strub","given":"Florian","non-dropping-particle":"","parse-names":false,"suffix":""},{"dropping-particle":"","family":"Dumoulin","given":"Vincent","non-dropping-particle":"","parse-names":false,"suffix":""},{"dropping-particle":"","family":"Courville","given":"Aaron","non-dropping-particle":"","parse-names":false,"suffix":""}],"id":"ITEM-1","issued":{"date-parts":[["2017"]]},"title":"Learning Visual Reasoning Without Strong Priors","type":"webpage"},"uris":["http://www.mendeley.com/documents/?uuid=72e5894f-3ba2-4775-be55-591719e1f89b"]}],"mendeley":{"formattedCitation":"(Perez et al., 2017)","plainTextFormattedCitation":"(Perez et al., 2017)","previouslyFormattedCitation":"(Perez et al., 2017)"},"properties":{"noteIndex":0},"schema":"https://github.com/citation-style-language/schema/raw/master/csl-citation.json"}</w:instrText>
+      </w:r>
+      <w:r>
+        <w:rPr>
+          <w:sz w:val="24"/>
+          <w:szCs w:val="24"/>
+        </w:rPr>
+        <w:fldChar w:fldCharType="separate"/>
+      </w:r>
+      <w:r>
+        <w:rPr>
+          <w:noProof/>
+          <w:sz w:val="24"/>
+          <w:szCs w:val="24"/>
+        </w:rPr>
+        <w:t>(Perez et al., 2017)</w:t>
+      </w:r>
+      <w:r>
+        <w:rPr>
+          <w:sz w:val="24"/>
+          <w:szCs w:val="24"/>
+        </w:rPr>
+        <w:fldChar w:fldCharType="end"/>
+      </w:r>
+      <w:r>
+        <w:rPr>
+          <w:sz w:val="24"/>
+          <w:szCs w:val="24"/>
+        </w:rPr>
+        <w:t>.</w:t>
       </w:r>
       <w:r>
         <w:rPr>
@@ -5261,6 +5952,143 @@
       <w:pPr>
         <w:bidi w:val="0"/>
         <w:rPr>
+          <w:sz w:val="24"/>
+          <w:szCs w:val="24"/>
+        </w:rPr>
+      </w:pPr>
+    </w:p>
+    <w:p>
+      <w:pPr>
+        <w:bidi w:val="0"/>
+        <w:rPr>
+          <w:sz w:val="24"/>
+          <w:szCs w:val="24"/>
+        </w:rPr>
+      </w:pPr>
+    </w:p>
+    <w:p>
+      <w:pPr>
+        <w:bidi w:val="0"/>
+        <w:rPr>
+          <w:sz w:val="24"/>
+          <w:szCs w:val="24"/>
+        </w:rPr>
+      </w:pPr>
+    </w:p>
+    <w:p>
+      <w:pPr>
+        <w:bidi w:val="0"/>
+        <w:rPr>
+          <w:sz w:val="24"/>
+          <w:szCs w:val="24"/>
+        </w:rPr>
+      </w:pPr>
+    </w:p>
+    <w:p>
+      <w:pPr>
+        <w:bidi w:val="0"/>
+        <w:rPr>
+          <w:sz w:val="24"/>
+          <w:szCs w:val="24"/>
+        </w:rPr>
+      </w:pPr>
+    </w:p>
+    <w:p>
+      <w:pPr>
+        <w:bidi w:val="0"/>
+        <w:rPr>
+          <w:sz w:val="24"/>
+          <w:szCs w:val="24"/>
+        </w:rPr>
+      </w:pPr>
+    </w:p>
+    <w:p>
+      <w:pPr>
+        <w:bidi w:val="0"/>
+        <w:rPr>
+          <w:sz w:val="24"/>
+          <w:szCs w:val="24"/>
+        </w:rPr>
+      </w:pPr>
+    </w:p>
+    <w:p>
+      <w:pPr>
+        <w:bidi w:val="0"/>
+        <w:rPr>
+          <w:sz w:val="24"/>
+          <w:szCs w:val="24"/>
+        </w:rPr>
+      </w:pPr>
+    </w:p>
+    <w:p>
+      <w:pPr>
+        <w:bidi w:val="0"/>
+        <w:rPr>
+          <w:sz w:val="24"/>
+          <w:szCs w:val="24"/>
+        </w:rPr>
+      </w:pPr>
+    </w:p>
+    <w:p>
+      <w:pPr>
+        <w:bidi w:val="0"/>
+        <w:rPr>
+          <w:sz w:val="24"/>
+          <w:szCs w:val="24"/>
+        </w:rPr>
+      </w:pPr>
+    </w:p>
+    <w:p>
+      <w:pPr>
+        <w:bidi w:val="0"/>
+        <w:rPr>
+          <w:sz w:val="24"/>
+          <w:szCs w:val="24"/>
+        </w:rPr>
+      </w:pPr>
+    </w:p>
+    <w:p>
+      <w:pPr>
+        <w:bidi w:val="0"/>
+        <w:rPr>
+          <w:sz w:val="24"/>
+          <w:szCs w:val="24"/>
+        </w:rPr>
+      </w:pPr>
+    </w:p>
+    <w:p>
+      <w:pPr>
+        <w:bidi w:val="0"/>
+        <w:rPr>
+          <w:sz w:val="24"/>
+          <w:szCs w:val="24"/>
+        </w:rPr>
+      </w:pPr>
+    </w:p>
+    <w:p>
+      <w:pPr>
+        <w:bidi w:val="0"/>
+        <w:rPr>
+          <w:sz w:val="24"/>
+          <w:szCs w:val="24"/>
+        </w:rPr>
+      </w:pPr>
+    </w:p>
+    <w:p>
+      <w:pPr>
+        <w:bidi w:val="0"/>
+        <w:rPr>
+          <w:sz w:val="24"/>
+          <w:szCs w:val="24"/>
+        </w:rPr>
+      </w:pPr>
+      <w:bookmarkStart w:id="0" w:name="_GoBack"/>
+      <w:bookmarkEnd w:id="0"/>
+    </w:p>
+    <w:p>
+      <w:pPr>
+        <w:bidi w:val="0"/>
+        <w:rPr>
           <w:sz w:val="32"/>
           <w:szCs w:val="32"/>
         </w:rPr>
@@ -5270,7 +6098,8 @@
           <w:sz w:val="32"/>
           <w:szCs w:val="32"/>
         </w:rPr>
-        <w:t>Implementation</w:t>
+        <w:lastRenderedPageBreak/>
+        <w:t>Experiments</w:t>
       </w:r>
     </w:p>
     <w:p>
@@ -5657,245 +6486,812 @@
           <w:szCs w:val="24"/>
           <w:highlight w:val="yellow"/>
         </w:rPr>
+        <w:t>Bengio</w:t>
+      </w:r>
+      <w:proofErr w:type="spellEnd"/>
+      <w:r>
+        <w:rPr>
+          <w:sz w:val="24"/>
+          <w:szCs w:val="24"/>
+          <w:highlight w:val="yellow"/>
+        </w:rPr>
+        <w:t xml:space="preserve"> 2017)</w:t>
+      </w:r>
+      <w:r>
+        <w:rPr>
+          <w:sz w:val="24"/>
+          <w:szCs w:val="24"/>
+        </w:rPr>
+        <w:t xml:space="preserve">, and visual question answering </w:t>
+      </w:r>
+      <w:r>
+        <w:rPr>
+          <w:sz w:val="24"/>
+          <w:szCs w:val="24"/>
+          <w:highlight w:val="yellow"/>
+        </w:rPr>
+        <w:t>(de Vries et al. 2017),</w:t>
+      </w:r>
+      <w:r>
+        <w:rPr>
+          <w:sz w:val="24"/>
+          <w:szCs w:val="24"/>
+        </w:rPr>
+        <w:t xml:space="preserve"> demonstrating </w:t>
+      </w:r>
+      <w:proofErr w:type="spellStart"/>
+      <w:r>
+        <w:rPr>
+          <w:sz w:val="24"/>
+          <w:szCs w:val="24"/>
+        </w:rPr>
+        <w:t>FiLM’s</w:t>
+      </w:r>
+      <w:proofErr w:type="spellEnd"/>
+      <w:r>
+        <w:rPr>
+          <w:sz w:val="24"/>
+          <w:szCs w:val="24"/>
+        </w:rPr>
+        <w:t xml:space="preserve"> broad applicability. In this paper, which expands upon a shorter report </w:t>
+      </w:r>
+      <w:r>
+        <w:rPr>
+          <w:sz w:val="24"/>
+          <w:szCs w:val="24"/>
+          <w:highlight w:val="yellow"/>
+        </w:rPr>
+        <w:t>(Perez et al. 2017</w:t>
+      </w:r>
+      <w:r>
+        <w:rPr>
+          <w:sz w:val="24"/>
+          <w:szCs w:val="24"/>
+        </w:rPr>
+        <w:t xml:space="preserve">), our key contribution is that we show </w:t>
+      </w:r>
+      <w:proofErr w:type="spellStart"/>
+      <w:r>
+        <w:rPr>
+          <w:sz w:val="24"/>
+          <w:szCs w:val="24"/>
+        </w:rPr>
+        <w:t>FiLM</w:t>
+      </w:r>
+      <w:proofErr w:type="spellEnd"/>
+      <w:r>
+        <w:rPr>
+          <w:sz w:val="24"/>
+          <w:szCs w:val="24"/>
+        </w:rPr>
+        <w:t xml:space="preserve"> is a strong conditioning method by showing the following on visual reasoning tasks:</w:t>
+      </w:r>
+    </w:p>
+    <w:p>
+      <w:pPr>
+        <w:bidi w:val="0"/>
+        <w:rPr>
+          <w:sz w:val="24"/>
+          <w:szCs w:val="24"/>
+        </w:rPr>
+      </w:pPr>
+      <w:r>
+        <w:rPr>
+          <w:sz w:val="24"/>
+          <w:szCs w:val="24"/>
+        </w:rPr>
+        <w:t xml:space="preserve"> 1. </w:t>
+      </w:r>
+      <w:proofErr w:type="spellStart"/>
+      <w:r>
+        <w:rPr>
+          <w:sz w:val="24"/>
+          <w:szCs w:val="24"/>
+        </w:rPr>
+        <w:t>FiLM</w:t>
+      </w:r>
+      <w:proofErr w:type="spellEnd"/>
+      <w:r>
+        <w:rPr>
+          <w:sz w:val="24"/>
+          <w:szCs w:val="24"/>
+        </w:rPr>
+        <w:t xml:space="preserve"> models achieve state-of-the-art across a variety of visual reasoning tasks, often by significant margins.</w:t>
+      </w:r>
+    </w:p>
+    <w:p>
+      <w:pPr>
+        <w:bidi w:val="0"/>
+        <w:rPr>
+          <w:sz w:val="24"/>
+          <w:szCs w:val="24"/>
+        </w:rPr>
+      </w:pPr>
+      <w:r>
+        <w:rPr>
+          <w:sz w:val="24"/>
+          <w:szCs w:val="24"/>
+        </w:rPr>
+        <w:t xml:space="preserve"> 2. </w:t>
+      </w:r>
+      <w:proofErr w:type="spellStart"/>
+      <w:r>
+        <w:rPr>
+          <w:sz w:val="24"/>
+          <w:szCs w:val="24"/>
+        </w:rPr>
+        <w:t>FiLM</w:t>
+      </w:r>
+      <w:proofErr w:type="spellEnd"/>
+      <w:r>
+        <w:rPr>
+          <w:sz w:val="24"/>
+          <w:szCs w:val="24"/>
+        </w:rPr>
+        <w:t xml:space="preserve"> operates in a coherent manner. It learns a complex, underlying structure and manipulates the conditioned network’s features in a selective manner. It also enables the</w:t>
+      </w:r>
+      <w:r>
+        <w:rPr>
+          <w:sz w:val="24"/>
+          <w:szCs w:val="24"/>
+        </w:rPr>
+        <w:t xml:space="preserve"> </w:t>
+      </w:r>
+      <w:r>
+        <w:rPr>
+          <w:sz w:val="24"/>
+          <w:szCs w:val="24"/>
+        </w:rPr>
+        <w:t>CNN to properly localize question-referenced objects.</w:t>
+      </w:r>
+    </w:p>
+    <w:p>
+      <w:pPr>
+        <w:bidi w:val="0"/>
+        <w:rPr>
+          <w:sz w:val="24"/>
+          <w:szCs w:val="24"/>
+        </w:rPr>
+      </w:pPr>
+      <w:r>
+        <w:rPr>
+          <w:sz w:val="24"/>
+          <w:szCs w:val="24"/>
+        </w:rPr>
+        <w:t xml:space="preserve"> 3. </w:t>
+      </w:r>
+      <w:proofErr w:type="spellStart"/>
+      <w:r>
+        <w:rPr>
+          <w:sz w:val="24"/>
+          <w:szCs w:val="24"/>
+        </w:rPr>
+        <w:t>FiLM</w:t>
+      </w:r>
+      <w:proofErr w:type="spellEnd"/>
+      <w:r>
+        <w:rPr>
+          <w:sz w:val="24"/>
+          <w:szCs w:val="24"/>
+        </w:rPr>
+        <w:t xml:space="preserve"> is robust; many </w:t>
+      </w:r>
+      <w:proofErr w:type="spellStart"/>
+      <w:r>
+        <w:rPr>
+          <w:sz w:val="24"/>
+          <w:szCs w:val="24"/>
+        </w:rPr>
+        <w:t>FiLM</w:t>
+      </w:r>
+      <w:proofErr w:type="spellEnd"/>
+      <w:r>
+        <w:rPr>
+          <w:sz w:val="24"/>
+          <w:szCs w:val="24"/>
+        </w:rPr>
+        <w:t xml:space="preserve"> model ablations still outperform prior state-of-the-art. Notably, we find there is no close link between normalization and the success of a conditioned affine transformation, a previously untouched assumption. Thus, we relax the conditions under which this method can be applied.</w:t>
+      </w:r>
+    </w:p>
+    <w:p>
+      <w:pPr>
+        <w:bidi w:val="0"/>
+        <w:rPr>
+          <w:sz w:val="24"/>
+          <w:szCs w:val="24"/>
+        </w:rPr>
+      </w:pPr>
+      <w:r>
+        <w:rPr>
+          <w:sz w:val="24"/>
+          <w:szCs w:val="24"/>
+        </w:rPr>
+        <w:t xml:space="preserve"> 4. </w:t>
+      </w:r>
+      <w:proofErr w:type="spellStart"/>
+      <w:r>
+        <w:rPr>
+          <w:sz w:val="24"/>
+          <w:szCs w:val="24"/>
+        </w:rPr>
+        <w:t>FiLM</w:t>
+      </w:r>
+      <w:proofErr w:type="spellEnd"/>
+      <w:r>
+        <w:rPr>
+          <w:sz w:val="24"/>
+          <w:szCs w:val="24"/>
+        </w:rPr>
+        <w:t xml:space="preserve"> models learn from little data to generalize to more complex and/or substantially different data than seen during training. </w:t>
+      </w:r>
+    </w:p>
+    <w:p>
+      <w:pPr>
+        <w:bidi w:val="0"/>
+        <w:rPr>
+          <w:color w:val="4472C4" w:themeColor="accent1"/>
+          <w:sz w:val="24"/>
+          <w:szCs w:val="24"/>
+        </w:rPr>
+      </w:pPr>
+    </w:p>
+    <w:p>
+      <w:pPr>
+        <w:bidi w:val="0"/>
+        <w:rPr>
+          <w:color w:val="4472C4" w:themeColor="accent1"/>
+          <w:sz w:val="24"/>
+          <w:szCs w:val="24"/>
+        </w:rPr>
+      </w:pPr>
+    </w:p>
+    <w:p>
+      <w:pPr>
+        <w:bidi w:val="0"/>
+        <w:rPr>
+          <w:sz w:val="32"/>
+          <w:szCs w:val="32"/>
+        </w:rPr>
+      </w:pPr>
+      <w:r>
+        <w:rPr>
+          <w:sz w:val="32"/>
+          <w:szCs w:val="32"/>
+        </w:rPr>
         <w:lastRenderedPageBreak/>
-        <w:t>Bengio</w:t>
-      </w:r>
-      <w:proofErr w:type="spellEnd"/>
-      <w:r>
-        <w:rPr>
-          <w:sz w:val="24"/>
-          <w:szCs w:val="24"/>
-          <w:highlight w:val="yellow"/>
-        </w:rPr>
-        <w:t xml:space="preserve"> 2017)</w:t>
-      </w:r>
-      <w:r>
-        <w:rPr>
-          <w:sz w:val="24"/>
-          <w:szCs w:val="24"/>
-        </w:rPr>
-        <w:t xml:space="preserve">, and visual question answering </w:t>
-      </w:r>
-      <w:r>
-        <w:rPr>
-          <w:sz w:val="24"/>
-          <w:szCs w:val="24"/>
-          <w:highlight w:val="yellow"/>
-        </w:rPr>
-        <w:t>(de Vries et al. 2017),</w:t>
-      </w:r>
-      <w:r>
-        <w:rPr>
-          <w:sz w:val="24"/>
-          <w:szCs w:val="24"/>
-        </w:rPr>
-        <w:t xml:space="preserve"> demonstrating </w:t>
-      </w:r>
-      <w:proofErr w:type="spellStart"/>
-      <w:r>
-        <w:rPr>
-          <w:sz w:val="24"/>
-          <w:szCs w:val="24"/>
-        </w:rPr>
-        <w:t>FiLM’s</w:t>
-      </w:r>
-      <w:proofErr w:type="spellEnd"/>
-      <w:r>
-        <w:rPr>
-          <w:sz w:val="24"/>
-          <w:szCs w:val="24"/>
-        </w:rPr>
-        <w:t xml:space="preserve"> broad applicability. In this paper, which expands upon a shorter report </w:t>
-      </w:r>
-      <w:r>
-        <w:rPr>
-          <w:sz w:val="24"/>
-          <w:szCs w:val="24"/>
-          <w:highlight w:val="yellow"/>
-        </w:rPr>
-        <w:t>(Perez et al. 2017</w:t>
-      </w:r>
-      <w:r>
-        <w:rPr>
-          <w:sz w:val="24"/>
-          <w:szCs w:val="24"/>
-        </w:rPr>
-        <w:t xml:space="preserve">), our key contribution is that we show </w:t>
-      </w:r>
-      <w:proofErr w:type="spellStart"/>
-      <w:r>
-        <w:rPr>
-          <w:sz w:val="24"/>
-          <w:szCs w:val="24"/>
-        </w:rPr>
-        <w:t>FiLM</w:t>
-      </w:r>
-      <w:proofErr w:type="spellEnd"/>
-      <w:r>
-        <w:rPr>
-          <w:sz w:val="24"/>
-          <w:szCs w:val="24"/>
-        </w:rPr>
-        <w:t xml:space="preserve"> is a strong conditioning method by showing the following on visual reasoning tasks:</w:t>
-      </w:r>
-    </w:p>
-    <w:p>
-      <w:pPr>
-        <w:bidi w:val="0"/>
-        <w:rPr>
-          <w:sz w:val="24"/>
-          <w:szCs w:val="24"/>
-        </w:rPr>
-      </w:pPr>
-      <w:r>
-        <w:rPr>
-          <w:sz w:val="24"/>
-          <w:szCs w:val="24"/>
-        </w:rPr>
-        <w:t xml:space="preserve"> 1. </w:t>
-      </w:r>
-      <w:proofErr w:type="spellStart"/>
-      <w:r>
-        <w:rPr>
-          <w:sz w:val="24"/>
-          <w:szCs w:val="24"/>
-        </w:rPr>
-        <w:t>FiLM</w:t>
-      </w:r>
-      <w:proofErr w:type="spellEnd"/>
-      <w:r>
-        <w:rPr>
-          <w:sz w:val="24"/>
-          <w:szCs w:val="24"/>
-        </w:rPr>
-        <w:t xml:space="preserve"> models achieve state-of-the-art across a variety of visual reasoning tasks, often by significant margins.</w:t>
-      </w:r>
-    </w:p>
-    <w:p>
-      <w:pPr>
-        <w:bidi w:val="0"/>
-        <w:rPr>
-          <w:sz w:val="24"/>
-          <w:szCs w:val="24"/>
-        </w:rPr>
-      </w:pPr>
-      <w:r>
-        <w:rPr>
-          <w:sz w:val="24"/>
-          <w:szCs w:val="24"/>
-        </w:rPr>
-        <w:t xml:space="preserve"> 2. </w:t>
-      </w:r>
-      <w:proofErr w:type="spellStart"/>
-      <w:r>
-        <w:rPr>
-          <w:sz w:val="24"/>
-          <w:szCs w:val="24"/>
-        </w:rPr>
-        <w:t>FiLM</w:t>
-      </w:r>
-      <w:proofErr w:type="spellEnd"/>
-      <w:r>
-        <w:rPr>
-          <w:sz w:val="24"/>
-          <w:szCs w:val="24"/>
-        </w:rPr>
-        <w:t xml:space="preserve"> operates in a coherent manner. It learns a complex, underlying structure and manipulates the conditioned network’s features in a selective manner. It also enables the</w:t>
-      </w:r>
-      <w:r>
-        <w:rPr>
-          <w:sz w:val="24"/>
-          <w:szCs w:val="24"/>
-        </w:rPr>
-        <w:t xml:space="preserve"> </w:t>
-      </w:r>
-      <w:r>
-        <w:rPr>
-          <w:sz w:val="24"/>
-          <w:szCs w:val="24"/>
-        </w:rPr>
-        <w:t>CNN to properly localize question-referenced objects.</w:t>
-      </w:r>
-    </w:p>
-    <w:p>
-      <w:pPr>
-        <w:bidi w:val="0"/>
-        <w:rPr>
-          <w:sz w:val="24"/>
-          <w:szCs w:val="24"/>
-        </w:rPr>
-      </w:pPr>
-      <w:r>
-        <w:rPr>
-          <w:sz w:val="24"/>
-          <w:szCs w:val="24"/>
-        </w:rPr>
-        <w:t xml:space="preserve"> 3. </w:t>
-      </w:r>
-      <w:proofErr w:type="spellStart"/>
-      <w:r>
-        <w:rPr>
-          <w:sz w:val="24"/>
-          <w:szCs w:val="24"/>
-        </w:rPr>
-        <w:t>FiLM</w:t>
-      </w:r>
-      <w:proofErr w:type="spellEnd"/>
-      <w:r>
-        <w:rPr>
-          <w:sz w:val="24"/>
-          <w:szCs w:val="24"/>
-        </w:rPr>
-        <w:t xml:space="preserve"> is robust; many </w:t>
-      </w:r>
-      <w:proofErr w:type="spellStart"/>
-      <w:r>
-        <w:rPr>
-          <w:sz w:val="24"/>
-          <w:szCs w:val="24"/>
-        </w:rPr>
-        <w:t>FiLM</w:t>
-      </w:r>
-      <w:proofErr w:type="spellEnd"/>
-      <w:r>
-        <w:rPr>
-          <w:sz w:val="24"/>
-          <w:szCs w:val="24"/>
-        </w:rPr>
-        <w:t xml:space="preserve"> model ablations still outperform prior state-of-the-art. Notably, we find there is no close link between normalization and the success of a conditioned affine transformation, a previously untouched assumption. Thus, we relax the conditions under which this method can be applied.</w:t>
-      </w:r>
-    </w:p>
-    <w:p>
-      <w:pPr>
-        <w:bidi w:val="0"/>
-        <w:rPr>
-          <w:sz w:val="24"/>
-          <w:szCs w:val="24"/>
-        </w:rPr>
-      </w:pPr>
-      <w:r>
-        <w:rPr>
-          <w:sz w:val="24"/>
-          <w:szCs w:val="24"/>
-        </w:rPr>
-        <w:t xml:space="preserve"> 4. </w:t>
-      </w:r>
-      <w:proofErr w:type="spellStart"/>
-      <w:r>
-        <w:rPr>
-          <w:sz w:val="24"/>
-          <w:szCs w:val="24"/>
-        </w:rPr>
-        <w:t>FiLM</w:t>
-      </w:r>
-      <w:proofErr w:type="spellEnd"/>
-      <w:r>
-        <w:rPr>
-          <w:sz w:val="24"/>
-          <w:szCs w:val="24"/>
-        </w:rPr>
-        <w:t xml:space="preserve"> models learn from little data to generalize to more complex and/or substantially different data than seen during training. </w:t>
-      </w:r>
+        <w:t>References</w:t>
+      </w:r>
+    </w:p>
+    <w:p>
+      <w:pPr>
+        <w:widowControl w:val="0"/>
+        <w:autoSpaceDE w:val="0"/>
+        <w:autoSpaceDN w:val="0"/>
+        <w:adjustRightInd w:val="0"/>
+        <w:spacing w:line="240" w:lineRule="auto"/>
+        <w:ind w:left="480" w:hanging="480"/>
+        <w:rPr>
+          <w:rFonts w:ascii="Calibri" w:hAnsi="Calibri" w:cs="Calibri"/>
+          <w:noProof/>
+          <w:sz w:val="24"/>
+          <w:szCs w:val="24"/>
+        </w:rPr>
+      </w:pPr>
+      <w:r>
+        <w:rPr>
+          <w:color w:val="4472C4" w:themeColor="accent1"/>
+          <w:sz w:val="24"/>
+          <w:szCs w:val="24"/>
+        </w:rPr>
+        <w:fldChar w:fldCharType="begin" w:fldLock="1"/>
+      </w:r>
+      <w:r>
+        <w:rPr>
+          <w:color w:val="4472C4" w:themeColor="accent1"/>
+          <w:sz w:val="24"/>
+          <w:szCs w:val="24"/>
+        </w:rPr>
+        <w:instrText xml:space="preserve">ADDIN Mendeley Bibliography CSL_BIBLIOGRAPHY </w:instrText>
+      </w:r>
+      <w:r>
+        <w:rPr>
+          <w:color w:val="4472C4" w:themeColor="accent1"/>
+          <w:sz w:val="24"/>
+          <w:szCs w:val="24"/>
+        </w:rPr>
+        <w:fldChar w:fldCharType="separate"/>
+      </w:r>
+      <w:r>
+        <w:rPr>
+          <w:rFonts w:ascii="Calibri" w:hAnsi="Calibri" w:cs="Calibri"/>
+          <w:noProof/>
+          <w:sz w:val="24"/>
+          <w:szCs w:val="24"/>
+        </w:rPr>
+        <w:t xml:space="preserve">De Vries, H., Strub, F., Mary, J., Larochelle, H., Pietquin, O., &amp; Courville, A. (2017). Modulating early visual processing by language. </w:t>
+      </w:r>
+      <w:r>
+        <w:rPr>
+          <w:rFonts w:ascii="Calibri" w:hAnsi="Calibri" w:cs="Calibri"/>
+          <w:i/>
+          <w:iCs/>
+          <w:noProof/>
+          <w:sz w:val="24"/>
+          <w:szCs w:val="24"/>
+        </w:rPr>
+        <w:t>Advances in Neural Information Processing Systems</w:t>
+      </w:r>
+      <w:r>
+        <w:rPr>
+          <w:rFonts w:ascii="Calibri" w:hAnsi="Calibri" w:cs="Calibri"/>
+          <w:noProof/>
+          <w:sz w:val="24"/>
+          <w:szCs w:val="24"/>
+        </w:rPr>
+        <w:t xml:space="preserve">, </w:t>
+      </w:r>
+      <w:r>
+        <w:rPr>
+          <w:rFonts w:ascii="Calibri" w:hAnsi="Calibri" w:cs="Calibri"/>
+          <w:i/>
+          <w:iCs/>
+          <w:noProof/>
+          <w:sz w:val="24"/>
+          <w:szCs w:val="24"/>
+        </w:rPr>
+        <w:t>2017</w:t>
+      </w:r>
+      <w:r>
+        <w:rPr>
+          <w:rFonts w:ascii="Calibri" w:hAnsi="Calibri" w:cs="Calibri"/>
+          <w:noProof/>
+          <w:sz w:val="24"/>
+          <w:szCs w:val="24"/>
+        </w:rPr>
+        <w:t>-</w:t>
+      </w:r>
+      <w:r>
+        <w:rPr>
+          <w:rFonts w:ascii="Calibri" w:hAnsi="Calibri" w:cs="Calibri"/>
+          <w:i/>
+          <w:iCs/>
+          <w:noProof/>
+          <w:sz w:val="24"/>
+          <w:szCs w:val="24"/>
+        </w:rPr>
+        <w:t>Decem</w:t>
+      </w:r>
+      <w:r>
+        <w:rPr>
+          <w:rFonts w:ascii="Calibri" w:hAnsi="Calibri" w:cs="Calibri"/>
+          <w:noProof/>
+          <w:sz w:val="24"/>
+          <w:szCs w:val="24"/>
+        </w:rPr>
+        <w:t>, 6595–6605.</w:t>
+      </w:r>
+    </w:p>
+    <w:p>
+      <w:pPr>
+        <w:widowControl w:val="0"/>
+        <w:autoSpaceDE w:val="0"/>
+        <w:autoSpaceDN w:val="0"/>
+        <w:adjustRightInd w:val="0"/>
+        <w:spacing w:line="240" w:lineRule="auto"/>
+        <w:ind w:left="480" w:hanging="480"/>
+        <w:rPr>
+          <w:rFonts w:ascii="Calibri" w:hAnsi="Calibri" w:cs="Calibri"/>
+          <w:noProof/>
+          <w:sz w:val="24"/>
+          <w:szCs w:val="24"/>
+        </w:rPr>
+      </w:pPr>
+      <w:r>
+        <w:rPr>
+          <w:rFonts w:ascii="Calibri" w:hAnsi="Calibri" w:cs="Calibri"/>
+          <w:noProof/>
+          <w:sz w:val="24"/>
+          <w:szCs w:val="24"/>
+        </w:rPr>
+        <w:t xml:space="preserve">Johnson, J., Fei-Fei, L., Hariharan, B., Zitnick, C. L., Van Der Maaten, L., &amp; Girshick, R. (2017). CLEVR: A diagnostic dataset for compositional language and elementary visual reasoning. </w:t>
+      </w:r>
+      <w:r>
+        <w:rPr>
+          <w:rFonts w:ascii="Calibri" w:hAnsi="Calibri" w:cs="Calibri"/>
+          <w:i/>
+          <w:iCs/>
+          <w:noProof/>
+          <w:sz w:val="24"/>
+          <w:szCs w:val="24"/>
+        </w:rPr>
+        <w:t>Proceedings - 30th IEEE Conference on Computer Vision and Pattern Recognition, CVPR 2017</w:t>
+      </w:r>
+      <w:r>
+        <w:rPr>
+          <w:rFonts w:ascii="Calibri" w:hAnsi="Calibri" w:cs="Calibri"/>
+          <w:noProof/>
+          <w:sz w:val="24"/>
+          <w:szCs w:val="24"/>
+        </w:rPr>
+        <w:t xml:space="preserve">, </w:t>
+      </w:r>
+      <w:r>
+        <w:rPr>
+          <w:rFonts w:ascii="Calibri" w:hAnsi="Calibri" w:cs="Calibri"/>
+          <w:i/>
+          <w:iCs/>
+          <w:noProof/>
+          <w:sz w:val="24"/>
+          <w:szCs w:val="24"/>
+        </w:rPr>
+        <w:t>2017</w:t>
+      </w:r>
+      <w:r>
+        <w:rPr>
+          <w:rFonts w:ascii="Calibri" w:hAnsi="Calibri" w:cs="Calibri"/>
+          <w:noProof/>
+          <w:sz w:val="24"/>
+          <w:szCs w:val="24"/>
+        </w:rPr>
+        <w:t>-</w:t>
+      </w:r>
+      <w:r>
+        <w:rPr>
+          <w:rFonts w:ascii="Calibri" w:hAnsi="Calibri" w:cs="Calibri"/>
+          <w:i/>
+          <w:iCs/>
+          <w:noProof/>
+          <w:sz w:val="24"/>
+          <w:szCs w:val="24"/>
+        </w:rPr>
+        <w:t>Janua</w:t>
+      </w:r>
+      <w:r>
+        <w:rPr>
+          <w:rFonts w:ascii="Calibri" w:hAnsi="Calibri" w:cs="Calibri"/>
+          <w:noProof/>
+          <w:sz w:val="24"/>
+          <w:szCs w:val="24"/>
+        </w:rPr>
+        <w:t>, 1988–1997. https://doi.org/10.1109/CVPR.2017.215</w:t>
+      </w:r>
+    </w:p>
+    <w:p>
+      <w:pPr>
+        <w:widowControl w:val="0"/>
+        <w:autoSpaceDE w:val="0"/>
+        <w:autoSpaceDN w:val="0"/>
+        <w:adjustRightInd w:val="0"/>
+        <w:spacing w:line="240" w:lineRule="auto"/>
+        <w:ind w:left="480" w:hanging="480"/>
+        <w:rPr>
+          <w:rFonts w:ascii="Calibri" w:hAnsi="Calibri" w:cs="Calibri"/>
+          <w:noProof/>
+          <w:sz w:val="24"/>
+          <w:szCs w:val="24"/>
+        </w:rPr>
+      </w:pPr>
+      <w:r>
+        <w:rPr>
+          <w:rFonts w:ascii="Calibri" w:hAnsi="Calibri" w:cs="Calibri"/>
+          <w:noProof/>
+          <w:sz w:val="24"/>
+          <w:szCs w:val="24"/>
+        </w:rPr>
+        <w:t>Perez, E., de Vries, H., Strub, F., Dumoulin, V., &amp; Courville, A. (2017). Learning Visual Reasoning Without Strong Priors. Retrieved from http://arxiv.org/abs/1707.03017</w:t>
+      </w:r>
+    </w:p>
+    <w:p>
+      <w:pPr>
+        <w:widowControl w:val="0"/>
+        <w:autoSpaceDE w:val="0"/>
+        <w:autoSpaceDN w:val="0"/>
+        <w:adjustRightInd w:val="0"/>
+        <w:spacing w:line="240" w:lineRule="auto"/>
+        <w:ind w:left="480" w:hanging="480"/>
+        <w:rPr>
+          <w:rFonts w:ascii="Calibri" w:hAnsi="Calibri" w:cs="Calibri"/>
+          <w:noProof/>
+          <w:sz w:val="24"/>
+        </w:rPr>
+      </w:pPr>
+      <w:r>
+        <w:rPr>
+          <w:rFonts w:ascii="Calibri" w:hAnsi="Calibri" w:cs="Calibri"/>
+          <w:noProof/>
+          <w:sz w:val="24"/>
+          <w:szCs w:val="24"/>
+        </w:rPr>
+        <w:t xml:space="preserve">Perez, E., Strub, F., De Vries, H., Dumoulin, V., &amp; Courville, A. (2018). FiLM: Visual reasoning with a general conditioning layer. </w:t>
+      </w:r>
+      <w:r>
+        <w:rPr>
+          <w:rFonts w:ascii="Calibri" w:hAnsi="Calibri" w:cs="Calibri"/>
+          <w:i/>
+          <w:iCs/>
+          <w:noProof/>
+          <w:sz w:val="24"/>
+          <w:szCs w:val="24"/>
+        </w:rPr>
+        <w:t>32nd AAAI Conference on Artificial Intelligence, AAAI 2018</w:t>
+      </w:r>
+      <w:r>
+        <w:rPr>
+          <w:rFonts w:ascii="Calibri" w:hAnsi="Calibri" w:cs="Calibri"/>
+          <w:noProof/>
+          <w:sz w:val="24"/>
+          <w:szCs w:val="24"/>
+        </w:rPr>
+        <w:t>, 3942–3951. Retrieved from https://arxiv.org/abs/1709.07871</w:t>
+      </w:r>
+    </w:p>
+    <w:p>
+      <w:pPr>
+        <w:bidi w:val="0"/>
+        <w:rPr>
+          <w:color w:val="4472C4" w:themeColor="accent1"/>
+          <w:sz w:val="24"/>
+          <w:szCs w:val="24"/>
+        </w:rPr>
+      </w:pPr>
+      <w:r>
+        <w:rPr>
+          <w:color w:val="4472C4" w:themeColor="accent1"/>
+          <w:sz w:val="24"/>
+          <w:szCs w:val="24"/>
+        </w:rPr>
+        <w:fldChar w:fldCharType="end"/>
+      </w:r>
+    </w:p>
+    <w:p>
+      <w:pPr>
+        <w:bidi w:val="0"/>
+        <w:rPr>
+          <w:color w:val="4472C4" w:themeColor="accent1"/>
+          <w:sz w:val="24"/>
+          <w:szCs w:val="24"/>
+        </w:rPr>
+      </w:pPr>
+    </w:p>
+    <w:p>
+      <w:pPr>
+        <w:bidi w:val="0"/>
+        <w:rPr>
+          <w:color w:val="4472C4" w:themeColor="accent1"/>
+          <w:sz w:val="24"/>
+          <w:szCs w:val="24"/>
+        </w:rPr>
+      </w:pPr>
+    </w:p>
+    <w:p>
+      <w:pPr>
+        <w:bidi w:val="0"/>
+        <w:rPr>
+          <w:color w:val="4472C4" w:themeColor="accent1"/>
+          <w:sz w:val="24"/>
+          <w:szCs w:val="24"/>
+        </w:rPr>
+      </w:pPr>
+    </w:p>
+    <w:p>
+      <w:pPr>
+        <w:bidi w:val="0"/>
+        <w:rPr>
+          <w:color w:val="4472C4" w:themeColor="accent1"/>
+          <w:sz w:val="24"/>
+          <w:szCs w:val="24"/>
+        </w:rPr>
+      </w:pPr>
+    </w:p>
+    <w:p>
+      <w:pPr>
+        <w:bidi w:val="0"/>
+        <w:rPr>
+          <w:color w:val="4472C4" w:themeColor="accent1"/>
+          <w:sz w:val="24"/>
+          <w:szCs w:val="24"/>
+        </w:rPr>
+      </w:pPr>
+    </w:p>
+    <w:p>
+      <w:pPr>
+        <w:bidi w:val="0"/>
+        <w:rPr>
+          <w:color w:val="4472C4" w:themeColor="accent1"/>
+          <w:sz w:val="24"/>
+          <w:szCs w:val="24"/>
+        </w:rPr>
+      </w:pPr>
+    </w:p>
+    <w:p>
+      <w:pPr>
+        <w:bidi w:val="0"/>
+        <w:rPr>
+          <w:color w:val="4472C4" w:themeColor="accent1"/>
+          <w:sz w:val="24"/>
+          <w:szCs w:val="24"/>
+        </w:rPr>
+      </w:pPr>
+    </w:p>
+    <w:p>
+      <w:pPr>
+        <w:bidi w:val="0"/>
+        <w:rPr>
+          <w:color w:val="4472C4" w:themeColor="accent1"/>
+          <w:sz w:val="24"/>
+          <w:szCs w:val="24"/>
+        </w:rPr>
+      </w:pPr>
+    </w:p>
+    <w:p>
+      <w:pPr>
+        <w:bidi w:val="0"/>
+        <w:rPr>
+          <w:color w:val="4472C4" w:themeColor="accent1"/>
+          <w:sz w:val="24"/>
+          <w:szCs w:val="24"/>
+        </w:rPr>
+      </w:pPr>
+    </w:p>
+    <w:p>
+      <w:pPr>
+        <w:bidi w:val="0"/>
+        <w:rPr>
+          <w:color w:val="4472C4" w:themeColor="accent1"/>
+          <w:sz w:val="24"/>
+          <w:szCs w:val="24"/>
+        </w:rPr>
+      </w:pPr>
+    </w:p>
+    <w:p>
+      <w:pPr>
+        <w:bidi w:val="0"/>
+        <w:rPr>
+          <w:color w:val="4472C4" w:themeColor="accent1"/>
+          <w:sz w:val="24"/>
+          <w:szCs w:val="24"/>
+        </w:rPr>
+      </w:pPr>
+    </w:p>
+    <w:p>
+      <w:pPr>
+        <w:bidi w:val="0"/>
+        <w:rPr>
+          <w:color w:val="4472C4" w:themeColor="accent1"/>
+          <w:sz w:val="24"/>
+          <w:szCs w:val="24"/>
+        </w:rPr>
+      </w:pPr>
+    </w:p>
+    <w:p>
+      <w:pPr>
+        <w:bidi w:val="0"/>
+        <w:rPr>
+          <w:color w:val="4472C4" w:themeColor="accent1"/>
+          <w:sz w:val="24"/>
+          <w:szCs w:val="24"/>
+        </w:rPr>
+      </w:pPr>
+    </w:p>
+    <w:p>
+      <w:pPr>
+        <w:bidi w:val="0"/>
+        <w:rPr>
+          <w:color w:val="4472C4" w:themeColor="accent1"/>
+          <w:sz w:val="24"/>
+          <w:szCs w:val="24"/>
+        </w:rPr>
+      </w:pPr>
+    </w:p>
+    <w:p>
+      <w:pPr>
+        <w:bidi w:val="0"/>
+        <w:rPr>
+          <w:color w:val="4472C4" w:themeColor="accent1"/>
+          <w:sz w:val="24"/>
+          <w:szCs w:val="24"/>
+        </w:rPr>
+      </w:pPr>
+    </w:p>
+    <w:p>
+      <w:pPr>
+        <w:bidi w:val="0"/>
+        <w:rPr>
+          <w:color w:val="4472C4" w:themeColor="accent1"/>
+          <w:sz w:val="24"/>
+          <w:szCs w:val="24"/>
+        </w:rPr>
+      </w:pPr>
+    </w:p>
+    <w:p>
+      <w:pPr>
+        <w:bidi w:val="0"/>
+        <w:rPr>
+          <w:color w:val="4472C4" w:themeColor="accent1"/>
+          <w:sz w:val="24"/>
+          <w:szCs w:val="24"/>
+        </w:rPr>
+      </w:pPr>
+    </w:p>
+    <w:p>
+      <w:pPr>
+        <w:bidi w:val="0"/>
+        <w:rPr>
+          <w:color w:val="4472C4" w:themeColor="accent1"/>
+          <w:sz w:val="24"/>
+          <w:szCs w:val="24"/>
+        </w:rPr>
+      </w:pPr>
+    </w:p>
+    <w:p>
+      <w:pPr>
+        <w:bidi w:val="0"/>
+        <w:rPr>
+          <w:color w:val="4472C4" w:themeColor="accent1"/>
+          <w:sz w:val="24"/>
+          <w:szCs w:val="24"/>
+        </w:rPr>
+      </w:pPr>
+    </w:p>
+    <w:p>
+      <w:pPr>
+        <w:bidi w:val="0"/>
+        <w:rPr>
+          <w:color w:val="4472C4" w:themeColor="accent1"/>
+          <w:sz w:val="24"/>
+          <w:szCs w:val="24"/>
+        </w:rPr>
+      </w:pPr>
+    </w:p>
+    <w:p>
+      <w:pPr>
+        <w:bidi w:val="0"/>
+        <w:rPr>
+          <w:color w:val="4472C4" w:themeColor="accent1"/>
+          <w:sz w:val="24"/>
+          <w:szCs w:val="24"/>
+        </w:rPr>
+      </w:pPr>
+    </w:p>
+    <w:p>
+      <w:pPr>
+        <w:bidi w:val="0"/>
+        <w:rPr>
+          <w:color w:val="4472C4" w:themeColor="accent1"/>
+          <w:sz w:val="24"/>
+          <w:szCs w:val="24"/>
+        </w:rPr>
+      </w:pPr>
+    </w:p>
+    <w:p>
+      <w:pPr>
+        <w:bidi w:val="0"/>
+        <w:rPr>
+          <w:color w:val="4472C4" w:themeColor="accent1"/>
+          <w:sz w:val="24"/>
+          <w:szCs w:val="24"/>
+        </w:rPr>
+      </w:pPr>
+    </w:p>
+    <w:p>
+      <w:pPr>
+        <w:bidi w:val="0"/>
+        <w:rPr>
+          <w:color w:val="4472C4" w:themeColor="accent1"/>
+          <w:sz w:val="24"/>
+          <w:szCs w:val="24"/>
+        </w:rPr>
+      </w:pPr>
+    </w:p>
+    <w:p>
+      <w:pPr>
+        <w:bidi w:val="0"/>
+        <w:rPr>
+          <w:color w:val="4472C4" w:themeColor="accent1"/>
+          <w:sz w:val="24"/>
+          <w:szCs w:val="24"/>
+        </w:rPr>
+      </w:pPr>
     </w:p>
     <w:p>
       <w:pPr>
@@ -7135,7 +8531,7 @@
 </file>
 
 <file path=customXml/itemProps1.xml><?xml version="1.0" encoding="utf-8"?>
-<ds:datastoreItem xmlns:ds="http://schemas.openxmlformats.org/officeDocument/2006/customXml" ds:itemID="{CB9C86B1-9D0F-4160-B01B-62B6C8D09DEE}">
+<ds:datastoreItem xmlns:ds="http://schemas.openxmlformats.org/officeDocument/2006/customXml" ds:itemID="{CACC520F-43CE-4132-AEAB-9E0E9EF94D76}">
   <ds:schemaRefs>
     <ds:schemaRef ds:uri="http://schemas.openxmlformats.org/officeDocument/2006/bibliography"/>
   </ds:schemaRefs>

</xml_diff>

<commit_message>
Added picture examples from clevr
</commit_message>
<xml_diff>
--- a/project report.docx
+++ b/project report.docx
@@ -5898,6 +5898,67 @@
           <w:szCs w:val="24"/>
         </w:rPr>
       </w:pPr>
+      <w:r>
+        <w:rPr>
+          <w:noProof/>
+        </w:rPr>
+        <w:drawing>
+          <wp:anchor distT="0" distB="0" distL="114300" distR="114300" simplePos="0" relativeHeight="251658240" behindDoc="1" locked="0" layoutInCell="1" allowOverlap="1" wp14:anchorId="5A15A10E" wp14:editId="02E73B27">
+            <wp:simplePos x="0" y="0"/>
+            <wp:positionH relativeFrom="column">
+              <wp:posOffset>3041903</wp:posOffset>
+            </wp:positionH>
+            <wp:positionV relativeFrom="paragraph">
+              <wp:posOffset>185420</wp:posOffset>
+            </wp:positionV>
+            <wp:extent cx="2009140" cy="1339850"/>
+            <wp:effectExtent l="0" t="0" r="0" b="0"/>
+            <wp:wrapNone/>
+            <wp:docPr id="5" name="Picture 5"/>
+            <wp:cNvGraphicFramePr>
+              <a:graphicFrameLocks xmlns:a="http://schemas.openxmlformats.org/drawingml/2006/main" noChangeAspect="1"/>
+            </wp:cNvGraphicFramePr>
+            <a:graphic xmlns:a="http://schemas.openxmlformats.org/drawingml/2006/main">
+              <a:graphicData uri="http://schemas.openxmlformats.org/drawingml/2006/picture">
+                <pic:pic xmlns:pic="http://schemas.openxmlformats.org/drawingml/2006/picture">
+                  <pic:nvPicPr>
+                    <pic:cNvPr id="0" name="Picture 3"/>
+                    <pic:cNvPicPr>
+                      <a:picLocks noChangeAspect="1" noChangeArrowheads="1"/>
+                    </pic:cNvPicPr>
+                  </pic:nvPicPr>
+                  <pic:blipFill>
+                    <a:blip r:embed="rId9">
+                      <a:extLst>
+                        <a:ext uri="{28A0092B-C50C-407E-A947-70E740481C1C}">
+                          <a14:useLocalDpi xmlns:a14="http://schemas.microsoft.com/office/drawing/2010/main" val="0"/>
+                        </a:ext>
+                      </a:extLst>
+                    </a:blip>
+                    <a:srcRect/>
+                    <a:stretch>
+                      <a:fillRect/>
+                    </a:stretch>
+                  </pic:blipFill>
+                  <pic:spPr bwMode="auto">
+                    <a:xfrm flipH="1">
+                      <a:off x="0" y="0"/>
+                      <a:ext cx="2009140" cy="1339850"/>
+                    </a:xfrm>
+                    <a:prstGeom prst="rect">
+                      <a:avLst/>
+                    </a:prstGeom>
+                    <a:noFill/>
+                    <a:ln>
+                      <a:noFill/>
+                    </a:ln>
+                  </pic:spPr>
+                </pic:pic>
+              </a:graphicData>
+            </a:graphic>
+          </wp:anchor>
+        </w:drawing>
+      </w:r>
     </w:p>
     <w:p>
       <w:pPr>
@@ -5911,51 +5972,524 @@
           <w:szCs w:val="24"/>
         </w:rPr>
       </w:pPr>
-    </w:p>
-    <w:p>
-      <w:pPr>
-        <w:bidi w:val="0"/>
-        <w:rPr>
-          <w:sz w:val="24"/>
-          <w:szCs w:val="24"/>
-        </w:rPr>
-      </w:pPr>
-    </w:p>
-    <w:p>
-      <w:pPr>
-        <w:bidi w:val="0"/>
-        <w:rPr>
-          <w:sz w:val="24"/>
-          <w:szCs w:val="24"/>
-        </w:rPr>
-      </w:pPr>
-    </w:p>
-    <w:p>
-      <w:pPr>
-        <w:bidi w:val="0"/>
-        <w:rPr>
-          <w:sz w:val="24"/>
-          <w:szCs w:val="24"/>
-        </w:rPr>
-      </w:pPr>
-    </w:p>
-    <w:p>
-      <w:pPr>
-        <w:bidi w:val="0"/>
-        <w:rPr>
-          <w:sz w:val="24"/>
-          <w:szCs w:val="24"/>
-        </w:rPr>
-      </w:pPr>
-    </w:p>
-    <w:p>
-      <w:pPr>
-        <w:bidi w:val="0"/>
-        <w:rPr>
-          <w:sz w:val="24"/>
-          <w:szCs w:val="24"/>
-        </w:rPr>
-      </w:pPr>
+      <w:r>
+        <w:rPr>
+          <w:noProof/>
+        </w:rPr>
+        <w:drawing>
+          <wp:inline distT="0" distB="0" distL="0" distR="0" wp14:anchorId="2F210C3B" wp14:editId="7ECB27FD">
+            <wp:extent cx="1996975" cy="1331958"/>
+            <wp:effectExtent l="0" t="0" r="3810" b="1905"/>
+            <wp:docPr id="4" name="Picture 4"/>
+            <wp:cNvGraphicFramePr>
+              <a:graphicFrameLocks xmlns:a="http://schemas.openxmlformats.org/drawingml/2006/main" noChangeAspect="1"/>
+            </wp:cNvGraphicFramePr>
+            <a:graphic xmlns:a="http://schemas.openxmlformats.org/drawingml/2006/main">
+              <a:graphicData uri="http://schemas.openxmlformats.org/drawingml/2006/picture">
+                <pic:pic xmlns:pic="http://schemas.openxmlformats.org/drawingml/2006/picture">
+                  <pic:nvPicPr>
+                    <pic:cNvPr id="0" name="Picture 1"/>
+                    <pic:cNvPicPr>
+                      <a:picLocks noChangeAspect="1" noChangeArrowheads="1"/>
+                    </pic:cNvPicPr>
+                  </pic:nvPicPr>
+                  <pic:blipFill>
+                    <a:blip r:embed="rId10">
+                      <a:extLst>
+                        <a:ext uri="{28A0092B-C50C-407E-A947-70E740481C1C}">
+                          <a14:useLocalDpi xmlns:a14="http://schemas.microsoft.com/office/drawing/2010/main" val="0"/>
+                        </a:ext>
+                      </a:extLst>
+                    </a:blip>
+                    <a:srcRect/>
+                    <a:stretch>
+                      <a:fillRect/>
+                    </a:stretch>
+                  </pic:blipFill>
+                  <pic:spPr bwMode="auto">
+                    <a:xfrm>
+                      <a:off x="0" y="0"/>
+                      <a:ext cx="2041975" cy="1361972"/>
+                    </a:xfrm>
+                    <a:prstGeom prst="rect">
+                      <a:avLst/>
+                    </a:prstGeom>
+                    <a:noFill/>
+                    <a:ln>
+                      <a:noFill/>
+                    </a:ln>
+                  </pic:spPr>
+                </pic:pic>
+              </a:graphicData>
+            </a:graphic>
+          </wp:inline>
+        </w:drawing>
+      </w:r>
+    </w:p>
+    <w:p>
+      <w:pPr>
+        <w:autoSpaceDE w:val="0"/>
+        <w:autoSpaceDN w:val="0"/>
+        <w:bidi w:val="0"/>
+        <w:adjustRightInd w:val="0"/>
+        <w:spacing w:after="0" w:line="240" w:lineRule="auto"/>
+        <w:rPr>
+          <w:sz w:val="24"/>
+          <w:szCs w:val="24"/>
+        </w:rPr>
+      </w:pPr>
+      <w:r>
+        <w:rPr>
+          <w:rFonts w:ascii="NimbusRomNo9L-Regu" w:hAnsi="NimbusRomNo9L-Regu" w:cs="NimbusRomNo9L-Regu"/>
+          <w:noProof/>
+          <w:sz w:val="18"/>
+          <w:szCs w:val="18"/>
+          <w:lang/>
+        </w:rPr>
+        <mc:AlternateContent>
+          <mc:Choice Requires="wps">
+            <w:drawing>
+              <wp:anchor distT="45720" distB="45720" distL="114300" distR="114300" simplePos="0" relativeHeight="251660288" behindDoc="0" locked="0" layoutInCell="1" allowOverlap="1" wp14:anchorId="2E611D45" wp14:editId="16B0E68C">
+                <wp:simplePos x="0" y="0"/>
+                <wp:positionH relativeFrom="margin">
+                  <wp:posOffset>2958586</wp:posOffset>
+                </wp:positionH>
+                <wp:positionV relativeFrom="paragraph">
+                  <wp:posOffset>56544</wp:posOffset>
+                </wp:positionV>
+                <wp:extent cx="2426067" cy="1404620"/>
+                <wp:effectExtent l="0" t="0" r="0" b="0"/>
+                <wp:wrapNone/>
+                <wp:docPr id="217" name="Text Box 2"/>
+                <wp:cNvGraphicFramePr>
+                  <a:graphicFrameLocks xmlns:a="http://schemas.openxmlformats.org/drawingml/2006/main"/>
+                </wp:cNvGraphicFramePr>
+                <a:graphic xmlns:a="http://schemas.openxmlformats.org/drawingml/2006/main">
+                  <a:graphicData uri="http://schemas.microsoft.com/office/word/2010/wordprocessingShape">
+                    <wps:wsp>
+                      <wps:cNvSpPr txBox="1">
+                        <a:spLocks noChangeArrowheads="1"/>
+                      </wps:cNvSpPr>
+                      <wps:spPr bwMode="auto">
+                        <a:xfrm>
+                          <a:off x="0" y="0"/>
+                          <a:ext cx="2426067" cy="1404620"/>
+                        </a:xfrm>
+                        <a:prstGeom prst="rect">
+                          <a:avLst/>
+                        </a:prstGeom>
+                        <a:noFill/>
+                        <a:ln w="9525">
+                          <a:noFill/>
+                          <a:miter lim="800000"/>
+                          <a:headEnd/>
+                          <a:tailEnd/>
+                        </a:ln>
+                      </wps:spPr>
+                      <wps:txbx>
+                        <w:txbxContent>
+                          <w:p>
+                            <w:pPr>
+                              <w:autoSpaceDE w:val="0"/>
+                              <w:autoSpaceDN w:val="0"/>
+                              <w:bidi w:val="0"/>
+                              <w:adjustRightInd w:val="0"/>
+                              <w:spacing w:after="0" w:line="240" w:lineRule="auto"/>
+                              <w:rPr>
+                                <w:rFonts w:ascii="NimbusRomNo9L-ReguItal" w:hAnsi="NimbusRomNo9L-ReguItal" w:cs="NimbusRomNo9L-ReguItal"/>
+                                <w:sz w:val="18"/>
+                                <w:szCs w:val="18"/>
+                                <w:lang/>
+                              </w:rPr>
+                            </w:pPr>
+                            <w:r>
+                              <w:rPr>
+                                <w:rFonts w:ascii="NimbusRomNo9L-Regu" w:hAnsi="NimbusRomNo9L-Regu" w:cs="NimbusRomNo9L-Regu"/>
+                                <w:sz w:val="18"/>
+                                <w:szCs w:val="18"/>
+                                <w:lang/>
+                              </w:rPr>
+                              <w:t>(</w:t>
+                            </w:r>
+                            <w:r>
+                              <w:rPr>
+                                <w:rFonts w:ascii="NimbusRomNo9L-Regu" w:hAnsi="NimbusRomNo9L-Regu" w:cs="NimbusRomNo9L-Regu"/>
+                                <w:sz w:val="18"/>
+                                <w:szCs w:val="18"/>
+                              </w:rPr>
+                              <w:t>b</w:t>
+                            </w:r>
+                            <w:r>
+                              <w:rPr>
+                                <w:rFonts w:ascii="NimbusRomNo9L-Regu" w:hAnsi="NimbusRomNo9L-Regu" w:cs="NimbusRomNo9L-Regu"/>
+                                <w:sz w:val="18"/>
+                                <w:szCs w:val="18"/>
+                                <w:lang/>
+                              </w:rPr>
+                              <w:t xml:space="preserve">) </w:t>
+                            </w:r>
+                            <w:r>
+                              <w:rPr>
+                                <w:rFonts w:ascii="NimbusRomNo9L-Medi" w:hAnsi="NimbusRomNo9L-Medi" w:cs="NimbusRomNo9L-Medi"/>
+                                <w:sz w:val="18"/>
+                                <w:szCs w:val="18"/>
+                                <w:lang/>
+                              </w:rPr>
+                              <w:t xml:space="preserve">Q: </w:t>
+                            </w:r>
+                            <w:r>
+                              <w:rPr>
+                                <w:rFonts w:ascii="NimbusRomNo9L-ReguItal" w:hAnsi="NimbusRomNo9L-ReguItal" w:cs="NimbusRomNo9L-ReguItal"/>
+                                <w:sz w:val="18"/>
+                                <w:szCs w:val="18"/>
+                                <w:lang/>
+                              </w:rPr>
+                              <w:t>How many brown rubber object</w:t>
+                            </w:r>
+                            <w:r>
+                              <w:rPr>
+                                <w:rFonts w:ascii="NimbusRomNo9L-ReguItal" w:hAnsi="NimbusRomNo9L-ReguItal" w:cs="NimbusRomNo9L-ReguItal"/>
+                                <w:sz w:val="18"/>
+                                <w:szCs w:val="18"/>
+                              </w:rPr>
+                              <w:t xml:space="preserve"> </w:t>
+                            </w:r>
+                            <w:r>
+                              <w:rPr>
+                                <w:rFonts w:ascii="NimbusRomNo9L-ReguItal" w:hAnsi="NimbusRomNo9L-ReguItal" w:cs="NimbusRomNo9L-ReguItal"/>
+                                <w:sz w:val="18"/>
+                                <w:szCs w:val="18"/>
+                                <w:lang/>
+                              </w:rPr>
+                              <w:t xml:space="preserve">are </w:t>
+                            </w:r>
+                            <w:r>
+                              <w:rPr>
+                                <w:rFonts w:ascii="NimbusRomNo9L-ReguItal" w:hAnsi="NimbusRomNo9L-ReguItal" w:cs="NimbusRomNo9L-ReguItal"/>
+                                <w:sz w:val="18"/>
+                                <w:szCs w:val="18"/>
+                                <w:lang/>
+                              </w:rPr>
+                              <w:br/>
+                            </w:r>
+                            <w:r>
+                              <w:rPr>
+                                <w:rFonts w:ascii="NimbusRomNo9L-ReguItal" w:hAnsi="NimbusRomNo9L-ReguItal" w:cs="NimbusRomNo9L-ReguItal"/>
+                                <w:sz w:val="18"/>
+                                <w:szCs w:val="18"/>
+                              </w:rPr>
+                              <w:t xml:space="preserve">           the same shape as the gray rubber object</w:t>
+                            </w:r>
+                            <w:r>
+                              <w:rPr>
+                                <w:rFonts w:ascii="NimbusRomNo9L-ReguItal" w:hAnsi="NimbusRomNo9L-ReguItal" w:cs="NimbusRomNo9L-ReguItal"/>
+                                <w:sz w:val="18"/>
+                                <w:szCs w:val="18"/>
+                                <w:lang/>
+                              </w:rPr>
+                              <w:br/>
+                            </w:r>
+                            <w:r>
+                              <w:rPr>
+                                <w:rFonts w:ascii="NimbusRomNo9L-ReguItal" w:hAnsi="NimbusRomNo9L-ReguItal" w:cs="NimbusRomNo9L-ReguItal"/>
+                                <w:sz w:val="18"/>
+                                <w:szCs w:val="18"/>
+                              </w:rPr>
+                              <w:t xml:space="preserve">      </w:t>
+                            </w:r>
+                            <w:r>
+                              <w:rPr>
+                                <w:rFonts w:ascii="NimbusRomNo9L-Medi" w:hAnsi="NimbusRomNo9L-Medi" w:cs="NimbusRomNo9L-Medi"/>
+                                <w:sz w:val="18"/>
+                                <w:szCs w:val="18"/>
+                                <w:lang/>
+                              </w:rPr>
+                              <w:t xml:space="preserve">A: </w:t>
+                            </w:r>
+                            <w:r>
+                              <w:rPr>
+                                <w:rFonts w:ascii="NimbusRomNo9L-MediItal" w:hAnsi="NimbusRomNo9L-MediItal" w:cs="NimbusRomNo9L-MediItal"/>
+                                <w:sz w:val="18"/>
+                                <w:szCs w:val="18"/>
+                              </w:rPr>
+                              <w:t>0</w:t>
+                            </w:r>
+                          </w:p>
+                          <w:p/>
+                        </w:txbxContent>
+                      </wps:txbx>
+                      <wps:bodyPr rot="0" vert="horz" wrap="square" lIns="91440" tIns="45720" rIns="91440" bIns="45720" anchor="t" anchorCtr="0">
+                        <a:spAutoFit/>
+                      </wps:bodyPr>
+                    </wps:wsp>
+                  </a:graphicData>
+                </a:graphic>
+                <wp14:sizeRelH relativeFrom="margin">
+                  <wp14:pctWidth>0</wp14:pctWidth>
+                </wp14:sizeRelH>
+                <wp14:sizeRelV relativeFrom="margin">
+                  <wp14:pctHeight>20000</wp14:pctHeight>
+                </wp14:sizeRelV>
+              </wp:anchor>
+            </w:drawing>
+          </mc:Choice>
+          <mc:Fallback>
+            <w:pict>
+              <v:shapetype w14:anchorId="2E611D45" id="_x0000_t202" coordsize="21600,21600" o:spt="202" path="m,l,21600r21600,l21600,xe">
+                <v:stroke joinstyle="miter"/>
+                <v:path gradientshapeok="t" o:connecttype="rect"/>
+              </v:shapetype>
+              <v:shape id="Text Box 2" o:spid="_x0000_s1026" type="#_x0000_t202" style="position:absolute;margin-left:232.95pt;margin-top:4.45pt;width:191.05pt;height:110.6pt;z-index:251660288;visibility:visible;mso-wrap-style:square;mso-width-percent:0;mso-height-percent:200;mso-wrap-distance-left:9pt;mso-wrap-distance-top:3.6pt;mso-wrap-distance-right:9pt;mso-wrap-distance-bottom:3.6pt;mso-position-horizontal:absolute;mso-position-horizontal-relative:margin;mso-position-vertical:absolute;mso-position-vertical-relative:text;mso-width-percent:0;mso-height-percent:200;mso-width-relative:margin;mso-height-relative:margin;v-text-anchor:top" o:gfxdata="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" filled="f" stroked="f">
+                <v:textbox style="mso-fit-shape-to-text:t">
+                  <w:txbxContent>
+                    <w:p>
+                      <w:pPr>
+                        <w:autoSpaceDE w:val="0"/>
+                        <w:autoSpaceDN w:val="0"/>
+                        <w:bidi w:val="0"/>
+                        <w:adjustRightInd w:val="0"/>
+                        <w:spacing w:after="0" w:line="240" w:lineRule="auto"/>
+                        <w:rPr>
+                          <w:rFonts w:ascii="NimbusRomNo9L-ReguItal" w:hAnsi="NimbusRomNo9L-ReguItal" w:cs="NimbusRomNo9L-ReguItal"/>
+                          <w:sz w:val="18"/>
+                          <w:szCs w:val="18"/>
+                          <w:lang/>
+                        </w:rPr>
+                      </w:pPr>
+                      <w:r>
+                        <w:rPr>
+                          <w:rFonts w:ascii="NimbusRomNo9L-Regu" w:hAnsi="NimbusRomNo9L-Regu" w:cs="NimbusRomNo9L-Regu"/>
+                          <w:sz w:val="18"/>
+                          <w:szCs w:val="18"/>
+                          <w:lang/>
+                        </w:rPr>
+                        <w:t>(</w:t>
+                      </w:r>
+                      <w:r>
+                        <w:rPr>
+                          <w:rFonts w:ascii="NimbusRomNo9L-Regu" w:hAnsi="NimbusRomNo9L-Regu" w:cs="NimbusRomNo9L-Regu"/>
+                          <w:sz w:val="18"/>
+                          <w:szCs w:val="18"/>
+                        </w:rPr>
+                        <w:t>b</w:t>
+                      </w:r>
+                      <w:r>
+                        <w:rPr>
+                          <w:rFonts w:ascii="NimbusRomNo9L-Regu" w:hAnsi="NimbusRomNo9L-Regu" w:cs="NimbusRomNo9L-Regu"/>
+                          <w:sz w:val="18"/>
+                          <w:szCs w:val="18"/>
+                          <w:lang/>
+                        </w:rPr>
+                        <w:t xml:space="preserve">) </w:t>
+                      </w:r>
+                      <w:r>
+                        <w:rPr>
+                          <w:rFonts w:ascii="NimbusRomNo9L-Medi" w:hAnsi="NimbusRomNo9L-Medi" w:cs="NimbusRomNo9L-Medi"/>
+                          <w:sz w:val="18"/>
+                          <w:szCs w:val="18"/>
+                          <w:lang/>
+                        </w:rPr>
+                        <w:t xml:space="preserve">Q: </w:t>
+                      </w:r>
+                      <w:r>
+                        <w:rPr>
+                          <w:rFonts w:ascii="NimbusRomNo9L-ReguItal" w:hAnsi="NimbusRomNo9L-ReguItal" w:cs="NimbusRomNo9L-ReguItal"/>
+                          <w:sz w:val="18"/>
+                          <w:szCs w:val="18"/>
+                          <w:lang/>
+                        </w:rPr>
+                        <w:t>How many brown rubber object</w:t>
+                      </w:r>
+                      <w:r>
+                        <w:rPr>
+                          <w:rFonts w:ascii="NimbusRomNo9L-ReguItal" w:hAnsi="NimbusRomNo9L-ReguItal" w:cs="NimbusRomNo9L-ReguItal"/>
+                          <w:sz w:val="18"/>
+                          <w:szCs w:val="18"/>
+                        </w:rPr>
+                        <w:t xml:space="preserve"> </w:t>
+                      </w:r>
+                      <w:r>
+                        <w:rPr>
+                          <w:rFonts w:ascii="NimbusRomNo9L-ReguItal" w:hAnsi="NimbusRomNo9L-ReguItal" w:cs="NimbusRomNo9L-ReguItal"/>
+                          <w:sz w:val="18"/>
+                          <w:szCs w:val="18"/>
+                          <w:lang/>
+                        </w:rPr>
+                        <w:t xml:space="preserve">are </w:t>
+                      </w:r>
+                      <w:r>
+                        <w:rPr>
+                          <w:rFonts w:ascii="NimbusRomNo9L-ReguItal" w:hAnsi="NimbusRomNo9L-ReguItal" w:cs="NimbusRomNo9L-ReguItal"/>
+                          <w:sz w:val="18"/>
+                          <w:szCs w:val="18"/>
+                          <w:lang/>
+                        </w:rPr>
+                        <w:br/>
+                      </w:r>
+                      <w:r>
+                        <w:rPr>
+                          <w:rFonts w:ascii="NimbusRomNo9L-ReguItal" w:hAnsi="NimbusRomNo9L-ReguItal" w:cs="NimbusRomNo9L-ReguItal"/>
+                          <w:sz w:val="18"/>
+                          <w:szCs w:val="18"/>
+                        </w:rPr>
+                        <w:t xml:space="preserve">           the same shape as the gray rubber object</w:t>
+                      </w:r>
+                      <w:r>
+                        <w:rPr>
+                          <w:rFonts w:ascii="NimbusRomNo9L-ReguItal" w:hAnsi="NimbusRomNo9L-ReguItal" w:cs="NimbusRomNo9L-ReguItal"/>
+                          <w:sz w:val="18"/>
+                          <w:szCs w:val="18"/>
+                          <w:lang/>
+                        </w:rPr>
+                        <w:br/>
+                      </w:r>
+                      <w:r>
+                        <w:rPr>
+                          <w:rFonts w:ascii="NimbusRomNo9L-ReguItal" w:hAnsi="NimbusRomNo9L-ReguItal" w:cs="NimbusRomNo9L-ReguItal"/>
+                          <w:sz w:val="18"/>
+                          <w:szCs w:val="18"/>
+                        </w:rPr>
+                        <w:t xml:space="preserve">      </w:t>
+                      </w:r>
+                      <w:r>
+                        <w:rPr>
+                          <w:rFonts w:ascii="NimbusRomNo9L-Medi" w:hAnsi="NimbusRomNo9L-Medi" w:cs="NimbusRomNo9L-Medi"/>
+                          <w:sz w:val="18"/>
+                          <w:szCs w:val="18"/>
+                          <w:lang/>
+                        </w:rPr>
+                        <w:t xml:space="preserve">A: </w:t>
+                      </w:r>
+                      <w:r>
+                        <w:rPr>
+                          <w:rFonts w:ascii="NimbusRomNo9L-MediItal" w:hAnsi="NimbusRomNo9L-MediItal" w:cs="NimbusRomNo9L-MediItal"/>
+                          <w:sz w:val="18"/>
+                          <w:szCs w:val="18"/>
+                        </w:rPr>
+                        <w:t>0</w:t>
+                      </w:r>
+                    </w:p>
+                    <w:p/>
+                  </w:txbxContent>
+                </v:textbox>
+                <w10:wrap anchorx="margin"/>
+              </v:shape>
+            </w:pict>
+          </mc:Fallback>
+        </mc:AlternateContent>
+      </w:r>
+      <w:r>
+        <w:rPr>
+          <w:rFonts w:ascii="NimbusRomNo9L-Regu" w:hAnsi="NimbusRomNo9L-Regu" w:cs="NimbusRomNo9L-Regu"/>
+          <w:sz w:val="18"/>
+          <w:szCs w:val="18"/>
+          <w:lang/>
+        </w:rPr>
+        <w:t xml:space="preserve">(a) </w:t>
+      </w:r>
+      <w:r>
+        <w:rPr>
+          <w:rFonts w:ascii="NimbusRomNo9L-Medi" w:hAnsi="NimbusRomNo9L-Medi" w:cs="NimbusRomNo9L-Medi"/>
+          <w:sz w:val="18"/>
+          <w:szCs w:val="18"/>
+          <w:lang/>
+        </w:rPr>
+        <w:t xml:space="preserve">Q: </w:t>
+      </w:r>
+      <w:r>
+        <w:rPr>
+          <w:rFonts w:ascii="NimbusRomNo9L-ReguItal" w:hAnsi="NimbusRomNo9L-ReguItal" w:cs="NimbusRomNo9L-ReguItal"/>
+          <w:sz w:val="18"/>
+          <w:szCs w:val="18"/>
+          <w:lang/>
+        </w:rPr>
+        <w:t xml:space="preserve">Is there a ball made of the same </w:t>
+      </w:r>
+      <w:r>
+        <w:rPr>
+          <w:rFonts w:ascii="NimbusRomNo9L-ReguItal" w:hAnsi="NimbusRomNo9L-ReguItal" w:cs="NimbusRomNo9L-ReguItal"/>
+          <w:sz w:val="18"/>
+          <w:szCs w:val="18"/>
+        </w:rPr>
+        <w:t xml:space="preserve">                                                </w:t>
+      </w:r>
+      <w:r>
+        <w:rPr>
+          <w:rFonts w:ascii="NimbusRomNo9L-ReguItal" w:hAnsi="NimbusRomNo9L-ReguItal" w:cs="NimbusRomNo9L-ReguItal"/>
+          <w:sz w:val="18"/>
+          <w:szCs w:val="18"/>
+          <w:lang/>
+        </w:rPr>
+        <w:br/>
+      </w:r>
+      <w:r>
+        <w:rPr>
+          <w:rFonts w:ascii="NimbusRomNo9L-ReguItal" w:hAnsi="NimbusRomNo9L-ReguItal" w:cs="NimbusRomNo9L-ReguItal"/>
+          <w:sz w:val="18"/>
+          <w:szCs w:val="18"/>
+        </w:rPr>
+        <w:t xml:space="preserve">           </w:t>
+      </w:r>
+      <w:r>
+        <w:rPr>
+          <w:rFonts w:ascii="NimbusRomNo9L-ReguItal" w:hAnsi="NimbusRomNo9L-ReguItal" w:cs="NimbusRomNo9L-ReguItal"/>
+          <w:sz w:val="18"/>
+          <w:szCs w:val="18"/>
+          <w:lang/>
+        </w:rPr>
+        <w:t>material as the tiny cyan cube</w:t>
+      </w:r>
+      <w:r>
+        <w:rPr>
+          <w:rFonts w:ascii="NimbusRomNo9L-ReguItal" w:hAnsi="NimbusRomNo9L-ReguItal" w:cs="NimbusRomNo9L-ReguItal"/>
+          <w:sz w:val="18"/>
+          <w:szCs w:val="18"/>
+        </w:rPr>
+        <w:t>?</w:t>
+      </w:r>
+      <w:r>
+        <w:rPr>
+          <w:rFonts w:ascii="NimbusRomNo9L-ReguItal" w:hAnsi="NimbusRomNo9L-ReguItal" w:cs="NimbusRomNo9L-ReguItal"/>
+          <w:sz w:val="18"/>
+          <w:szCs w:val="18"/>
+          <w:lang/>
+        </w:rPr>
+        <w:t xml:space="preserve"> </w:t>
+      </w:r>
+      <w:r>
+        <w:rPr>
+          <w:rFonts w:ascii="NimbusRomNo9L-ReguItal" w:hAnsi="NimbusRomNo9L-ReguItal" w:cs="NimbusRomNo9L-ReguItal"/>
+          <w:sz w:val="18"/>
+          <w:szCs w:val="18"/>
+          <w:lang/>
+        </w:rPr>
+        <w:br/>
+      </w:r>
+      <w:r>
+        <w:rPr>
+          <w:rFonts w:ascii="NimbusRomNo9L-ReguItal" w:hAnsi="NimbusRomNo9L-ReguItal" w:cs="NimbusRomNo9L-ReguItal"/>
+          <w:sz w:val="18"/>
+          <w:szCs w:val="18"/>
+        </w:rPr>
+        <w:t xml:space="preserve">      </w:t>
+      </w:r>
+      <w:r>
+        <w:rPr>
+          <w:rFonts w:ascii="NimbusRomNo9L-Medi" w:hAnsi="NimbusRomNo9L-Medi" w:cs="NimbusRomNo9L-Medi"/>
+          <w:sz w:val="18"/>
+          <w:szCs w:val="18"/>
+          <w:lang/>
+        </w:rPr>
+        <w:t xml:space="preserve">A: </w:t>
+      </w:r>
+      <w:r>
+        <w:rPr>
+          <w:rFonts w:ascii="NimbusRomNo9L-MediItal" w:hAnsi="NimbusRomNo9L-MediItal" w:cs="NimbusRomNo9L-MediItal"/>
+          <w:sz w:val="18"/>
+          <w:szCs w:val="18"/>
+        </w:rPr>
+        <w:t>Yes</w:t>
+      </w:r>
     </w:p>
     <w:p>
       <w:pPr>
@@ -8531,7 +9065,7 @@
 </file>
 
 <file path=customXml/itemProps1.xml><?xml version="1.0" encoding="utf-8"?>
-<ds:datastoreItem xmlns:ds="http://schemas.openxmlformats.org/officeDocument/2006/customXml" ds:itemID="{CACC520F-43CE-4132-AEAB-9E0E9EF94D76}">
+<ds:datastoreItem xmlns:ds="http://schemas.openxmlformats.org/officeDocument/2006/customXml" ds:itemID="{A52C28CE-9CA9-4930-B7F3-806871FC529E}">
   <ds:schemaRefs>
     <ds:schemaRef ds:uri="http://schemas.openxmlformats.org/officeDocument/2006/bibliography"/>
   </ds:schemaRefs>

</xml_diff>

<commit_message>
changed the report a bit
</commit_message>
<xml_diff>
--- a/project report.docx
+++ b/project report.docx
@@ -1,6 +1,6 @@
 
 <file path=word/document.xml><?xml version="1.0" encoding="utf-8"?>
-<w:document xmlns:wpc="http://schemas.microsoft.com/office/word/2010/wordprocessingCanvas" xmlns:cx="http://schemas.microsoft.com/office/drawing/2014/chartex" xmlns:cx1="http://schemas.microsoft.com/office/drawing/2015/9/8/chartex" xmlns:cx2="http://schemas.microsoft.com/office/drawing/2015/10/21/chartex" xmlns:cx3="http://schemas.microsoft.com/office/drawing/2016/5/9/chartex" xmlns:cx4="http://schemas.microsoft.com/office/drawing/2016/5/10/chartex" xmlns:cx5="http://schemas.microsoft.com/office/drawing/2016/5/11/chartex" xmlns:cx6="http://schemas.microsoft.com/office/drawing/2016/5/12/chartex" xmlns:cx7="http://schemas.microsoft.com/office/drawing/2016/5/13/chartex" xmlns:cx8="http://schemas.microsoft.com/office/drawing/2016/5/14/chartex" xmlns:mc="http://schemas.openxmlformats.org/markup-compatibility/2006" xmlns:aink="http://schemas.microsoft.com/office/drawing/2016/ink" xmlns:am3d="http://schemas.microsoft.com/office/drawing/2017/model3d" xmlns:o="urn:schemas-microsoft-com:office:office" xmlns:r="http://schemas.openxmlformats.org/officeDocument/2006/relationships" xmlns:m="http://schemas.openxmlformats.org/officeDocument/2006/math" xmlns:v="urn:schemas-microsoft-com:vml" xmlns:wp14="http://schemas.microsoft.com/office/word/2010/wordprocessingDrawing" xmlns:wp="http://schemas.openxmlformats.org/drawingml/2006/wordprocessingDrawing" xmlns:w10="urn:schemas-microsoft-com:office:word" xmlns:w="http://schemas.openxmlformats.org/wordprocessingml/2006/main" xmlns:w14="http://schemas.microsoft.com/office/word/2010/wordml" xmlns:w15="http://schemas.microsoft.com/office/word/2012/wordml" xmlns:w16cid="http://schemas.microsoft.com/office/word/2016/wordml/cid" xmlns:w16se="http://schemas.microsoft.com/office/word/2015/wordml/symex" xmlns:wpg="http://schemas.microsoft.com/office/word/2010/wordprocessingGroup" xmlns:wpi="http://schemas.microsoft.com/office/word/2010/wordprocessingInk" xmlns:wne="http://schemas.microsoft.com/office/word/2006/wordml" xmlns:wps="http://schemas.microsoft.com/office/word/2010/wordprocessingShape" mc:Ignorable="w14 w15 w16se w16cid wp14">
+<w:document xmlns:wpc="http://schemas.microsoft.com/office/word/2010/wordprocessingCanvas" xmlns:mc="http://schemas.openxmlformats.org/markup-compatibility/2006" xmlns:o="urn:schemas-microsoft-com:office:office" xmlns:r="http://schemas.openxmlformats.org/officeDocument/2006/relationships" xmlns:m="http://schemas.openxmlformats.org/officeDocument/2006/math" xmlns:v="urn:schemas-microsoft-com:vml" xmlns:wp14="http://schemas.microsoft.com/office/word/2010/wordprocessingDrawing" xmlns:wp="http://schemas.openxmlformats.org/drawingml/2006/wordprocessingDrawing" xmlns:w10="urn:schemas-microsoft-com:office:word" xmlns:w="http://schemas.openxmlformats.org/wordprocessingml/2006/main" xmlns:w14="http://schemas.microsoft.com/office/word/2010/wordml" xmlns:w15="http://schemas.microsoft.com/office/word/2012/wordml" xmlns:wpg="http://schemas.microsoft.com/office/word/2010/wordprocessingGroup" xmlns:wpi="http://schemas.microsoft.com/office/word/2010/wordprocessingInk" xmlns:wne="http://schemas.microsoft.com/office/word/2006/wordml" xmlns:wps="http://schemas.microsoft.com/office/word/2010/wordprocessingShape" mc:Ignorable="w14 w15 wp14">
   <w:body>
     <w:p>
       <w:pPr>
@@ -706,21 +706,12 @@
         </w:rPr>
         <w:t xml:space="preserve">which they termed as </w:t>
       </w:r>
-      <w:proofErr w:type="spellStart"/>
-      <w:r>
-        <w:rPr>
-          <w:sz w:val="24"/>
-          <w:szCs w:val="24"/>
-        </w:rPr>
-        <w:t>FiLM</w:t>
-      </w:r>
-      <w:proofErr w:type="spellEnd"/>
-      <w:r>
-        <w:rPr>
-          <w:sz w:val="24"/>
-          <w:szCs w:val="24"/>
-        </w:rPr>
-        <w:t>: Feature-wise Linear Modulation.</w:t>
+      <w:r>
+        <w:rPr>
+          <w:sz w:val="24"/>
+          <w:szCs w:val="24"/>
+        </w:rPr>
+        <w:t>FiLM: Feature-wise Linear Modulation.</w:t>
       </w:r>
     </w:p>
     <w:p>
@@ -752,6 +743,8 @@
         </w:rPr>
         <w:t xml:space="preserve"> some logical mistakes that humans won’t do, for example: (example from film paper).</w:t>
       </w:r>
+      <w:bookmarkStart w:id="0" w:name="_GoBack"/>
+      <w:bookmarkEnd w:id="0"/>
     </w:p>
     <w:p>
       <w:pPr>
@@ -812,6 +805,7 @@
       </w:r>
       <w:r>
         <w:rPr>
+          <w:color w:val="4472C4" w:themeColor="accent1"/>
           <w:sz w:val="24"/>
           <w:szCs w:val="24"/>
         </w:rPr>
@@ -819,6 +813,21 @@
       </w:r>
       <w:r>
         <w:rPr>
+          <w:color w:val="00B0F0"/>
+          <w:sz w:val="24"/>
+          <w:szCs w:val="24"/>
+        </w:rPr>
+        <w:t>without exploiting biases</w:t>
+      </w:r>
+      <w:r>
+        <w:rPr>
+          <w:sz w:val="24"/>
+          <w:szCs w:val="24"/>
+        </w:rPr>
+        <w:t xml:space="preserve"> </w:t>
+      </w:r>
+      <w:r>
+        <w:rPr>
           <w:sz w:val="24"/>
           <w:szCs w:val="24"/>
         </w:rPr>
@@ -865,23 +874,7 @@
           <w:sz w:val="24"/>
           <w:szCs w:val="24"/>
         </w:rPr>
-        <w:t xml:space="preserve">to a </w:t>
-      </w:r>
-      <w:proofErr w:type="spellStart"/>
-      <w:r>
-        <w:rPr>
-          <w:sz w:val="24"/>
-          <w:szCs w:val="24"/>
-        </w:rPr>
-        <w:t>FiLM</w:t>
-      </w:r>
-      <w:proofErr w:type="spellEnd"/>
-      <w:r>
-        <w:rPr>
-          <w:sz w:val="24"/>
-          <w:szCs w:val="24"/>
-        </w:rPr>
-        <w:t xml:space="preserve"> model</w:t>
+        <w:t>to a FiLM model</w:t>
       </w:r>
       <w:r>
         <w:rPr>
@@ -918,21 +911,12 @@
         </w:rPr>
         <w:t xml:space="preserve">the above </w:t>
       </w:r>
-      <w:proofErr w:type="spellStart"/>
-      <w:r>
-        <w:rPr>
-          <w:sz w:val="24"/>
-          <w:szCs w:val="24"/>
-        </w:rPr>
-        <w:t>FiLM’s</w:t>
-      </w:r>
-      <w:proofErr w:type="spellEnd"/>
-      <w:r>
-        <w:rPr>
-          <w:sz w:val="24"/>
-          <w:szCs w:val="24"/>
-        </w:rPr>
-        <w:t xml:space="preserve"> </w:t>
+      <w:r>
+        <w:rPr>
+          <w:sz w:val="24"/>
+          <w:szCs w:val="24"/>
+        </w:rPr>
+        <w:t xml:space="preserve">FiLM’s </w:t>
       </w:r>
       <w:r>
         <w:rPr>
@@ -1049,7 +1033,6 @@
         </w:rPr>
         <w:t xml:space="preserve">Our model processes the multi-modal question-image input using </w:t>
       </w:r>
-      <w:proofErr w:type="gramStart"/>
       <w:r>
         <w:rPr>
           <w:sz w:val="24"/>
@@ -1057,7 +1040,6 @@
         </w:rPr>
         <w:t>a</w:t>
       </w:r>
-      <w:proofErr w:type="gramEnd"/>
       <w:r>
         <w:rPr>
           <w:sz w:val="24"/>
@@ -1065,21 +1047,12 @@
         </w:rPr>
         <w:t xml:space="preserve"> RNN and CNN combined via </w:t>
       </w:r>
-      <w:proofErr w:type="spellStart"/>
-      <w:r>
-        <w:rPr>
-          <w:sz w:val="24"/>
-          <w:szCs w:val="24"/>
-        </w:rPr>
-        <w:t>FiLM</w:t>
-      </w:r>
-      <w:proofErr w:type="spellEnd"/>
-      <w:r>
-        <w:rPr>
-          <w:sz w:val="24"/>
-          <w:szCs w:val="24"/>
-        </w:rPr>
-        <w:t xml:space="preserve"> and </w:t>
+      <w:r>
+        <w:rPr>
+          <w:sz w:val="24"/>
+          <w:szCs w:val="24"/>
+        </w:rPr>
+        <w:t xml:space="preserve">FiLM and </w:t>
       </w:r>
       <w:r>
         <w:rPr>
@@ -1141,23 +1114,7 @@
           <w:sz w:val="24"/>
           <w:szCs w:val="24"/>
         </w:rPr>
-        <w:t xml:space="preserve"> start by explaining </w:t>
-      </w:r>
-      <w:proofErr w:type="spellStart"/>
-      <w:r>
-        <w:rPr>
-          <w:sz w:val="24"/>
-          <w:szCs w:val="24"/>
-        </w:rPr>
-        <w:t>FiLM</w:t>
-      </w:r>
-      <w:proofErr w:type="spellEnd"/>
-      <w:r>
-        <w:rPr>
-          <w:sz w:val="24"/>
-          <w:szCs w:val="24"/>
-        </w:rPr>
-        <w:t xml:space="preserve"> and </w:t>
+        <w:t xml:space="preserve"> start by explaining FiLM and </w:t>
       </w:r>
       <w:r>
         <w:rPr>
@@ -1250,30 +1207,20 @@
         </w:rPr>
         <w:tab/>
       </w:r>
-      <w:proofErr w:type="spellStart"/>
       <w:r>
         <w:rPr>
           <w:rFonts w:ascii="NimbusRomNo9L-Medi" w:hAnsi="NimbusRomNo9L-Medi" w:cs="NimbusRomNo9L-Medi"/>
           <w:sz w:val="26"/>
           <w:szCs w:val="26"/>
         </w:rPr>
-        <w:t>FiLM</w:t>
-      </w:r>
-      <w:proofErr w:type="spellEnd"/>
+        <w:t xml:space="preserve">FiLM: </w:t>
+      </w:r>
       <w:r>
         <w:rPr>
           <w:rFonts w:ascii="NimbusRomNo9L-Medi" w:hAnsi="NimbusRomNo9L-Medi" w:cs="NimbusRomNo9L-Medi"/>
           <w:sz w:val="26"/>
           <w:szCs w:val="26"/>
         </w:rPr>
-        <w:t xml:space="preserve">: </w:t>
-      </w:r>
-      <w:r>
-        <w:rPr>
-          <w:rFonts w:ascii="NimbusRomNo9L-Medi" w:hAnsi="NimbusRomNo9L-Medi" w:cs="NimbusRomNo9L-Medi"/>
-          <w:sz w:val="26"/>
-          <w:szCs w:val="26"/>
-        </w:rPr>
         <w:t>Feature-wise Linear Modulation</w:t>
       </w:r>
     </w:p>
@@ -1336,23 +1283,7 @@
           <w:sz w:val="24"/>
           <w:szCs w:val="24"/>
         </w:rPr>
-        <w:t xml:space="preserve">More formally, </w:t>
-      </w:r>
-      <w:proofErr w:type="spellStart"/>
-      <w:r>
-        <w:rPr>
-          <w:sz w:val="24"/>
-          <w:szCs w:val="24"/>
-        </w:rPr>
-        <w:t>FiLM</w:t>
-      </w:r>
-      <w:proofErr w:type="spellEnd"/>
-      <w:r>
-        <w:rPr>
-          <w:sz w:val="24"/>
-          <w:szCs w:val="24"/>
-        </w:rPr>
-        <w:t xml:space="preserve"> learns functions f and h which output</w:t>
+        <w:t>More formally, FiLM learns functions f and h which output</w:t>
       </w:r>
     </w:p>
     <w:p>
@@ -4358,23 +4289,7 @@
           <w:sz w:val="24"/>
           <w:szCs w:val="24"/>
         </w:rPr>
-        <w:t xml:space="preserve"> the GRU model with </w:t>
-      </w:r>
-      <w:proofErr w:type="spellStart"/>
-      <w:r>
-        <w:rPr>
-          <w:sz w:val="24"/>
-          <w:szCs w:val="24"/>
-        </w:rPr>
-        <w:t>Pytorch’s</w:t>
-      </w:r>
-      <w:proofErr w:type="spellEnd"/>
-      <w:r>
-        <w:rPr>
-          <w:sz w:val="24"/>
-          <w:szCs w:val="24"/>
-        </w:rPr>
-        <w:t xml:space="preserve"> Parallel model </w:t>
+        <w:t xml:space="preserve"> the GRU model with Pytorch’s Parallel model </w:t>
       </w:r>
       <w:r>
         <w:rPr>
@@ -4548,23 +4463,7 @@
           <w:sz w:val="24"/>
           <w:szCs w:val="24"/>
         </w:rPr>
-        <w:t xml:space="preserve">4 kernels each, </w:t>
-      </w:r>
-      <w:proofErr w:type="spellStart"/>
-      <w:r>
-        <w:rPr>
-          <w:sz w:val="24"/>
-          <w:szCs w:val="24"/>
-        </w:rPr>
-        <w:t>ReLU</w:t>
-      </w:r>
-      <w:proofErr w:type="spellEnd"/>
-      <w:r>
-        <w:rPr>
-          <w:sz w:val="24"/>
-          <w:szCs w:val="24"/>
-        </w:rPr>
-        <w:t xml:space="preserve"> activations, </w:t>
+        <w:t xml:space="preserve">4 kernels each, ReLU activations, </w:t>
       </w:r>
       <w:r>
         <w:rPr>
@@ -4783,10 +4682,19 @@
         <w:adjustRightInd w:val="0"/>
         <w:spacing w:after="0" w:line="240" w:lineRule="auto"/>
         <w:rPr>
-          <w:sz w:val="24"/>
-          <w:szCs w:val="24"/>
-        </w:rPr>
-      </w:pPr>
+          <w:color w:val="00B0F0"/>
+          <w:sz w:val="24"/>
+          <w:szCs w:val="24"/>
+        </w:rPr>
+      </w:pPr>
+      <w:r>
+        <w:rPr>
+          <w:color w:val="00B0F0"/>
+          <w:sz w:val="24"/>
+          <w:szCs w:val="24"/>
+        </w:rPr>
+        <w:t>*will need to change model structure to include dropout</w:t>
+      </w:r>
     </w:p>
     <w:p>
       <w:pPr>
@@ -5081,7 +4989,6 @@
         </w:rPr>
         <w:t xml:space="preserve">Both </w:t>
       </w:r>
-      <w:proofErr w:type="spellStart"/>
       <w:r>
         <w:rPr>
           <w:sz w:val="24"/>
@@ -5089,7 +4996,6 @@
         </w:rPr>
         <w:t>FiLM</w:t>
       </w:r>
-      <w:proofErr w:type="spellEnd"/>
       <w:r>
         <w:rPr>
           <w:sz w:val="24"/>
@@ -5139,7 +5045,6 @@
         </w:rPr>
         <w:t xml:space="preserve"> the other in different questions, for example </w:t>
       </w:r>
-      <w:proofErr w:type="spellStart"/>
       <w:r>
         <w:rPr>
           <w:sz w:val="24"/>
@@ -5147,7 +5052,6 @@
         </w:rPr>
         <w:t>FiLM</w:t>
       </w:r>
-      <w:proofErr w:type="spellEnd"/>
       <w:r>
         <w:rPr>
           <w:sz w:val="24"/>
@@ -5202,17 +5106,8 @@
           <w:sz w:val="24"/>
           <w:szCs w:val="24"/>
         </w:rPr>
-        <w:t xml:space="preserve">CBN and </w:t>
-      </w:r>
-      <w:proofErr w:type="spellStart"/>
-      <w:r>
-        <w:rPr>
-          <w:sz w:val="24"/>
-          <w:szCs w:val="24"/>
-        </w:rPr>
-        <w:t>FiLM</w:t>
-      </w:r>
-      <w:proofErr w:type="spellEnd"/>
+        <w:t>CBN and FiLM</w:t>
+      </w:r>
       <w:r>
         <w:rPr>
           <w:sz w:val="24"/>
@@ -6044,7 +5939,6 @@
           <w:noProof/>
           <w:sz w:val="18"/>
           <w:szCs w:val="18"/>
-          <w:lang/>
         </w:rPr>
         <mc:AlternateContent>
           <mc:Choice Requires="wps">
@@ -6099,7 +5993,6 @@
                                 <w:rFonts w:ascii="NimbusRomNo9L-ReguItal" w:hAnsi="NimbusRomNo9L-ReguItal" w:cs="NimbusRomNo9L-ReguItal"/>
                                 <w:sz w:val="18"/>
                                 <w:szCs w:val="18"/>
-                                <w:lang/>
                               </w:rPr>
                             </w:pPr>
                             <w:r>
@@ -6107,33 +6000,14 @@
                                 <w:rFonts w:ascii="NimbusRomNo9L-Regu" w:hAnsi="NimbusRomNo9L-Regu" w:cs="NimbusRomNo9L-Regu"/>
                                 <w:sz w:val="18"/>
                                 <w:szCs w:val="18"/>
-                                <w:lang/>
                               </w:rPr>
-                              <w:t>(</w:t>
-                            </w:r>
-                            <w:r>
-                              <w:rPr>
-                                <w:rFonts w:ascii="NimbusRomNo9L-Regu" w:hAnsi="NimbusRomNo9L-Regu" w:cs="NimbusRomNo9L-Regu"/>
-                                <w:sz w:val="18"/>
-                                <w:szCs w:val="18"/>
-                              </w:rPr>
-                              <w:t>b</w:t>
-                            </w:r>
-                            <w:r>
-                              <w:rPr>
-                                <w:rFonts w:ascii="NimbusRomNo9L-Regu" w:hAnsi="NimbusRomNo9L-Regu" w:cs="NimbusRomNo9L-Regu"/>
-                                <w:sz w:val="18"/>
-                                <w:szCs w:val="18"/>
-                                <w:lang/>
-                              </w:rPr>
-                              <w:t xml:space="preserve">) </w:t>
+                              <w:t xml:space="preserve">(b) </w:t>
                             </w:r>
                             <w:r>
                               <w:rPr>
                                 <w:rFonts w:ascii="NimbusRomNo9L-Medi" w:hAnsi="NimbusRomNo9L-Medi" w:cs="NimbusRomNo9L-Medi"/>
                                 <w:sz w:val="18"/>
                                 <w:szCs w:val="18"/>
-                                <w:lang/>
                               </w:rPr>
                               <w:t xml:space="preserve">Q: </w:t>
                             </w:r>
@@ -6142,7 +6016,6 @@
                                 <w:rFonts w:ascii="NimbusRomNo9L-ReguItal" w:hAnsi="NimbusRomNo9L-ReguItal" w:cs="NimbusRomNo9L-ReguItal"/>
                                 <w:sz w:val="18"/>
                                 <w:szCs w:val="18"/>
-                                <w:lang/>
                               </w:rPr>
                               <w:t>How many brown rubber object</w:t>
                             </w:r>
@@ -6159,7 +6032,6 @@
                                 <w:rFonts w:ascii="NimbusRomNo9L-ReguItal" w:hAnsi="NimbusRomNo9L-ReguItal" w:cs="NimbusRomNo9L-ReguItal"/>
                                 <w:sz w:val="18"/>
                                 <w:szCs w:val="18"/>
-                                <w:lang/>
                               </w:rPr>
                               <w:t xml:space="preserve">are </w:t>
                             </w:r>
@@ -6168,9 +6040,9 @@
                                 <w:rFonts w:ascii="NimbusRomNo9L-ReguItal" w:hAnsi="NimbusRomNo9L-ReguItal" w:cs="NimbusRomNo9L-ReguItal"/>
                                 <w:sz w:val="18"/>
                                 <w:szCs w:val="18"/>
-                                <w:lang/>
                               </w:rPr>
                               <w:br/>
+                              <w:t xml:space="preserve">           the same shape as the gray rubber object</w:t>
                             </w:r>
                             <w:r>
                               <w:rPr>
@@ -6178,23 +6050,7 @@
                                 <w:sz w:val="18"/>
                                 <w:szCs w:val="18"/>
                               </w:rPr>
-                              <w:t xml:space="preserve">           the same shape as the gray rubber object</w:t>
-                            </w:r>
-                            <w:r>
-                              <w:rPr>
-                                <w:rFonts w:ascii="NimbusRomNo9L-ReguItal" w:hAnsi="NimbusRomNo9L-ReguItal" w:cs="NimbusRomNo9L-ReguItal"/>
-                                <w:sz w:val="18"/>
-                                <w:szCs w:val="18"/>
-                                <w:lang/>
-                              </w:rPr>
                               <w:br/>
-                            </w:r>
-                            <w:r>
-                              <w:rPr>
-                                <w:rFonts w:ascii="NimbusRomNo9L-ReguItal" w:hAnsi="NimbusRomNo9L-ReguItal" w:cs="NimbusRomNo9L-ReguItal"/>
-                                <w:sz w:val="18"/>
-                                <w:szCs w:val="18"/>
-                              </w:rPr>
                               <w:t xml:space="preserve">      </w:t>
                             </w:r>
                             <w:r>
@@ -6202,7 +6058,6 @@
                                 <w:rFonts w:ascii="NimbusRomNo9L-Medi" w:hAnsi="NimbusRomNo9L-Medi" w:cs="NimbusRomNo9L-Medi"/>
                                 <w:sz w:val="18"/>
                                 <w:szCs w:val="18"/>
-                                <w:lang/>
                               </w:rPr>
                               <w:t xml:space="preserve">A: </w:t>
                             </w:r>
@@ -6233,7 +6088,7 @@
               </wp:anchor>
             </w:drawing>
           </mc:Choice>
-          <mc:Fallback>
+          <mc:Fallback xmlns:w16se="http://schemas.microsoft.com/office/word/2015/wordml/symex" xmlns:w16cid="http://schemas.microsoft.com/office/word/2016/wordml/cid" xmlns:am3d="http://schemas.microsoft.com/office/drawing/2017/model3d" xmlns:aink="http://schemas.microsoft.com/office/drawing/2016/ink" xmlns:cx8="http://schemas.microsoft.com/office/drawing/2016/5/14/chartex" xmlns:cx7="http://schemas.microsoft.com/office/drawing/2016/5/13/chartex" xmlns:cx6="http://schemas.microsoft.com/office/drawing/2016/5/12/chartex" xmlns:cx5="http://schemas.microsoft.com/office/drawing/2016/5/11/chartex" xmlns:cx4="http://schemas.microsoft.com/office/drawing/2016/5/10/chartex" xmlns:cx3="http://schemas.microsoft.com/office/drawing/2016/5/9/chartex" xmlns:cx2="http://schemas.microsoft.com/office/drawing/2015/10/21/chartex" xmlns:cx1="http://schemas.microsoft.com/office/drawing/2015/9/8/chartex" xmlns:cx="http://schemas.microsoft.com/office/drawing/2014/chartex">
             <w:pict>
               <v:shapetype w14:anchorId="2E611D45" id="_x0000_t202" coordsize="21600,21600" o:spt="202" path="m,l,21600r21600,l21600,xe">
                 <v:stroke joinstyle="miter"/>
@@ -6383,7 +6238,6 @@
           <w:rFonts w:ascii="NimbusRomNo9L-Regu" w:hAnsi="NimbusRomNo9L-Regu" w:cs="NimbusRomNo9L-Regu"/>
           <w:sz w:val="18"/>
           <w:szCs w:val="18"/>
-          <w:lang/>
         </w:rPr>
         <w:t xml:space="preserve">(a) </w:t>
       </w:r>
@@ -6392,7 +6246,6 @@
           <w:rFonts w:ascii="NimbusRomNo9L-Medi" w:hAnsi="NimbusRomNo9L-Medi" w:cs="NimbusRomNo9L-Medi"/>
           <w:sz w:val="18"/>
           <w:szCs w:val="18"/>
-          <w:lang/>
         </w:rPr>
         <w:t xml:space="preserve">Q: </w:t>
       </w:r>
@@ -6401,7 +6254,6 @@
           <w:rFonts w:ascii="NimbusRomNo9L-ReguItal" w:hAnsi="NimbusRomNo9L-ReguItal" w:cs="NimbusRomNo9L-ReguItal"/>
           <w:sz w:val="18"/>
           <w:szCs w:val="18"/>
-          <w:lang/>
         </w:rPr>
         <w:t xml:space="preserve">Is there a ball made of the same </w:t>
       </w:r>
@@ -6418,9 +6270,9 @@
           <w:rFonts w:ascii="NimbusRomNo9L-ReguItal" w:hAnsi="NimbusRomNo9L-ReguItal" w:cs="NimbusRomNo9L-ReguItal"/>
           <w:sz w:val="18"/>
           <w:szCs w:val="18"/>
-          <w:lang/>
         </w:rPr>
         <w:br/>
+        <w:t xml:space="preserve">           </w:t>
       </w:r>
       <w:r>
         <w:rPr>
@@ -6428,16 +6280,15 @@
           <w:sz w:val="18"/>
           <w:szCs w:val="18"/>
         </w:rPr>
-        <w:t xml:space="preserve">           </w:t>
+        <w:t>material as the tiny cyan cube</w:t>
       </w:r>
       <w:r>
         <w:rPr>
           <w:rFonts w:ascii="NimbusRomNo9L-ReguItal" w:hAnsi="NimbusRomNo9L-ReguItal" w:cs="NimbusRomNo9L-ReguItal"/>
           <w:sz w:val="18"/>
           <w:szCs w:val="18"/>
-          <w:lang/>
-        </w:rPr>
-        <w:t>material as the tiny cyan cube</w:t>
+        </w:rPr>
+        <w:t xml:space="preserve">? </w:t>
       </w:r>
       <w:r>
         <w:rPr>
@@ -6445,32 +6296,7 @@
           <w:sz w:val="18"/>
           <w:szCs w:val="18"/>
         </w:rPr>
-        <w:t>?</w:t>
-      </w:r>
-      <w:r>
-        <w:rPr>
-          <w:rFonts w:ascii="NimbusRomNo9L-ReguItal" w:hAnsi="NimbusRomNo9L-ReguItal" w:cs="NimbusRomNo9L-ReguItal"/>
-          <w:sz w:val="18"/>
-          <w:szCs w:val="18"/>
-          <w:lang/>
-        </w:rPr>
-        <w:t xml:space="preserve"> </w:t>
-      </w:r>
-      <w:r>
-        <w:rPr>
-          <w:rFonts w:ascii="NimbusRomNo9L-ReguItal" w:hAnsi="NimbusRomNo9L-ReguItal" w:cs="NimbusRomNo9L-ReguItal"/>
-          <w:sz w:val="18"/>
-          <w:szCs w:val="18"/>
-          <w:lang/>
-        </w:rPr>
         <w:br/>
-      </w:r>
-      <w:r>
-        <w:rPr>
-          <w:rFonts w:ascii="NimbusRomNo9L-ReguItal" w:hAnsi="NimbusRomNo9L-ReguItal" w:cs="NimbusRomNo9L-ReguItal"/>
-          <w:sz w:val="18"/>
-          <w:szCs w:val="18"/>
-        </w:rPr>
         <w:t xml:space="preserve">      </w:t>
       </w:r>
       <w:r>
@@ -6478,7 +6304,6 @@
           <w:rFonts w:ascii="NimbusRomNo9L-Medi" w:hAnsi="NimbusRomNo9L-Medi" w:cs="NimbusRomNo9L-Medi"/>
           <w:sz w:val="18"/>
           <w:szCs w:val="18"/>
-          <w:lang/>
         </w:rPr>
         <w:t xml:space="preserve">A: </w:t>
       </w:r>
@@ -6616,8 +6441,6 @@
           <w:szCs w:val="24"/>
         </w:rPr>
       </w:pPr>
-      <w:bookmarkStart w:id="0" w:name="_GoBack"/>
-      <w:bookmarkEnd w:id="0"/>
     </w:p>
     <w:p>
       <w:pPr>
@@ -6656,23 +6479,7 @@
           <w:sz w:val="24"/>
           <w:szCs w:val="24"/>
         </w:rPr>
-        <w:t xml:space="preserve">e introduce a </w:t>
-      </w:r>
-      <w:proofErr w:type="spellStart"/>
-      <w:r>
-        <w:rPr>
-          <w:sz w:val="24"/>
-          <w:szCs w:val="24"/>
-        </w:rPr>
-        <w:t>FiLM</w:t>
-      </w:r>
-      <w:proofErr w:type="spellEnd"/>
-      <w:r>
-        <w:rPr>
-          <w:sz w:val="24"/>
-          <w:szCs w:val="24"/>
-        </w:rPr>
-        <w:t xml:space="preserve"> model but instead of batch normalization</w:t>
+        <w:t>e introduce a FiLM model but instead of batch normalization</w:t>
       </w:r>
       <w:r>
         <w:rPr>
@@ -6695,23 +6502,13 @@
         </w:rPr>
         <w:t xml:space="preserve"> as was presented by </w:t>
       </w:r>
-      <w:proofErr w:type="spellStart"/>
       <w:r>
         <w:rPr>
           <w:sz w:val="24"/>
           <w:szCs w:val="24"/>
           <w:highlight w:val="cyan"/>
         </w:rPr>
-        <w:t>cbn</w:t>
-      </w:r>
-      <w:proofErr w:type="spellEnd"/>
-      <w:r>
-        <w:rPr>
-          <w:sz w:val="24"/>
-          <w:szCs w:val="24"/>
-          <w:highlight w:val="cyan"/>
-        </w:rPr>
-        <w:t xml:space="preserve"> paper</w:t>
+        <w:t>cbn paper</w:t>
       </w:r>
       <w:r>
         <w:rPr>
@@ -6769,23 +6566,7 @@
           <w:sz w:val="24"/>
           <w:szCs w:val="24"/>
         </w:rPr>
-        <w:t xml:space="preserve">the </w:t>
-      </w:r>
-      <w:proofErr w:type="spellStart"/>
-      <w:r>
-        <w:rPr>
-          <w:sz w:val="24"/>
-          <w:szCs w:val="24"/>
-        </w:rPr>
-        <w:t>FiLM’s</w:t>
-      </w:r>
-      <w:proofErr w:type="spellEnd"/>
-      <w:r>
-        <w:rPr>
-          <w:sz w:val="24"/>
-          <w:szCs w:val="24"/>
-        </w:rPr>
-        <w:t xml:space="preserve"> results</w:t>
+        <w:t>the FiLM’s results</w:t>
       </w:r>
     </w:p>
     <w:p>
@@ -6838,39 +6619,7 @@
           <w:sz w:val="24"/>
           <w:szCs w:val="24"/>
         </w:rPr>
-        <w:t xml:space="preserve">A </w:t>
-      </w:r>
-      <w:proofErr w:type="spellStart"/>
-      <w:r>
-        <w:rPr>
-          <w:sz w:val="24"/>
-          <w:szCs w:val="24"/>
-        </w:rPr>
-        <w:t>FiLM</w:t>
-      </w:r>
-      <w:proofErr w:type="spellEnd"/>
-      <w:r>
-        <w:rPr>
-          <w:sz w:val="24"/>
-          <w:szCs w:val="24"/>
-        </w:rPr>
-        <w:t xml:space="preserve"> layer carries out a simple, feature-wise affine transformation on a neural network’s intermediate features, conditioned on an arbitrary input. In the case of visual reasoning, </w:t>
-      </w:r>
-      <w:proofErr w:type="spellStart"/>
-      <w:r>
-        <w:rPr>
-          <w:sz w:val="24"/>
-          <w:szCs w:val="24"/>
-        </w:rPr>
-        <w:t>FiLM</w:t>
-      </w:r>
-      <w:proofErr w:type="spellEnd"/>
-      <w:r>
-        <w:rPr>
-          <w:sz w:val="24"/>
-          <w:szCs w:val="24"/>
-        </w:rPr>
-        <w:t xml:space="preserve"> layers enable a Recurrent Neural Network (RNN) over an input question to influence Convolutional Neural Network (CNN) computation over an image. This process adaptively and radically alters the CNN’s behavior as a function of the input question, allowing the overall model to carry out a variety of reasoning tasks</w:t>
+        <w:t>A FiLM layer carries out a simple, feature-wise affine transformation on a neural network’s intermediate features, conditioned on an arbitrary input. In the case of visual reasoning, FiLM layers enable a Recurrent Neural Network (RNN) over an input question to influence Convolutional Neural Network (CNN) computation over an image. This process adaptively and radically alters the CNN’s behavior as a function of the input question, allowing the overall model to carry out a variety of reasoning tasks</w:t>
       </w:r>
       <w:r>
         <w:rPr>
@@ -6900,277 +6649,107 @@
           <w:sz w:val="24"/>
           <w:szCs w:val="24"/>
         </w:rPr>
+        <w:t xml:space="preserve"> FiLM can be thought of as a generalization of Conditional Normalization, which has proven highly successful for image stylization </w:t>
+      </w:r>
+      <w:r>
+        <w:rPr>
+          <w:sz w:val="24"/>
+          <w:szCs w:val="24"/>
+          <w:highlight w:val="yellow"/>
+        </w:rPr>
+        <w:t>(Dumoulin, Shlens, and Kudlur 2017; Ghiasi et al. 2017; Huang and Belongie 2017),</w:t>
+      </w:r>
+      <w:r>
+        <w:rPr>
+          <w:sz w:val="24"/>
+          <w:szCs w:val="24"/>
+        </w:rPr>
+        <w:t xml:space="preserve"> speech recognition </w:t>
+      </w:r>
+      <w:r>
+        <w:rPr>
+          <w:sz w:val="24"/>
+          <w:szCs w:val="24"/>
+          <w:highlight w:val="yellow"/>
+        </w:rPr>
+        <w:t>(Kim, Song, and Bengio 2017)</w:t>
+      </w:r>
+      <w:r>
+        <w:rPr>
+          <w:sz w:val="24"/>
+          <w:szCs w:val="24"/>
+        </w:rPr>
+        <w:t xml:space="preserve">, and visual question answering </w:t>
+      </w:r>
+      <w:r>
+        <w:rPr>
+          <w:sz w:val="24"/>
+          <w:szCs w:val="24"/>
+          <w:highlight w:val="yellow"/>
+        </w:rPr>
+        <w:t>(de Vries et al. 2017),</w:t>
+      </w:r>
+      <w:r>
+        <w:rPr>
+          <w:sz w:val="24"/>
+          <w:szCs w:val="24"/>
+        </w:rPr>
+        <w:t xml:space="preserve"> demonstrating FiLM’s broad applicability. In this paper, which expands upon a shorter report </w:t>
+      </w:r>
+      <w:r>
+        <w:rPr>
+          <w:sz w:val="24"/>
+          <w:szCs w:val="24"/>
+          <w:highlight w:val="yellow"/>
+        </w:rPr>
+        <w:t>(Perez et al. 2017</w:t>
+      </w:r>
+      <w:r>
+        <w:rPr>
+          <w:sz w:val="24"/>
+          <w:szCs w:val="24"/>
+        </w:rPr>
+        <w:t>), our key contribution is that we show FiLM is a strong conditioning method by showing the following on visual reasoning tasks:</w:t>
+      </w:r>
+    </w:p>
+    <w:p>
+      <w:pPr>
+        <w:bidi w:val="0"/>
+        <w:rPr>
+          <w:sz w:val="24"/>
+          <w:szCs w:val="24"/>
+        </w:rPr>
+      </w:pPr>
+      <w:r>
+        <w:rPr>
+          <w:sz w:val="24"/>
+          <w:szCs w:val="24"/>
+        </w:rPr>
+        <w:t xml:space="preserve"> 1. FiLM models achieve state-of-the-art across a variety of visual reasoning tasks, often by significant margins.</w:t>
+      </w:r>
+    </w:p>
+    <w:p>
+      <w:pPr>
+        <w:bidi w:val="0"/>
+        <w:rPr>
+          <w:sz w:val="24"/>
+          <w:szCs w:val="24"/>
+        </w:rPr>
+      </w:pPr>
+      <w:r>
+        <w:rPr>
+          <w:sz w:val="24"/>
+          <w:szCs w:val="24"/>
+        </w:rPr>
+        <w:t xml:space="preserve"> 2. FiLM operates in a coherent manner. It learns a complex, underlying structure and manipulates the conditioned network’s features in a selective manner. It also enables the</w:t>
+      </w:r>
+      <w:r>
+        <w:rPr>
+          <w:sz w:val="24"/>
+          <w:szCs w:val="24"/>
+        </w:rPr>
         <w:t xml:space="preserve"> </w:t>
       </w:r>
-      <w:proofErr w:type="spellStart"/>
-      <w:r>
-        <w:rPr>
-          <w:sz w:val="24"/>
-          <w:szCs w:val="24"/>
-        </w:rPr>
-        <w:t>FiLM</w:t>
-      </w:r>
-      <w:proofErr w:type="spellEnd"/>
-      <w:r>
-        <w:rPr>
-          <w:sz w:val="24"/>
-          <w:szCs w:val="24"/>
-        </w:rPr>
-        <w:t xml:space="preserve"> can be thought of as a generalization of Conditional Normalization, which has proven highly successful for image stylization </w:t>
-      </w:r>
-      <w:r>
-        <w:rPr>
-          <w:sz w:val="24"/>
-          <w:szCs w:val="24"/>
-          <w:highlight w:val="yellow"/>
-        </w:rPr>
-        <w:t xml:space="preserve">(Dumoulin, </w:t>
-      </w:r>
-      <w:proofErr w:type="spellStart"/>
-      <w:r>
-        <w:rPr>
-          <w:sz w:val="24"/>
-          <w:szCs w:val="24"/>
-          <w:highlight w:val="yellow"/>
-        </w:rPr>
-        <w:t>Shlens</w:t>
-      </w:r>
-      <w:proofErr w:type="spellEnd"/>
-      <w:r>
-        <w:rPr>
-          <w:sz w:val="24"/>
-          <w:szCs w:val="24"/>
-          <w:highlight w:val="yellow"/>
-        </w:rPr>
-        <w:t xml:space="preserve">, and </w:t>
-      </w:r>
-      <w:proofErr w:type="spellStart"/>
-      <w:r>
-        <w:rPr>
-          <w:sz w:val="24"/>
-          <w:szCs w:val="24"/>
-          <w:highlight w:val="yellow"/>
-        </w:rPr>
-        <w:t>Kudlur</w:t>
-      </w:r>
-      <w:proofErr w:type="spellEnd"/>
-      <w:r>
-        <w:rPr>
-          <w:sz w:val="24"/>
-          <w:szCs w:val="24"/>
-          <w:highlight w:val="yellow"/>
-        </w:rPr>
-        <w:t xml:space="preserve"> 2017; </w:t>
-      </w:r>
-      <w:proofErr w:type="spellStart"/>
-      <w:r>
-        <w:rPr>
-          <w:sz w:val="24"/>
-          <w:szCs w:val="24"/>
-          <w:highlight w:val="yellow"/>
-        </w:rPr>
-        <w:t>Ghiasi</w:t>
-      </w:r>
-      <w:proofErr w:type="spellEnd"/>
-      <w:r>
-        <w:rPr>
-          <w:sz w:val="24"/>
-          <w:szCs w:val="24"/>
-          <w:highlight w:val="yellow"/>
-        </w:rPr>
-        <w:t xml:space="preserve"> et al. 2017; Huang and </w:t>
-      </w:r>
-      <w:proofErr w:type="spellStart"/>
-      <w:r>
-        <w:rPr>
-          <w:sz w:val="24"/>
-          <w:szCs w:val="24"/>
-          <w:highlight w:val="yellow"/>
-        </w:rPr>
-        <w:t>Belongie</w:t>
-      </w:r>
-      <w:proofErr w:type="spellEnd"/>
-      <w:r>
-        <w:rPr>
-          <w:sz w:val="24"/>
-          <w:szCs w:val="24"/>
-          <w:highlight w:val="yellow"/>
-        </w:rPr>
-        <w:t xml:space="preserve"> 2017),</w:t>
-      </w:r>
-      <w:r>
-        <w:rPr>
-          <w:sz w:val="24"/>
-          <w:szCs w:val="24"/>
-        </w:rPr>
-        <w:t xml:space="preserve"> speech recognition </w:t>
-      </w:r>
-      <w:r>
-        <w:rPr>
-          <w:sz w:val="24"/>
-          <w:szCs w:val="24"/>
-          <w:highlight w:val="yellow"/>
-        </w:rPr>
-        <w:t xml:space="preserve">(Kim, Song, and </w:t>
-      </w:r>
-      <w:proofErr w:type="spellStart"/>
-      <w:r>
-        <w:rPr>
-          <w:sz w:val="24"/>
-          <w:szCs w:val="24"/>
-          <w:highlight w:val="yellow"/>
-        </w:rPr>
-        <w:t>Bengio</w:t>
-      </w:r>
-      <w:proofErr w:type="spellEnd"/>
-      <w:r>
-        <w:rPr>
-          <w:sz w:val="24"/>
-          <w:szCs w:val="24"/>
-          <w:highlight w:val="yellow"/>
-        </w:rPr>
-        <w:t xml:space="preserve"> 2017)</w:t>
-      </w:r>
-      <w:r>
-        <w:rPr>
-          <w:sz w:val="24"/>
-          <w:szCs w:val="24"/>
-        </w:rPr>
-        <w:t xml:space="preserve">, and visual question answering </w:t>
-      </w:r>
-      <w:r>
-        <w:rPr>
-          <w:sz w:val="24"/>
-          <w:szCs w:val="24"/>
-          <w:highlight w:val="yellow"/>
-        </w:rPr>
-        <w:t>(de Vries et al. 2017),</w:t>
-      </w:r>
-      <w:r>
-        <w:rPr>
-          <w:sz w:val="24"/>
-          <w:szCs w:val="24"/>
-        </w:rPr>
-        <w:t xml:space="preserve"> demonstrating </w:t>
-      </w:r>
-      <w:proofErr w:type="spellStart"/>
-      <w:r>
-        <w:rPr>
-          <w:sz w:val="24"/>
-          <w:szCs w:val="24"/>
-        </w:rPr>
-        <w:t>FiLM’s</w:t>
-      </w:r>
-      <w:proofErr w:type="spellEnd"/>
-      <w:r>
-        <w:rPr>
-          <w:sz w:val="24"/>
-          <w:szCs w:val="24"/>
-        </w:rPr>
-        <w:t xml:space="preserve"> broad applicability. In this paper, which expands upon a shorter report </w:t>
-      </w:r>
-      <w:r>
-        <w:rPr>
-          <w:sz w:val="24"/>
-          <w:szCs w:val="24"/>
-          <w:highlight w:val="yellow"/>
-        </w:rPr>
-        <w:t>(Perez et al. 2017</w:t>
-      </w:r>
-      <w:r>
-        <w:rPr>
-          <w:sz w:val="24"/>
-          <w:szCs w:val="24"/>
-        </w:rPr>
-        <w:t xml:space="preserve">), our key contribution is that we show </w:t>
-      </w:r>
-      <w:proofErr w:type="spellStart"/>
-      <w:r>
-        <w:rPr>
-          <w:sz w:val="24"/>
-          <w:szCs w:val="24"/>
-        </w:rPr>
-        <w:t>FiLM</w:t>
-      </w:r>
-      <w:proofErr w:type="spellEnd"/>
-      <w:r>
-        <w:rPr>
-          <w:sz w:val="24"/>
-          <w:szCs w:val="24"/>
-        </w:rPr>
-        <w:t xml:space="preserve"> is a strong conditioning method by showing the following on visual reasoning tasks:</w:t>
-      </w:r>
-    </w:p>
-    <w:p>
-      <w:pPr>
-        <w:bidi w:val="0"/>
-        <w:rPr>
-          <w:sz w:val="24"/>
-          <w:szCs w:val="24"/>
-        </w:rPr>
-      </w:pPr>
-      <w:r>
-        <w:rPr>
-          <w:sz w:val="24"/>
-          <w:szCs w:val="24"/>
-        </w:rPr>
-        <w:t xml:space="preserve"> 1. </w:t>
-      </w:r>
-      <w:proofErr w:type="spellStart"/>
-      <w:r>
-        <w:rPr>
-          <w:sz w:val="24"/>
-          <w:szCs w:val="24"/>
-        </w:rPr>
-        <w:t>FiLM</w:t>
-      </w:r>
-      <w:proofErr w:type="spellEnd"/>
-      <w:r>
-        <w:rPr>
-          <w:sz w:val="24"/>
-          <w:szCs w:val="24"/>
-        </w:rPr>
-        <w:t xml:space="preserve"> models achieve state-of-the-art across a variety of visual reasoning tasks, often by significant margins.</w:t>
-      </w:r>
-    </w:p>
-    <w:p>
-      <w:pPr>
-        <w:bidi w:val="0"/>
-        <w:rPr>
-          <w:sz w:val="24"/>
-          <w:szCs w:val="24"/>
-        </w:rPr>
-      </w:pPr>
-      <w:r>
-        <w:rPr>
-          <w:sz w:val="24"/>
-          <w:szCs w:val="24"/>
-        </w:rPr>
-        <w:t xml:space="preserve"> 2. </w:t>
-      </w:r>
-      <w:proofErr w:type="spellStart"/>
-      <w:r>
-        <w:rPr>
-          <w:sz w:val="24"/>
-          <w:szCs w:val="24"/>
-        </w:rPr>
-        <w:t>FiLM</w:t>
-      </w:r>
-      <w:proofErr w:type="spellEnd"/>
-      <w:r>
-        <w:rPr>
-          <w:sz w:val="24"/>
-          <w:szCs w:val="24"/>
-        </w:rPr>
-        <w:t xml:space="preserve"> operates in a coherent manner. It learns a complex, underlying structure and manipulates the conditioned network’s features in a selective manner. It also enables the</w:t>
-      </w:r>
-      <w:r>
-        <w:rPr>
-          <w:sz w:val="24"/>
-          <w:szCs w:val="24"/>
-        </w:rPr>
-        <w:t xml:space="preserve"> </w:t>
-      </w:r>
       <w:r>
         <w:rPr>
           <w:sz w:val="24"/>
@@ -7192,71 +6771,23 @@
           <w:sz w:val="24"/>
           <w:szCs w:val="24"/>
         </w:rPr>
-        <w:t xml:space="preserve"> 3. </w:t>
-      </w:r>
-      <w:proofErr w:type="spellStart"/>
-      <w:r>
-        <w:rPr>
-          <w:sz w:val="24"/>
-          <w:szCs w:val="24"/>
-        </w:rPr>
-        <w:t>FiLM</w:t>
-      </w:r>
-      <w:proofErr w:type="spellEnd"/>
-      <w:r>
-        <w:rPr>
-          <w:sz w:val="24"/>
-          <w:szCs w:val="24"/>
-        </w:rPr>
-        <w:t xml:space="preserve"> is robust; many </w:t>
-      </w:r>
-      <w:proofErr w:type="spellStart"/>
-      <w:r>
-        <w:rPr>
-          <w:sz w:val="24"/>
-          <w:szCs w:val="24"/>
-        </w:rPr>
-        <w:t>FiLM</w:t>
-      </w:r>
-      <w:proofErr w:type="spellEnd"/>
-      <w:r>
-        <w:rPr>
-          <w:sz w:val="24"/>
-          <w:szCs w:val="24"/>
-        </w:rPr>
-        <w:t xml:space="preserve"> model ablations still outperform prior state-of-the-art. Notably, we find there is no close link between normalization and the success of a conditioned affine transformation, a previously untouched assumption. Thus, we relax the conditions under which this method can be applied.</w:t>
-      </w:r>
-    </w:p>
-    <w:p>
-      <w:pPr>
-        <w:bidi w:val="0"/>
-        <w:rPr>
-          <w:sz w:val="24"/>
-          <w:szCs w:val="24"/>
-        </w:rPr>
-      </w:pPr>
-      <w:r>
-        <w:rPr>
-          <w:sz w:val="24"/>
-          <w:szCs w:val="24"/>
-        </w:rPr>
-        <w:t xml:space="preserve"> 4. </w:t>
-      </w:r>
-      <w:proofErr w:type="spellStart"/>
-      <w:r>
-        <w:rPr>
-          <w:sz w:val="24"/>
-          <w:szCs w:val="24"/>
-        </w:rPr>
-        <w:t>FiLM</w:t>
-      </w:r>
-      <w:proofErr w:type="spellEnd"/>
-      <w:r>
-        <w:rPr>
-          <w:sz w:val="24"/>
-          <w:szCs w:val="24"/>
-        </w:rPr>
-        <w:t xml:space="preserve"> models learn from little data to generalize to more complex and/or substantially different data than seen during training. </w:t>
+        <w:t xml:space="preserve"> 3. FiLM is robust; many FiLM model ablations still outperform prior state-of-the-art. Notably, we find there is no close link between normalization and the success of a conditioned affine transformation, a previously untouched assumption. Thus, we relax the conditions under which this method can be applied.</w:t>
+      </w:r>
+    </w:p>
+    <w:p>
+      <w:pPr>
+        <w:bidi w:val="0"/>
+        <w:rPr>
+          <w:sz w:val="24"/>
+          <w:szCs w:val="24"/>
+        </w:rPr>
+      </w:pPr>
+      <w:r>
+        <w:rPr>
+          <w:sz w:val="24"/>
+          <w:szCs w:val="24"/>
+        </w:rPr>
+        <w:t xml:space="preserve"> 4. FiLM models learn from little data to generalize to more complex and/or substantially different data than seen during training. </w:t>
       </w:r>
     </w:p>
     <w:p>
@@ -8023,8 +7554,8 @@
 </file>
 
 <file path=word/numbering.xml><?xml version="1.0" encoding="utf-8"?>
-<w:numbering xmlns:wpc="http://schemas.microsoft.com/office/word/2010/wordprocessingCanvas" xmlns:cx="http://schemas.microsoft.com/office/drawing/2014/chartex" xmlns:cx1="http://schemas.microsoft.com/office/drawing/2015/9/8/chartex" xmlns:cx2="http://schemas.microsoft.com/office/drawing/2015/10/21/chartex" xmlns:cx3="http://schemas.microsoft.com/office/drawing/2016/5/9/chartex" xmlns:cx4="http://schemas.microsoft.com/office/drawing/2016/5/10/chartex" xmlns:cx5="http://schemas.microsoft.com/office/drawing/2016/5/11/chartex" xmlns:cx6="http://schemas.microsoft.com/office/drawing/2016/5/12/chartex" xmlns:cx7="http://schemas.microsoft.com/office/drawing/2016/5/13/chartex" xmlns:cx8="http://schemas.microsoft.com/office/drawing/2016/5/14/chartex" xmlns:mc="http://schemas.openxmlformats.org/markup-compatibility/2006" xmlns:aink="http://schemas.microsoft.com/office/drawing/2016/ink" xmlns:am3d="http://schemas.microsoft.com/office/drawing/2017/model3d" xmlns:o="urn:schemas-microsoft-com:office:office" xmlns:r="http://schemas.openxmlformats.org/officeDocument/2006/relationships" xmlns:m="http://schemas.openxmlformats.org/officeDocument/2006/math" xmlns:v="urn:schemas-microsoft-com:vml" xmlns:wp14="http://schemas.microsoft.com/office/word/2010/wordprocessingDrawing" xmlns:wp="http://schemas.openxmlformats.org/drawingml/2006/wordprocessingDrawing" xmlns:w10="urn:schemas-microsoft-com:office:word" xmlns:w="http://schemas.openxmlformats.org/wordprocessingml/2006/main" xmlns:w14="http://schemas.microsoft.com/office/word/2010/wordml" xmlns:w15="http://schemas.microsoft.com/office/word/2012/wordml" xmlns:w16cid="http://schemas.microsoft.com/office/word/2016/wordml/cid" xmlns:w16se="http://schemas.microsoft.com/office/word/2015/wordml/symex" xmlns:wpg="http://schemas.microsoft.com/office/word/2010/wordprocessingGroup" xmlns:wpi="http://schemas.microsoft.com/office/word/2010/wordprocessingInk" xmlns:wne="http://schemas.microsoft.com/office/word/2006/wordml" xmlns:wps="http://schemas.microsoft.com/office/word/2010/wordprocessingShape" mc:Ignorable="w14 w15 w16se w16cid wp14">
-  <w:abstractNum w:abstractNumId="0" w15:restartNumberingAfterBreak="0">
+<w:numbering xmlns:wpc="http://schemas.microsoft.com/office/word/2010/wordprocessingCanvas" xmlns:mc="http://schemas.openxmlformats.org/markup-compatibility/2006" xmlns:o="urn:schemas-microsoft-com:office:office" xmlns:r="http://schemas.openxmlformats.org/officeDocument/2006/relationships" xmlns:m="http://schemas.openxmlformats.org/officeDocument/2006/math" xmlns:v="urn:schemas-microsoft-com:vml" xmlns:wp14="http://schemas.microsoft.com/office/word/2010/wordprocessingDrawing" xmlns:wp="http://schemas.openxmlformats.org/drawingml/2006/wordprocessingDrawing" xmlns:w10="urn:schemas-microsoft-com:office:word" xmlns:w="http://schemas.openxmlformats.org/wordprocessingml/2006/main" xmlns:w14="http://schemas.microsoft.com/office/word/2010/wordml" xmlns:w15="http://schemas.microsoft.com/office/word/2012/wordml" xmlns:wpg="http://schemas.microsoft.com/office/word/2010/wordprocessingGroup" xmlns:wpi="http://schemas.microsoft.com/office/word/2010/wordprocessingInk" xmlns:wne="http://schemas.microsoft.com/office/word/2006/wordml" xmlns:wps="http://schemas.microsoft.com/office/word/2010/wordprocessingShape" mc:Ignorable="w14 w15 wp14">
+  <w:abstractNum w:abstractNumId="0">
     <w:nsid w:val="11C0244F"/>
     <w:multiLevelType w:val="hybridMultilevel"/>
     <w:tmpl w:val="6B7A8FBE"/>
@@ -8113,7 +7644,7 @@
       </w:pPr>
     </w:lvl>
   </w:abstractNum>
-  <w:abstractNum w:abstractNumId="1" w15:restartNumberingAfterBreak="0">
+  <w:abstractNum w:abstractNumId="1">
     <w:nsid w:val="6BF272FF"/>
     <w:multiLevelType w:val="hybridMultilevel"/>
     <w:tmpl w:val="59C41A26"/>
@@ -8212,7 +7743,7 @@
 </file>
 
 <file path=word/styles.xml><?xml version="1.0" encoding="utf-8"?>
-<w:styles xmlns:mc="http://schemas.openxmlformats.org/markup-compatibility/2006" xmlns:r="http://schemas.openxmlformats.org/officeDocument/2006/relationships" xmlns:w="http://schemas.openxmlformats.org/wordprocessingml/2006/main" xmlns:w14="http://schemas.microsoft.com/office/word/2010/wordml" xmlns:w15="http://schemas.microsoft.com/office/word/2012/wordml" xmlns:w16cid="http://schemas.microsoft.com/office/word/2016/wordml/cid" xmlns:w16se="http://schemas.microsoft.com/office/word/2015/wordml/symex" mc:Ignorable="w14 w15 w16se w16cid">
+<w:styles xmlns:mc="http://schemas.openxmlformats.org/markup-compatibility/2006" xmlns:r="http://schemas.openxmlformats.org/officeDocument/2006/relationships" xmlns:w="http://schemas.openxmlformats.org/wordprocessingml/2006/main" xmlns:w14="http://schemas.microsoft.com/office/word/2010/wordml" xmlns:w15="http://schemas.microsoft.com/office/word/2012/wordml" mc:Ignorable="w14 w15">
   <w:docDefaults>
     <w:rPrDefault>
       <w:rPr>
@@ -8228,7 +7759,7 @@
       </w:pPr>
     </w:pPrDefault>
   </w:docDefaults>
-  <w:latentStyles w:defLockedState="0" w:defUIPriority="99" w:defSemiHidden="0" w:defUnhideWhenUsed="0" w:defQFormat="0" w:count="377">
+  <w:latentStyles w:defLockedState="0" w:defUIPriority="99" w:defSemiHidden="0" w:defUnhideWhenUsed="0" w:defQFormat="0" w:count="371">
     <w:lsdException w:name="Normal" w:uiPriority="0" w:qFormat="1"/>
     <w:lsdException w:name="heading 1" w:uiPriority="9" w:qFormat="1"/>
     <w:lsdException w:name="heading 2" w:semiHidden="1" w:uiPriority="9" w:unhideWhenUsed="1" w:qFormat="1"/>
@@ -8600,12 +8131,6 @@
     <w:lsdException w:name="List Table 5 Dark Accent 6" w:uiPriority="50"/>
     <w:lsdException w:name="List Table 6 Colorful Accent 6" w:uiPriority="51"/>
     <w:lsdException w:name="List Table 7 Colorful Accent 6" w:uiPriority="52"/>
-    <w:lsdException w:name="Mention" w:semiHidden="1" w:unhideWhenUsed="1"/>
-    <w:lsdException w:name="Smart Hyperlink" w:semiHidden="1" w:unhideWhenUsed="1"/>
-    <w:lsdException w:name="Hashtag" w:semiHidden="1" w:unhideWhenUsed="1"/>
-    <w:lsdException w:name="Unresolved Mention" w:semiHidden="1" w:unhideWhenUsed="1"/>
-    <w:lsdException w:name="Smart Link" w:semiHidden="1" w:unhideWhenUsed="1"/>
-    <w:lsdException w:name="Smart Link Error" w:semiHidden="1" w:unhideWhenUsed="1"/>
   </w:latentStyles>
   <w:style w:type="paragraph" w:default="1" w:styleId="Normal">
     <w:name w:val="Normal"/>
@@ -8728,7 +8253,7 @@
       <w:contextualSpacing/>
     </w:pPr>
   </w:style>
-  <w:style w:type="character" w:styleId="UnresolvedMention">
+  <w:style w:type="character" w:customStyle="1" w:styleId="UnresolvedMention">
     <w:name w:val="Unresolved Mention"/>
     <w:basedOn w:val="DefaultParagraphFont"/>
     <w:uiPriority w:val="99"/>
@@ -9065,7 +8590,7 @@
 </file>
 
 <file path=customXml/itemProps1.xml><?xml version="1.0" encoding="utf-8"?>
-<ds:datastoreItem xmlns:ds="http://schemas.openxmlformats.org/officeDocument/2006/customXml" ds:itemID="{A52C28CE-9CA9-4930-B7F3-806871FC529E}">
+<ds:datastoreItem xmlns:ds="http://schemas.openxmlformats.org/officeDocument/2006/customXml" ds:itemID="{3CA37E6A-F2CB-4EB9-8996-EFC31E3839B6}">
   <ds:schemaRefs>
     <ds:schemaRef ds:uri="http://schemas.openxmlformats.org/officeDocument/2006/bibliography"/>
   </ds:schemaRefs>

</xml_diff>

<commit_message>
slight changes to abstract
</commit_message>
<xml_diff>
--- a/project report.docx
+++ b/project report.docx
@@ -1,6 +1,6 @@
 
 <file path=word/document.xml><?xml version="1.0" encoding="utf-8"?>
-<w:document xmlns:wpc="http://schemas.microsoft.com/office/word/2010/wordprocessingCanvas" xmlns:cx="http://schemas.microsoft.com/office/drawing/2014/chartex" xmlns:cx1="http://schemas.microsoft.com/office/drawing/2015/9/8/chartex" xmlns:cx2="http://schemas.microsoft.com/office/drawing/2015/10/21/chartex" xmlns:cx3="http://schemas.microsoft.com/office/drawing/2016/5/9/chartex" xmlns:cx4="http://schemas.microsoft.com/office/drawing/2016/5/10/chartex" xmlns:cx5="http://schemas.microsoft.com/office/drawing/2016/5/11/chartex" xmlns:cx6="http://schemas.microsoft.com/office/drawing/2016/5/12/chartex" xmlns:cx7="http://schemas.microsoft.com/office/drawing/2016/5/13/chartex" xmlns:cx8="http://schemas.microsoft.com/office/drawing/2016/5/14/chartex" xmlns:mc="http://schemas.openxmlformats.org/markup-compatibility/2006" xmlns:aink="http://schemas.microsoft.com/office/drawing/2016/ink" xmlns:am3d="http://schemas.microsoft.com/office/drawing/2017/model3d" xmlns:o="urn:schemas-microsoft-com:office:office" xmlns:r="http://schemas.openxmlformats.org/officeDocument/2006/relationships" xmlns:m="http://schemas.openxmlformats.org/officeDocument/2006/math" xmlns:v="urn:schemas-microsoft-com:vml" xmlns:wp14="http://schemas.microsoft.com/office/word/2010/wordprocessingDrawing" xmlns:wp="http://schemas.openxmlformats.org/drawingml/2006/wordprocessingDrawing" xmlns:w10="urn:schemas-microsoft-com:office:word" xmlns:w="http://schemas.openxmlformats.org/wordprocessingml/2006/main" xmlns:w14="http://schemas.microsoft.com/office/word/2010/wordml" xmlns:w15="http://schemas.microsoft.com/office/word/2012/wordml" xmlns:w16cid="http://schemas.microsoft.com/office/word/2016/wordml/cid" xmlns:w16se="http://schemas.microsoft.com/office/word/2015/wordml/symex" xmlns:wpg="http://schemas.microsoft.com/office/word/2010/wordprocessingGroup" xmlns:wpi="http://schemas.microsoft.com/office/word/2010/wordprocessingInk" xmlns:wne="http://schemas.microsoft.com/office/word/2006/wordml" xmlns:wps="http://schemas.microsoft.com/office/word/2010/wordprocessingShape" mc:Ignorable="w14 w15 w16se w16cid wp14">
+<w:document xmlns:wpc="http://schemas.microsoft.com/office/word/2010/wordprocessingCanvas" xmlns:mc="http://schemas.openxmlformats.org/markup-compatibility/2006" xmlns:o="urn:schemas-microsoft-com:office:office" xmlns:r="http://schemas.openxmlformats.org/officeDocument/2006/relationships" xmlns:m="http://schemas.openxmlformats.org/officeDocument/2006/math" xmlns:v="urn:schemas-microsoft-com:vml" xmlns:wp14="http://schemas.microsoft.com/office/word/2010/wordprocessingDrawing" xmlns:wp="http://schemas.openxmlformats.org/drawingml/2006/wordprocessingDrawing" xmlns:w10="urn:schemas-microsoft-com:office:word" xmlns:w="http://schemas.openxmlformats.org/wordprocessingml/2006/main" xmlns:w14="http://schemas.microsoft.com/office/word/2010/wordml" xmlns:w15="http://schemas.microsoft.com/office/word/2012/wordml" xmlns:wpg="http://schemas.microsoft.com/office/word/2010/wordprocessingGroup" xmlns:wpi="http://schemas.microsoft.com/office/word/2010/wordprocessingInk" xmlns:wne="http://schemas.microsoft.com/office/word/2006/wordml" xmlns:wps="http://schemas.microsoft.com/office/word/2010/wordprocessingShape" mc:Ignorable="w14 w15 wp14">
   <w:body>
     <w:p>
       <w:pPr>
@@ -56,14 +56,112 @@
           <w:sz w:val="24"/>
           <w:szCs w:val="24"/>
         </w:rPr>
-        <w:t xml:space="preserve">We introduce model which is based on FiLM model. We show how replacing normal BN in the model with a CBN affect the performance and spatial reasoning of the model. We have tested various configurations and hyperparameters </w:t>
-      </w:r>
-      <w:r>
-        <w:rPr>
-          <w:sz w:val="24"/>
-          <w:szCs w:val="24"/>
-        </w:rPr>
-        <w:t xml:space="preserve">to see the affect of the CBN on the FiLM model, we show how different batch size, dropout percentage, model depth and removing both CBN and FiLM affect the model. </w:t>
+        <w:t xml:space="preserve">We introduce </w:t>
+      </w:r>
+      <w:r>
+        <w:rPr>
+          <w:sz w:val="24"/>
+          <w:szCs w:val="24"/>
+        </w:rPr>
+        <w:t xml:space="preserve">the FiBN </w:t>
+      </w:r>
+      <w:r>
+        <w:rPr>
+          <w:sz w:val="24"/>
+          <w:szCs w:val="24"/>
+        </w:rPr>
+        <w:t>model which is based on</w:t>
+      </w:r>
+      <w:r>
+        <w:rPr>
+          <w:sz w:val="24"/>
+          <w:szCs w:val="24"/>
+        </w:rPr>
+        <w:t xml:space="preserve"> the</w:t>
+      </w:r>
+      <w:r>
+        <w:rPr>
+          <w:sz w:val="24"/>
+          <w:szCs w:val="24"/>
+        </w:rPr>
+        <w:t xml:space="preserve"> FiLM model. We show how replacing </w:t>
+      </w:r>
+      <w:r>
+        <w:rPr>
+          <w:sz w:val="24"/>
+          <w:szCs w:val="24"/>
+        </w:rPr>
+        <w:t xml:space="preserve">the </w:t>
+      </w:r>
+      <w:r>
+        <w:rPr>
+          <w:sz w:val="24"/>
+          <w:szCs w:val="24"/>
+        </w:rPr>
+        <w:t xml:space="preserve">normal BN </w:t>
+      </w:r>
+      <w:r>
+        <w:rPr>
+          <w:sz w:val="24"/>
+          <w:szCs w:val="24"/>
+        </w:rPr>
+        <w:t xml:space="preserve">layer </w:t>
+      </w:r>
+      <w:r>
+        <w:rPr>
+          <w:sz w:val="24"/>
+          <w:szCs w:val="24"/>
+        </w:rPr>
+        <w:t xml:space="preserve">in the model with a CBN </w:t>
+      </w:r>
+      <w:r>
+        <w:rPr>
+          <w:sz w:val="24"/>
+          <w:szCs w:val="24"/>
+        </w:rPr>
+        <w:t xml:space="preserve">layer </w:t>
+      </w:r>
+      <w:r>
+        <w:rPr>
+          <w:sz w:val="24"/>
+          <w:szCs w:val="24"/>
+        </w:rPr>
+        <w:t>affect</w:t>
+      </w:r>
+      <w:r>
+        <w:rPr>
+          <w:sz w:val="24"/>
+          <w:szCs w:val="24"/>
+        </w:rPr>
+        <w:t>s</w:t>
+      </w:r>
+      <w:r>
+        <w:rPr>
+          <w:sz w:val="24"/>
+          <w:szCs w:val="24"/>
+        </w:rPr>
+        <w:t xml:space="preserve"> the performance and spatial reasoning of the model. We have tested various configurations and hyperparameters </w:t>
+      </w:r>
+      <w:r>
+        <w:rPr>
+          <w:sz w:val="24"/>
+          <w:szCs w:val="24"/>
+        </w:rPr>
+        <w:t xml:space="preserve">to see the </w:t>
+      </w:r>
+      <w:r>
+        <w:rPr>
+          <w:sz w:val="24"/>
+          <w:szCs w:val="24"/>
+        </w:rPr>
+        <w:t>effect</w:t>
+      </w:r>
+      <w:r>
+        <w:rPr>
+          <w:sz w:val="24"/>
+          <w:szCs w:val="24"/>
+        </w:rPr>
+        <w:t xml:space="preserve"> of the CBN on the FiLM model, we show how different batch size, dropout percentage, model depth and removing both CBN and FiLM affect the model. </w:t>
       </w:r>
       <w:r>
         <w:rPr>
@@ -89,6 +187,8 @@
           <w:szCs w:val="24"/>
         </w:rPr>
       </w:pPr>
+      <w:bookmarkStart w:id="0" w:name="_GoBack"/>
+      <w:bookmarkEnd w:id="0"/>
     </w:p>
     <w:p>
       <w:pPr>
@@ -6185,8 +6285,6 @@
           <w:szCs w:val="24"/>
         </w:rPr>
       </w:pPr>
-      <w:bookmarkStart w:id="0" w:name="_GoBack"/>
-      <w:bookmarkEnd w:id="0"/>
       <w:r>
         <w:rPr>
           <w:b/>
@@ -6810,7 +6908,7 @@
               </wp:anchor>
             </w:drawing>
           </mc:Choice>
-          <mc:Fallback>
+          <mc:Fallback xmlns:w16se="http://schemas.microsoft.com/office/word/2015/wordml/symex" xmlns:w16cid="http://schemas.microsoft.com/office/word/2016/wordml/cid" xmlns:am3d="http://schemas.microsoft.com/office/drawing/2017/model3d" xmlns:aink="http://schemas.microsoft.com/office/drawing/2016/ink" xmlns:cx8="http://schemas.microsoft.com/office/drawing/2016/5/14/chartex" xmlns:cx7="http://schemas.microsoft.com/office/drawing/2016/5/13/chartex" xmlns:cx6="http://schemas.microsoft.com/office/drawing/2016/5/12/chartex" xmlns:cx5="http://schemas.microsoft.com/office/drawing/2016/5/11/chartex" xmlns:cx4="http://schemas.microsoft.com/office/drawing/2016/5/10/chartex" xmlns:cx3="http://schemas.microsoft.com/office/drawing/2016/5/9/chartex" xmlns:cx2="http://schemas.microsoft.com/office/drawing/2015/10/21/chartex" xmlns:cx1="http://schemas.microsoft.com/office/drawing/2015/9/8/chartex" xmlns:cx="http://schemas.microsoft.com/office/drawing/2014/chartex">
             <w:pict>
               <v:shapetype w14:anchorId="2E611D45" id="_x0000_t202" coordsize="21600,21600" o:spt="202" path="m,l,21600r21600,l21600,xe">
                 <v:stroke joinstyle="miter"/>
@@ -12196,8 +12294,8 @@
 </file>
 
 <file path=word/numbering.xml><?xml version="1.0" encoding="utf-8"?>
-<w:numbering xmlns:wpc="http://schemas.microsoft.com/office/word/2010/wordprocessingCanvas" xmlns:cx="http://schemas.microsoft.com/office/drawing/2014/chartex" xmlns:cx1="http://schemas.microsoft.com/office/drawing/2015/9/8/chartex" xmlns:cx2="http://schemas.microsoft.com/office/drawing/2015/10/21/chartex" xmlns:cx3="http://schemas.microsoft.com/office/drawing/2016/5/9/chartex" xmlns:cx4="http://schemas.microsoft.com/office/drawing/2016/5/10/chartex" xmlns:cx5="http://schemas.microsoft.com/office/drawing/2016/5/11/chartex" xmlns:cx6="http://schemas.microsoft.com/office/drawing/2016/5/12/chartex" xmlns:cx7="http://schemas.microsoft.com/office/drawing/2016/5/13/chartex" xmlns:cx8="http://schemas.microsoft.com/office/drawing/2016/5/14/chartex" xmlns:mc="http://schemas.openxmlformats.org/markup-compatibility/2006" xmlns:aink="http://schemas.microsoft.com/office/drawing/2016/ink" xmlns:am3d="http://schemas.microsoft.com/office/drawing/2017/model3d" xmlns:o="urn:schemas-microsoft-com:office:office" xmlns:r="http://schemas.openxmlformats.org/officeDocument/2006/relationships" xmlns:m="http://schemas.openxmlformats.org/officeDocument/2006/math" xmlns:v="urn:schemas-microsoft-com:vml" xmlns:wp14="http://schemas.microsoft.com/office/word/2010/wordprocessingDrawing" xmlns:wp="http://schemas.openxmlformats.org/drawingml/2006/wordprocessingDrawing" xmlns:w10="urn:schemas-microsoft-com:office:word" xmlns:w="http://schemas.openxmlformats.org/wordprocessingml/2006/main" xmlns:w14="http://schemas.microsoft.com/office/word/2010/wordml" xmlns:w15="http://schemas.microsoft.com/office/word/2012/wordml" xmlns:w16cid="http://schemas.microsoft.com/office/word/2016/wordml/cid" xmlns:w16se="http://schemas.microsoft.com/office/word/2015/wordml/symex" xmlns:wpg="http://schemas.microsoft.com/office/word/2010/wordprocessingGroup" xmlns:wpi="http://schemas.microsoft.com/office/word/2010/wordprocessingInk" xmlns:wne="http://schemas.microsoft.com/office/word/2006/wordml" xmlns:wps="http://schemas.microsoft.com/office/word/2010/wordprocessingShape" mc:Ignorable="w14 w15 w16se w16cid wp14">
-  <w:abstractNum w:abstractNumId="0" w15:restartNumberingAfterBreak="0">
+<w:numbering xmlns:wpc="http://schemas.microsoft.com/office/word/2010/wordprocessingCanvas" xmlns:mc="http://schemas.openxmlformats.org/markup-compatibility/2006" xmlns:o="urn:schemas-microsoft-com:office:office" xmlns:r="http://schemas.openxmlformats.org/officeDocument/2006/relationships" xmlns:m="http://schemas.openxmlformats.org/officeDocument/2006/math" xmlns:v="urn:schemas-microsoft-com:vml" xmlns:wp14="http://schemas.microsoft.com/office/word/2010/wordprocessingDrawing" xmlns:wp="http://schemas.openxmlformats.org/drawingml/2006/wordprocessingDrawing" xmlns:w10="urn:schemas-microsoft-com:office:word" xmlns:w="http://schemas.openxmlformats.org/wordprocessingml/2006/main" xmlns:w14="http://schemas.microsoft.com/office/word/2010/wordml" xmlns:w15="http://schemas.microsoft.com/office/word/2012/wordml" xmlns:wpg="http://schemas.microsoft.com/office/word/2010/wordprocessingGroup" xmlns:wpi="http://schemas.microsoft.com/office/word/2010/wordprocessingInk" xmlns:wne="http://schemas.microsoft.com/office/word/2006/wordml" xmlns:wps="http://schemas.microsoft.com/office/word/2010/wordprocessingShape" mc:Ignorable="w14 w15 wp14">
+  <w:abstractNum w:abstractNumId="0">
     <w:nsid w:val="11C0244F"/>
     <w:multiLevelType w:val="hybridMultilevel"/>
     <w:tmpl w:val="6B7A8FBE"/>
@@ -12286,7 +12384,7 @@
       </w:pPr>
     </w:lvl>
   </w:abstractNum>
-  <w:abstractNum w:abstractNumId="1" w15:restartNumberingAfterBreak="0">
+  <w:abstractNum w:abstractNumId="1">
     <w:nsid w:val="6BF272FF"/>
     <w:multiLevelType w:val="hybridMultilevel"/>
     <w:tmpl w:val="59C41A26"/>
@@ -12385,7 +12483,7 @@
 </file>
 
 <file path=word/styles.xml><?xml version="1.0" encoding="utf-8"?>
-<w:styles xmlns:mc="http://schemas.openxmlformats.org/markup-compatibility/2006" xmlns:r="http://schemas.openxmlformats.org/officeDocument/2006/relationships" xmlns:w="http://schemas.openxmlformats.org/wordprocessingml/2006/main" xmlns:w14="http://schemas.microsoft.com/office/word/2010/wordml" xmlns:w15="http://schemas.microsoft.com/office/word/2012/wordml" xmlns:w16cid="http://schemas.microsoft.com/office/word/2016/wordml/cid" xmlns:w16se="http://schemas.microsoft.com/office/word/2015/wordml/symex" mc:Ignorable="w14 w15 w16se w16cid">
+<w:styles xmlns:mc="http://schemas.openxmlformats.org/markup-compatibility/2006" xmlns:r="http://schemas.openxmlformats.org/officeDocument/2006/relationships" xmlns:w="http://schemas.openxmlformats.org/wordprocessingml/2006/main" xmlns:w14="http://schemas.microsoft.com/office/word/2010/wordml" xmlns:w15="http://schemas.microsoft.com/office/word/2012/wordml" mc:Ignorable="w14 w15">
   <w:docDefaults>
     <w:rPrDefault>
       <w:rPr>
@@ -12401,7 +12499,7 @@
       </w:pPr>
     </w:pPrDefault>
   </w:docDefaults>
-  <w:latentStyles w:defLockedState="0" w:defUIPriority="99" w:defSemiHidden="0" w:defUnhideWhenUsed="0" w:defQFormat="0" w:count="377">
+  <w:latentStyles w:defLockedState="0" w:defUIPriority="99" w:defSemiHidden="0" w:defUnhideWhenUsed="0" w:defQFormat="0" w:count="371">
     <w:lsdException w:name="Normal" w:uiPriority="0" w:qFormat="1"/>
     <w:lsdException w:name="heading 1" w:uiPriority="9" w:qFormat="1"/>
     <w:lsdException w:name="heading 2" w:semiHidden="1" w:uiPriority="9" w:unhideWhenUsed="1" w:qFormat="1"/>
@@ -12773,12 +12871,6 @@
     <w:lsdException w:name="List Table 5 Dark Accent 6" w:uiPriority="50"/>
     <w:lsdException w:name="List Table 6 Colorful Accent 6" w:uiPriority="51"/>
     <w:lsdException w:name="List Table 7 Colorful Accent 6" w:uiPriority="52"/>
-    <w:lsdException w:name="Mention" w:semiHidden="1" w:unhideWhenUsed="1"/>
-    <w:lsdException w:name="Smart Hyperlink" w:semiHidden="1" w:unhideWhenUsed="1"/>
-    <w:lsdException w:name="Hashtag" w:semiHidden="1" w:unhideWhenUsed="1"/>
-    <w:lsdException w:name="Unresolved Mention" w:semiHidden="1" w:unhideWhenUsed="1"/>
-    <w:lsdException w:name="Smart Link" w:semiHidden="1" w:unhideWhenUsed="1"/>
-    <w:lsdException w:name="Smart Link Error" w:semiHidden="1" w:unhideWhenUsed="1"/>
   </w:latentStyles>
   <w:style w:type="paragraph" w:default="1" w:styleId="Normal">
     <w:name w:val="Normal"/>
@@ -13012,6 +13104,7 @@
       <w:spacing w:after="0" w:line="240" w:lineRule="auto"/>
     </w:pPr>
     <w:tblPr>
+      <w:tblInd w:w="0" w:type="dxa"/>
       <w:tblBorders>
         <w:top w:val="single" w:sz="4" w:space="0" w:color="auto"/>
         <w:left w:val="single" w:sz="4" w:space="0" w:color="auto"/>
@@ -13020,6 +13113,12 @@
         <w:insideH w:val="single" w:sz="4" w:space="0" w:color="auto"/>
         <w:insideV w:val="single" w:sz="4" w:space="0" w:color="auto"/>
       </w:tblBorders>
+      <w:tblCellMar>
+        <w:top w:w="0" w:type="dxa"/>
+        <w:left w:w="108" w:type="dxa"/>
+        <w:bottom w:w="0" w:type="dxa"/>
+        <w:right w:w="108" w:type="dxa"/>
+      </w:tblCellMar>
     </w:tblPr>
   </w:style>
   <w:style w:type="table" w:styleId="GridTable2-Accent3">
@@ -13033,12 +13132,19 @@
     <w:tblPr>
       <w:tblStyleRowBandSize w:val="1"/>
       <w:tblStyleColBandSize w:val="1"/>
+      <w:tblInd w:w="0" w:type="dxa"/>
       <w:tblBorders>
         <w:top w:val="single" w:sz="2" w:space="0" w:color="C9C9C9" w:themeColor="accent3" w:themeTint="99"/>
         <w:bottom w:val="single" w:sz="2" w:space="0" w:color="C9C9C9" w:themeColor="accent3" w:themeTint="99"/>
         <w:insideH w:val="single" w:sz="2" w:space="0" w:color="C9C9C9" w:themeColor="accent3" w:themeTint="99"/>
         <w:insideV w:val="single" w:sz="2" w:space="0" w:color="C9C9C9" w:themeColor="accent3" w:themeTint="99"/>
       </w:tblBorders>
+      <w:tblCellMar>
+        <w:top w:w="0" w:type="dxa"/>
+        <w:left w:w="108" w:type="dxa"/>
+        <w:bottom w:w="0" w:type="dxa"/>
+        <w:right w:w="108" w:type="dxa"/>
+      </w:tblCellMar>
     </w:tblPr>
     <w:tblStylePr w:type="firstRow">
       <w:rPr>
@@ -13108,6 +13214,7 @@
     <w:tblPr>
       <w:tblStyleRowBandSize w:val="1"/>
       <w:tblStyleColBandSize w:val="1"/>
+      <w:tblInd w:w="0" w:type="dxa"/>
       <w:tblBorders>
         <w:top w:val="single" w:sz="4" w:space="0" w:color="A8D08D" w:themeColor="accent6" w:themeTint="99"/>
         <w:left w:val="single" w:sz="4" w:space="0" w:color="A8D08D" w:themeColor="accent6" w:themeTint="99"/>
@@ -13116,6 +13223,12 @@
         <w:insideH w:val="single" w:sz="4" w:space="0" w:color="A8D08D" w:themeColor="accent6" w:themeTint="99"/>
         <w:insideV w:val="single" w:sz="4" w:space="0" w:color="A8D08D" w:themeColor="accent6" w:themeTint="99"/>
       </w:tblBorders>
+      <w:tblCellMar>
+        <w:top w:w="0" w:type="dxa"/>
+        <w:left w:w="108" w:type="dxa"/>
+        <w:bottom w:w="0" w:type="dxa"/>
+        <w:right w:w="108" w:type="dxa"/>
+      </w:tblCellMar>
     </w:tblPr>
     <w:tblStylePr w:type="firstRow">
       <w:rPr>
@@ -13244,12 +13357,19 @@
     <w:tblPr>
       <w:tblStyleRowBandSize w:val="1"/>
       <w:tblStyleColBandSize w:val="1"/>
+      <w:tblInd w:w="0" w:type="dxa"/>
       <w:tblBorders>
         <w:top w:val="single" w:sz="4" w:space="0" w:color="70AD47" w:themeColor="accent6"/>
         <w:left w:val="single" w:sz="4" w:space="0" w:color="70AD47" w:themeColor="accent6"/>
         <w:bottom w:val="single" w:sz="4" w:space="0" w:color="70AD47" w:themeColor="accent6"/>
         <w:right w:val="single" w:sz="4" w:space="0" w:color="70AD47" w:themeColor="accent6"/>
       </w:tblBorders>
+      <w:tblCellMar>
+        <w:top w:w="0" w:type="dxa"/>
+        <w:left w:w="108" w:type="dxa"/>
+        <w:bottom w:w="0" w:type="dxa"/>
+        <w:right w:w="108" w:type="dxa"/>
+      </w:tblCellMar>
     </w:tblPr>
     <w:tblStylePr w:type="firstRow">
       <w:rPr>
@@ -13365,10 +13485,10 @@
   <a:themeElements>
     <a:clrScheme name="Office">
       <a:dk1>
-        <a:sysClr val="windowText" lastClr="000000"/>
+        <a:sysClr val="windowText" lastClr="FFFFFF"/>
       </a:dk1>
       <a:lt1>
-        <a:sysClr val="window" lastClr="FFFFFF"/>
+        <a:sysClr val="window" lastClr="000000"/>
       </a:lt1>
       <a:dk2>
         <a:srgbClr val="44546A"/>
@@ -13660,7 +13780,7 @@
 </file>
 
 <file path=customXml/itemProps1.xml><?xml version="1.0" encoding="utf-8"?>
-<ds:datastoreItem xmlns:ds="http://schemas.openxmlformats.org/officeDocument/2006/customXml" ds:itemID="{86ED02D8-E69E-481D-9BD8-435777AC68E4}">
+<ds:datastoreItem xmlns:ds="http://schemas.openxmlformats.org/officeDocument/2006/customXml" ds:itemID="{FD437FC2-0E43-4373-8692-3567765716D4}">
   <ds:schemaRefs>
     <ds:schemaRef ds:uri="http://schemas.openxmlformats.org/officeDocument/2006/bibliography"/>
   </ds:schemaRefs>

</xml_diff>

<commit_message>
changed the report extensively
</commit_message>
<xml_diff>
--- a/project report.docx
+++ b/project report.docx
@@ -187,8 +187,6 @@
           <w:szCs w:val="24"/>
         </w:rPr>
       </w:pPr>
-      <w:bookmarkStart w:id="0" w:name="_GoBack"/>
-      <w:bookmarkEnd w:id="0"/>
     </w:p>
     <w:p>
       <w:pPr>
@@ -5641,7 +5639,36 @@
           <w:sz w:val="24"/>
           <w:szCs w:val="24"/>
         </w:rPr>
-        <w:t xml:space="preserve"> reduced the data type to int32 down from int64 and used </w:t>
+        <w:t xml:space="preserve"> reduced the dat</w:t>
+      </w:r>
+      <w:r>
+        <w:rPr>
+          <w:sz w:val="24"/>
+          <w:szCs w:val="24"/>
+        </w:rPr>
+        <w:t>a type to int32 down from int64</w:t>
+      </w:r>
+      <w:r>
+        <w:rPr>
+          <w:color w:val="FF0000"/>
+          <w:sz w:val="24"/>
+          <w:szCs w:val="24"/>
+        </w:rPr>
+        <w:t>,</w:t>
+      </w:r>
+      <w:r>
+        <w:rPr>
+          <w:sz w:val="24"/>
+          <w:szCs w:val="24"/>
+        </w:rPr>
+        <w:t xml:space="preserve"> </w:t>
+      </w:r>
+      <w:r>
+        <w:rPr>
+          <w:sz w:val="24"/>
+          <w:szCs w:val="24"/>
+        </w:rPr>
+        <w:t xml:space="preserve">used </w:t>
       </w:r>
       <w:r>
         <w:rPr>
@@ -5669,7 +5696,29 @@
           <w:sz w:val="24"/>
           <w:szCs w:val="24"/>
         </w:rPr>
-        <w:t xml:space="preserve">the dataset instead of all of it. </w:t>
+        <w:t>the dataset instead of all of it</w:t>
+      </w:r>
+      <w:r>
+        <w:rPr>
+          <w:sz w:val="24"/>
+          <w:szCs w:val="24"/>
+        </w:rPr>
+        <w:t xml:space="preserve"> </w:t>
+      </w:r>
+      <w:r>
+        <w:rPr>
+          <w:color w:val="FF0000"/>
+          <w:sz w:val="24"/>
+          <w:szCs w:val="24"/>
+        </w:rPr>
+        <w:t>and run only for 1% of the original number of iterations</w:t>
+      </w:r>
+      <w:r>
+        <w:rPr>
+          <w:sz w:val="24"/>
+          <w:szCs w:val="24"/>
+        </w:rPr>
+        <w:t xml:space="preserve">. </w:t>
       </w:r>
     </w:p>
     <w:p>
@@ -6908,7 +6957,7 @@
               </wp:anchor>
             </w:drawing>
           </mc:Choice>
-          <mc:Fallback xmlns:w16se="http://schemas.microsoft.com/office/word/2015/wordml/symex" xmlns:w16cid="http://schemas.microsoft.com/office/word/2016/wordml/cid" xmlns:am3d="http://schemas.microsoft.com/office/drawing/2017/model3d" xmlns:aink="http://schemas.microsoft.com/office/drawing/2016/ink" xmlns:cx8="http://schemas.microsoft.com/office/drawing/2016/5/14/chartex" xmlns:cx7="http://schemas.microsoft.com/office/drawing/2016/5/13/chartex" xmlns:cx6="http://schemas.microsoft.com/office/drawing/2016/5/12/chartex" xmlns:cx5="http://schemas.microsoft.com/office/drawing/2016/5/11/chartex" xmlns:cx4="http://schemas.microsoft.com/office/drawing/2016/5/10/chartex" xmlns:cx3="http://schemas.microsoft.com/office/drawing/2016/5/9/chartex" xmlns:cx2="http://schemas.microsoft.com/office/drawing/2015/10/21/chartex" xmlns:cx1="http://schemas.microsoft.com/office/drawing/2015/9/8/chartex" xmlns:cx="http://schemas.microsoft.com/office/drawing/2014/chartex">
+          <mc:Fallback xmlns:cx="http://schemas.microsoft.com/office/drawing/2014/chartex" xmlns:cx1="http://schemas.microsoft.com/office/drawing/2015/9/8/chartex" xmlns:cx2="http://schemas.microsoft.com/office/drawing/2015/10/21/chartex" xmlns:cx3="http://schemas.microsoft.com/office/drawing/2016/5/9/chartex" xmlns:cx4="http://schemas.microsoft.com/office/drawing/2016/5/10/chartex" xmlns:cx5="http://schemas.microsoft.com/office/drawing/2016/5/11/chartex" xmlns:cx6="http://schemas.microsoft.com/office/drawing/2016/5/12/chartex" xmlns:cx7="http://schemas.microsoft.com/office/drawing/2016/5/13/chartex" xmlns:cx8="http://schemas.microsoft.com/office/drawing/2016/5/14/chartex" xmlns:aink="http://schemas.microsoft.com/office/drawing/2016/ink" xmlns:am3d="http://schemas.microsoft.com/office/drawing/2017/model3d" xmlns:w16cid="http://schemas.microsoft.com/office/word/2016/wordml/cid" xmlns:w16se="http://schemas.microsoft.com/office/word/2015/wordml/symex">
             <w:pict>
               <v:shapetype w14:anchorId="2E611D45" id="_x0000_t202" coordsize="21600,21600" o:spt="202" path="m,l,21600r21600,l21600,xe">
                 <v:stroke joinstyle="miter"/>
@@ -10090,7 +10139,22 @@
           <w:sz w:val="24"/>
           <w:szCs w:val="24"/>
         </w:rPr>
-        <w:t xml:space="preserve">depth 2 and 3 yield the same overfit percentage, but depth 3 has higher train accuracy and higher validation accuracy, hence he was chosen for our model. </w:t>
+        <w:t xml:space="preserve">depth 2 and 3 yield the same overfit percentage, but depth 3 has higher train accuracy and higher validation accuracy, hence </w:t>
+      </w:r>
+      <w:r>
+        <w:rPr>
+          <w:color w:val="FF0000"/>
+          <w:sz w:val="24"/>
+          <w:szCs w:val="24"/>
+        </w:rPr>
+        <w:t>it</w:t>
+      </w:r>
+      <w:r>
+        <w:rPr>
+          <w:sz w:val="24"/>
+          <w:szCs w:val="24"/>
+        </w:rPr>
+        <w:t xml:space="preserve"> was chosen for our model.</w:t>
       </w:r>
     </w:p>
     <w:p>
@@ -10098,30 +10162,50 @@
         <w:bidi w:val="0"/>
         <w:spacing w:line="276" w:lineRule="auto"/>
         <w:rPr>
-          <w:sz w:val="24"/>
-          <w:szCs w:val="24"/>
-        </w:rPr>
-      </w:pPr>
-    </w:p>
-    <w:p>
-      <w:pPr>
-        <w:bidi w:val="0"/>
-        <w:spacing w:line="276" w:lineRule="auto"/>
-        <w:rPr>
-          <w:sz w:val="24"/>
-          <w:szCs w:val="24"/>
-        </w:rPr>
-      </w:pPr>
-    </w:p>
-    <w:p>
-      <w:pPr>
-        <w:bidi w:val="0"/>
-        <w:spacing w:line="276" w:lineRule="auto"/>
-        <w:rPr>
-          <w:sz w:val="24"/>
-          <w:szCs w:val="24"/>
-        </w:rPr>
-      </w:pPr>
+          <w:color w:val="FF0000"/>
+          <w:sz w:val="24"/>
+          <w:szCs w:val="24"/>
+        </w:rPr>
+      </w:pPr>
+      <w:r>
+        <w:rPr>
+          <w:color w:val="FF0000"/>
+          <w:sz w:val="24"/>
+          <w:szCs w:val="24"/>
+        </w:rPr>
+        <w:t>Unlike FiLM, the</w:t>
+      </w:r>
+      <w:r>
+        <w:rPr>
+          <w:color w:val="FF0000"/>
+          <w:sz w:val="24"/>
+          <w:szCs w:val="24"/>
+        </w:rPr>
+        <w:t xml:space="preserve"> FiBN model achieves better results with less than 4 ResBlocks</w:t>
+      </w:r>
+      <w:r>
+        <w:rPr>
+          <w:color w:val="FF0000"/>
+          <w:sz w:val="24"/>
+          <w:szCs w:val="24"/>
+        </w:rPr>
+        <w:t xml:space="preserve"> as a result of the increase in dependency (caused by adding the CBN layer) between the output of the GRU and the images. </w:t>
+      </w:r>
+      <w:r>
+        <w:rPr>
+          <w:color w:val="FF0000"/>
+          <w:sz w:val="24"/>
+          <w:szCs w:val="24"/>
+        </w:rPr>
+        <w:t xml:space="preserve"> </w:t>
+      </w:r>
+      <w:r>
+        <w:rPr>
+          <w:sz w:val="24"/>
+          <w:szCs w:val="24"/>
+        </w:rPr>
+        <w:t xml:space="preserve"> </w:t>
+      </w:r>
     </w:p>
     <w:p>
       <w:pPr>
@@ -10667,7 +10751,29 @@
           <w:sz w:val="24"/>
           <w:szCs w:val="24"/>
         </w:rPr>
-        <w:t xml:space="preserve">even a single FiBN combination, does not deviate far from the best model’s performance, revealing that the model can reason and answer diverse questions successfully by modulating features even just once. However, more </w:t>
+        <w:t>even a single FiBN combination, does not deviate far from the best model’s performance, revealing that the model can reason and answer diverse questions successfully by modulating features even just once</w:t>
+      </w:r>
+      <w:r>
+        <w:rPr>
+          <w:sz w:val="24"/>
+          <w:szCs w:val="24"/>
+        </w:rPr>
+        <w:t xml:space="preserve"> </w:t>
+      </w:r>
+      <w:r>
+        <w:rPr>
+          <w:color w:val="FF0000"/>
+          <w:sz w:val="24"/>
+          <w:szCs w:val="24"/>
+        </w:rPr>
+        <w:t>much like the FiLM model</w:t>
+      </w:r>
+      <w:r>
+        <w:rPr>
+          <w:sz w:val="24"/>
+          <w:szCs w:val="24"/>
+        </w:rPr>
+        <w:t xml:space="preserve">. However, more </w:t>
       </w:r>
       <w:r>
         <w:rPr>
@@ -10681,7 +10787,30 @@
           <w:sz w:val="24"/>
           <w:szCs w:val="24"/>
         </w:rPr>
-        <w:t xml:space="preserve"> 2 combinations of FiBN cause an increase in overfitting of roughly 1.5%</w:t>
+        <w:t xml:space="preserve"> 2 combinations of </w:t>
+      </w:r>
+      <w:r>
+        <w:rPr>
+          <w:color w:val="FF0000"/>
+          <w:sz w:val="24"/>
+          <w:szCs w:val="24"/>
+        </w:rPr>
+        <w:t>FiLM and CBN</w:t>
+      </w:r>
+      <w:r>
+        <w:rPr>
+          <w:sz w:val="24"/>
+          <w:szCs w:val="24"/>
+        </w:rPr>
+        <w:t xml:space="preserve"> cause an increase in overfitting of roughly 1.5%</w:t>
+      </w:r>
+      <w:r>
+        <w:rPr>
+          <w:color w:val="FF0000"/>
+          <w:sz w:val="24"/>
+          <w:szCs w:val="24"/>
+        </w:rPr>
+        <w:t>, which is caused by the increased in dependency between the FiLM and CBN weights and the images</w:t>
       </w:r>
       <w:r>
         <w:rPr>
@@ -10697,6 +10826,8 @@
         </w:rPr>
         <w:t xml:space="preserve"> </w:t>
       </w:r>
+      <w:bookmarkStart w:id="0" w:name="_GoBack"/>
+      <w:bookmarkEnd w:id="0"/>
     </w:p>
     <w:p>
       <w:pPr>
@@ -10771,7 +10902,22 @@
           <w:sz w:val="24"/>
           <w:szCs w:val="24"/>
         </w:rPr>
-        <w:t>BN from ResBlocks</w:t>
+        <w:t xml:space="preserve">BN from </w:t>
+      </w:r>
+      <w:r>
+        <w:rPr>
+          <w:color w:val="FF0000"/>
+          <w:sz w:val="24"/>
+          <w:szCs w:val="24"/>
+        </w:rPr>
+        <w:t xml:space="preserve">any </w:t>
+      </w:r>
+      <w:r>
+        <w:rPr>
+          <w:sz w:val="24"/>
+          <w:szCs w:val="24"/>
+        </w:rPr>
+        <w:t>ResBlock</w:t>
       </w:r>
       <w:r>
         <w:rPr>
@@ -11079,7 +11225,22 @@
           <w:sz w:val="24"/>
           <w:szCs w:val="24"/>
         </w:rPr>
-        <w:t xml:space="preserve">it is possible to achieve </w:t>
+        <w:t xml:space="preserve">it </w:t>
+      </w:r>
+      <w:r>
+        <w:rPr>
+          <w:color w:val="FF0000"/>
+          <w:sz w:val="24"/>
+          <w:szCs w:val="24"/>
+        </w:rPr>
+        <w:t>might be</w:t>
+      </w:r>
+      <w:r>
+        <w:rPr>
+          <w:sz w:val="24"/>
+          <w:szCs w:val="24"/>
+        </w:rPr>
+        <w:t xml:space="preserve"> possible to achieve </w:t>
       </w:r>
       <w:r>
         <w:rPr>
@@ -11114,7 +11275,30 @@
           <w:sz w:val="24"/>
           <w:szCs w:val="24"/>
         </w:rPr>
-        <w:t>and hyperparameters tests</w:t>
+        <w:t xml:space="preserve">and hyperparameters </w:t>
+      </w:r>
+      <w:r>
+        <w:rPr>
+          <w:color w:val="FF0000"/>
+          <w:sz w:val="24"/>
+          <w:szCs w:val="24"/>
+        </w:rPr>
+        <w:t>tuning</w:t>
+      </w:r>
+      <w:r>
+        <w:rPr>
+          <w:sz w:val="24"/>
+          <w:szCs w:val="24"/>
+        </w:rPr>
+        <w:t xml:space="preserve"> </w:t>
+      </w:r>
+      <w:r>
+        <w:rPr>
+          <w:color w:val="FF0000"/>
+          <w:sz w:val="24"/>
+          <w:szCs w:val="24"/>
+        </w:rPr>
+        <w:t>and by increasing the dataset size</w:t>
       </w:r>
       <w:r>
         <w:rPr>
@@ -11193,7 +11377,6 @@
           <w:sz w:val="24"/>
           <w:szCs w:val="24"/>
         </w:rPr>
-        <w:lastRenderedPageBreak/>
         <w:t xml:space="preserve">In </w:t>
       </w:r>
       <w:r>
@@ -11368,6 +11551,14 @@
           <w:sz w:val="24"/>
           <w:szCs w:val="24"/>
         </w:rPr>
+        <w:t>??</w:t>
+      </w:r>
+      <w:r>
+        <w:rPr>
+          <w:color w:val="4472C4" w:themeColor="accent1"/>
+          <w:sz w:val="24"/>
+          <w:szCs w:val="24"/>
+        </w:rPr>
         <w:t>change the weights that GRU uses</w:t>
       </w:r>
       <w:r>
@@ -11375,6 +11566,13 @@
           <w:sz w:val="24"/>
           <w:szCs w:val="24"/>
         </w:rPr>
+        <w:t>??</w:t>
+      </w:r>
+      <w:r>
+        <w:rPr>
+          <w:sz w:val="24"/>
+          <w:szCs w:val="24"/>
+        </w:rPr>
         <w:t xml:space="preserve">, that results in </w:t>
       </w:r>
       <w:r>
@@ -11396,14 +11594,30 @@
           <w:sz w:val="24"/>
           <w:szCs w:val="24"/>
         </w:rPr>
-        <w:t xml:space="preserve"> more related </w:t>
-      </w:r>
-      <w:r>
-        <w:rPr>
-          <w:sz w:val="24"/>
-          <w:szCs w:val="24"/>
-        </w:rPr>
-        <w:t>to</w:t>
+        <w:t xml:space="preserve"> more </w:t>
+      </w:r>
+      <w:r>
+        <w:rPr>
+          <w:color w:val="FF0000"/>
+          <w:sz w:val="24"/>
+          <w:szCs w:val="24"/>
+        </w:rPr>
+        <w:t>dependent</w:t>
+      </w:r>
+      <w:r>
+        <w:rPr>
+          <w:sz w:val="24"/>
+          <w:szCs w:val="24"/>
+        </w:rPr>
+        <w:t xml:space="preserve"> </w:t>
+      </w:r>
+      <w:r>
+        <w:rPr>
+          <w:color w:val="FF0000"/>
+          <w:sz w:val="24"/>
+          <w:szCs w:val="24"/>
+        </w:rPr>
+        <w:t>on</w:t>
       </w:r>
       <w:r>
         <w:rPr>
@@ -11417,35 +11631,112 @@
           <w:sz w:val="24"/>
           <w:szCs w:val="24"/>
         </w:rPr>
-        <w:t xml:space="preserve"> Our FiBN model achieve good results even </w:t>
-      </w:r>
-      <w:r>
-        <w:rPr>
-          <w:sz w:val="24"/>
-          <w:szCs w:val="24"/>
-        </w:rPr>
-        <w:t>with the</w:t>
-      </w:r>
-      <w:r>
-        <w:rPr>
-          <w:sz w:val="24"/>
-          <w:szCs w:val="24"/>
-        </w:rPr>
-        <w:t xml:space="preserve"> limitations we had on the training.</w:t>
-      </w:r>
-      <w:r>
-        <w:rPr>
-          <w:sz w:val="24"/>
-          <w:szCs w:val="24"/>
-        </w:rPr>
-        <w:t xml:space="preserve"> We believe that training the model for more than 24hrs and with the full dataset can achieve much better results </w:t>
-      </w:r>
-      <w:r>
-        <w:rPr>
-          <w:sz w:val="24"/>
-          <w:szCs w:val="24"/>
-        </w:rPr>
-        <w:t>and maybe even better than FiLM</w:t>
+        <w:t xml:space="preserve"> </w:t>
+      </w:r>
+      <w:r>
+        <w:rPr>
+          <w:color w:val="FF0000"/>
+          <w:sz w:val="24"/>
+          <w:szCs w:val="24"/>
+        </w:rPr>
+        <w:t>Despite the different limitations we had</w:t>
+      </w:r>
+      <w:r>
+        <w:rPr>
+          <w:sz w:val="24"/>
+          <w:szCs w:val="24"/>
+        </w:rPr>
+        <w:t xml:space="preserve"> </w:t>
+      </w:r>
+      <w:r>
+        <w:rPr>
+          <w:color w:val="FF0000"/>
+          <w:sz w:val="24"/>
+          <w:szCs w:val="24"/>
+        </w:rPr>
+        <w:t xml:space="preserve">during training </w:t>
+      </w:r>
+      <w:r>
+        <w:rPr>
+          <w:color w:val="FF0000"/>
+          <w:sz w:val="24"/>
+          <w:szCs w:val="24"/>
+        </w:rPr>
+        <w:t>the</w:t>
+      </w:r>
+      <w:r>
+        <w:rPr>
+          <w:sz w:val="24"/>
+          <w:szCs w:val="24"/>
+        </w:rPr>
+        <w:t xml:space="preserve"> </w:t>
+      </w:r>
+      <w:r>
+        <w:rPr>
+          <w:sz w:val="24"/>
+          <w:szCs w:val="24"/>
+        </w:rPr>
+        <w:t>FiBN model achieve good results</w:t>
+      </w:r>
+      <w:r>
+        <w:rPr>
+          <w:sz w:val="24"/>
+          <w:szCs w:val="24"/>
+        </w:rPr>
+        <w:t>.</w:t>
+      </w:r>
+      <w:r>
+        <w:rPr>
+          <w:sz w:val="24"/>
+          <w:szCs w:val="24"/>
+        </w:rPr>
+        <w:t xml:space="preserve"> We believe that training the model for more than 24hrs and with the full dataset </w:t>
+      </w:r>
+      <w:r>
+        <w:rPr>
+          <w:color w:val="FF0000"/>
+          <w:sz w:val="24"/>
+          <w:szCs w:val="24"/>
+        </w:rPr>
+        <w:t>will solve the overfit problem and might surpass</w:t>
+      </w:r>
+      <w:r>
+        <w:rPr>
+          <w:sz w:val="24"/>
+          <w:szCs w:val="24"/>
+        </w:rPr>
+        <w:t xml:space="preserve"> </w:t>
+      </w:r>
+      <w:r>
+        <w:rPr>
+          <w:color w:val="FF0000"/>
+          <w:sz w:val="24"/>
+          <w:szCs w:val="24"/>
+        </w:rPr>
+        <w:t>the</w:t>
+      </w:r>
+      <w:r>
+        <w:rPr>
+          <w:sz w:val="24"/>
+          <w:szCs w:val="24"/>
+        </w:rPr>
+        <w:t xml:space="preserve"> </w:t>
+      </w:r>
+      <w:r>
+        <w:rPr>
+          <w:color w:val="FF0000"/>
+          <w:sz w:val="24"/>
+          <w:szCs w:val="24"/>
+        </w:rPr>
+        <w:t>FiLM</w:t>
+      </w:r>
+      <w:r>
+        <w:rPr>
+          <w:color w:val="FF0000"/>
+          <w:sz w:val="24"/>
+          <w:szCs w:val="24"/>
+        </w:rPr>
+        <w:t xml:space="preserve"> model</w:t>
       </w:r>
       <w:r>
         <w:rPr>
@@ -11647,7 +11938,6 @@
           <w:sz w:val="32"/>
           <w:szCs w:val="32"/>
         </w:rPr>
-        <w:lastRenderedPageBreak/>
         <w:t>6</w:t>
       </w:r>
       <w:r>
@@ -13485,10 +13775,10 @@
   <a:themeElements>
     <a:clrScheme name="Office">
       <a:dk1>
-        <a:sysClr val="windowText" lastClr="FFFFFF"/>
+        <a:sysClr val="windowText" lastClr="000000"/>
       </a:dk1>
       <a:lt1>
-        <a:sysClr val="window" lastClr="000000"/>
+        <a:sysClr val="window" lastClr="FFFFFF"/>
       </a:lt1>
       <a:dk2>
         <a:srgbClr val="44546A"/>
@@ -13780,7 +14070,7 @@
 </file>
 
 <file path=customXml/itemProps1.xml><?xml version="1.0" encoding="utf-8"?>
-<ds:datastoreItem xmlns:ds="http://schemas.openxmlformats.org/officeDocument/2006/customXml" ds:itemID="{FD437FC2-0E43-4373-8692-3567765716D4}">
+<ds:datastoreItem xmlns:ds="http://schemas.openxmlformats.org/officeDocument/2006/customXml" ds:itemID="{842E2584-7037-4DAE-81B7-35E7CE6606C1}">
   <ds:schemaRefs>
     <ds:schemaRef ds:uri="http://schemas.openxmlformats.org/officeDocument/2006/bibliography"/>
   </ds:schemaRefs>

</xml_diff>